<commit_message>
Updated report and images
</commit_message>
<xml_diff>
--- a/Report/StatusReport.docx
+++ b/Report/StatusReport.docx
@@ -119,7 +119,27 @@
                         <w:sz w:val="72"/>
                         <w:szCs w:val="88"/>
                       </w:rPr>
-                      <w:t>UV5.4 Status Report</w:t>
+                      <w:t xml:space="preserve">UV5.4 </w:t>
+                    </w:r>
+                    <w:proofErr w:type="spellStart"/>
+                    <w:r>
+                      <w:rPr>
+                        <w:rFonts w:asciiTheme="majorHAnsi" w:eastAsiaTheme="majorEastAsia" w:hAnsiTheme="majorHAnsi" w:cstheme="majorBidi"/>
+                        <w:color w:val="5B9BD5" w:themeColor="accent1"/>
+                        <w:sz w:val="72"/>
+                        <w:szCs w:val="88"/>
+                      </w:rPr>
+                      <w:t>Status</w:t>
+                    </w:r>
+                    <w:proofErr w:type="spellEnd"/>
+                    <w:r>
+                      <w:rPr>
+                        <w:rFonts w:asciiTheme="majorHAnsi" w:eastAsiaTheme="majorEastAsia" w:hAnsiTheme="majorHAnsi" w:cstheme="majorBidi"/>
+                        <w:color w:val="5B9BD5" w:themeColor="accent1"/>
+                        <w:sz w:val="72"/>
+                        <w:szCs w:val="88"/>
+                      </w:rPr>
+                      <w:t xml:space="preserve"> Report</w:t>
                     </w:r>
                   </w:p>
                 </w:sdtContent>
@@ -313,6 +333,7 @@
                                     <w:lang w:eastAsia="fr-FR"/>
                                   </w:rPr>
                                 </w:pPr>
+                                <w:proofErr w:type="spellStart"/>
                                 <w:r>
                                   <w:rPr>
                                     <w:rFonts w:eastAsiaTheme="minorEastAsia"/>
@@ -321,7 +342,18 @@
                                     <w:szCs w:val="24"/>
                                     <w:lang w:eastAsia="fr-FR"/>
                                   </w:rPr>
-                                  <w:t>Supervised by :</w:t>
+                                  <w:t>Supervised</w:t>
+                                </w:r>
+                                <w:proofErr w:type="spellEnd"/>
+                                <w:r>
+                                  <w:rPr>
+                                    <w:rFonts w:eastAsiaTheme="minorEastAsia"/>
+                                    <w:color w:val="2E74B5" w:themeColor="accent1" w:themeShade="BF"/>
+                                    <w:sz w:val="40"/>
+                                    <w:szCs w:val="24"/>
+                                    <w:lang w:eastAsia="fr-FR"/>
+                                  </w:rPr>
+                                  <w:t xml:space="preserve"> by :</w:t>
                                 </w:r>
                               </w:p>
                               <w:p>
@@ -383,7 +415,18 @@
                                     <w:szCs w:val="24"/>
                                     <w:lang w:eastAsia="fr-FR"/>
                                   </w:rPr>
-                                  <w:t>alie Debè</w:t>
+                                  <w:t xml:space="preserve">alie </w:t>
+                                </w:r>
+                                <w:proofErr w:type="spellStart"/>
+                                <w:r>
+                                  <w:rPr>
+                                    <w:rFonts w:eastAsiaTheme="minorEastAsia"/>
+                                    <w:color w:val="2E74B5" w:themeColor="accent1" w:themeShade="BF"/>
+                                    <w:sz w:val="40"/>
+                                    <w:szCs w:val="24"/>
+                                    <w:lang w:eastAsia="fr-FR"/>
+                                  </w:rPr>
+                                  <w:t>Debè</w:t>
                                 </w:r>
                                 <w:r>
                                   <w:rPr>
@@ -395,6 +438,7 @@
                                   </w:rPr>
                                   <w:t>se</w:t>
                                 </w:r>
+                                <w:proofErr w:type="spellEnd"/>
                               </w:p>
                               <w:p>
                                 <w:pPr>
@@ -419,8 +463,20 @@
                                     <w:szCs w:val="24"/>
                                     <w:lang w:eastAsia="fr-FR"/>
                                   </w:rPr>
-                                  <w:t>Denis Legris</w:t>
+                                  <w:t xml:space="preserve">Denis </w:t>
                                 </w:r>
+                                <w:proofErr w:type="spellStart"/>
+                                <w:r>
+                                  <w:rPr>
+                                    <w:rFonts w:eastAsiaTheme="minorEastAsia"/>
+                                    <w:color w:val="2E74B5" w:themeColor="accent1" w:themeShade="BF"/>
+                                    <w:sz w:val="40"/>
+                                    <w:szCs w:val="24"/>
+                                    <w:lang w:eastAsia="fr-FR"/>
+                                  </w:rPr>
+                                  <w:t>Legris</w:t>
+                                </w:r>
+                                <w:proofErr w:type="spellEnd"/>
                               </w:p>
                             </w:txbxContent>
                           </wps:txbx>
@@ -458,6 +514,7 @@
                               <w:lang w:eastAsia="fr-FR"/>
                             </w:rPr>
                           </w:pPr>
+                          <w:proofErr w:type="spellStart"/>
                           <w:r>
                             <w:rPr>
                               <w:rFonts w:eastAsiaTheme="minorEastAsia"/>
@@ -466,7 +523,18 @@
                               <w:szCs w:val="24"/>
                               <w:lang w:eastAsia="fr-FR"/>
                             </w:rPr>
-                            <w:t>Supervised by :</w:t>
+                            <w:t>Supervised</w:t>
+                          </w:r>
+                          <w:proofErr w:type="spellEnd"/>
+                          <w:r>
+                            <w:rPr>
+                              <w:rFonts w:eastAsiaTheme="minorEastAsia"/>
+                              <w:color w:val="2E74B5" w:themeColor="accent1" w:themeShade="BF"/>
+                              <w:sz w:val="40"/>
+                              <w:szCs w:val="24"/>
+                              <w:lang w:eastAsia="fr-FR"/>
+                            </w:rPr>
+                            <w:t xml:space="preserve"> by :</w:t>
                           </w:r>
                         </w:p>
                         <w:p>
@@ -528,7 +596,18 @@
                               <w:szCs w:val="24"/>
                               <w:lang w:eastAsia="fr-FR"/>
                             </w:rPr>
-                            <w:t>alie Debè</w:t>
+                            <w:t xml:space="preserve">alie </w:t>
+                          </w:r>
+                          <w:proofErr w:type="spellStart"/>
+                          <w:r>
+                            <w:rPr>
+                              <w:rFonts w:eastAsiaTheme="minorEastAsia"/>
+                              <w:color w:val="2E74B5" w:themeColor="accent1" w:themeShade="BF"/>
+                              <w:sz w:val="40"/>
+                              <w:szCs w:val="24"/>
+                              <w:lang w:eastAsia="fr-FR"/>
+                            </w:rPr>
+                            <w:t>Debè</w:t>
                           </w:r>
                           <w:r>
                             <w:rPr>
@@ -540,6 +619,7 @@
                             </w:rPr>
                             <w:t>se</w:t>
                           </w:r>
+                          <w:proofErr w:type="spellEnd"/>
                         </w:p>
                         <w:p>
                           <w:pPr>
@@ -564,8 +644,20 @@
                               <w:szCs w:val="24"/>
                               <w:lang w:eastAsia="fr-FR"/>
                             </w:rPr>
-                            <w:t>Denis Legris</w:t>
+                            <w:t xml:space="preserve">Denis </w:t>
                           </w:r>
+                          <w:proofErr w:type="spellStart"/>
+                          <w:r>
+                            <w:rPr>
+                              <w:rFonts w:eastAsiaTheme="minorEastAsia"/>
+                              <w:color w:val="2E74B5" w:themeColor="accent1" w:themeShade="BF"/>
+                              <w:sz w:val="40"/>
+                              <w:szCs w:val="24"/>
+                              <w:lang w:eastAsia="fr-FR"/>
+                            </w:rPr>
+                            <w:t>Legris</w:t>
+                          </w:r>
+                          <w:proofErr w:type="spellEnd"/>
                         </w:p>
                       </w:txbxContent>
                     </v:textbox>
@@ -607,9 +699,11 @@
           <w:pPr>
             <w:pStyle w:val="En-ttedetabledesmatires"/>
           </w:pPr>
+          <w:proofErr w:type="spellStart"/>
           <w:r>
             <w:t>Summary</w:t>
           </w:r>
+          <w:proofErr w:type="spellEnd"/>
         </w:p>
         <w:p>
           <w:pPr>
@@ -1255,7 +1349,39 @@
           <w:szCs w:val="24"/>
           <w:lang w:val="en-US"/>
         </w:rPr>
-        <w:t xml:space="preserve">Computers are constantly increasing in term of power, efficiency and capacity. This quick evolution allow us to manage more and more data at the same time. This ability to deal with a large amount of data permit now to deal with what we called cloud points. This cloud point are the results of laser scans, and basically contain the coordinates and sometimes the color of what the laser is scanning. This ability to represent our world using cloud points have many application. We can for example use this to recreate architectural site, or to recreate an environment in prevision of a future </w:t>
+        <w:t>Computers are constantly increasing in term of power, efficiency and capacity. This quick evolution allow us to manage more and more data at the same time. This ability to deal with a large amount of data permit now to deal with what we called cloud points. This cloud point are the results of laser scans, and basically contain</w:t>
+      </w:r>
+      <w:r>
+        <w:rPr>
+          <w:sz w:val="24"/>
+          <w:szCs w:val="24"/>
+          <w:lang w:val="en-US"/>
+        </w:rPr>
+        <w:t xml:space="preserve"> a collection of data, each containing</w:t>
+      </w:r>
+      <w:r>
+        <w:rPr>
+          <w:sz w:val="24"/>
+          <w:szCs w:val="24"/>
+          <w:lang w:val="en-US"/>
+        </w:rPr>
+        <w:t xml:space="preserve"> the coordinates and sometimes the color of what the laser </w:t>
+      </w:r>
+      <w:r>
+        <w:rPr>
+          <w:sz w:val="24"/>
+          <w:szCs w:val="24"/>
+          <w:lang w:val="en-US"/>
+        </w:rPr>
+        <w:t>has scanned</w:t>
+      </w:r>
+      <w:r>
+        <w:rPr>
+          <w:sz w:val="24"/>
+          <w:szCs w:val="24"/>
+          <w:lang w:val="en-US"/>
+        </w:rPr>
+        <w:t xml:space="preserve">. This ability to represent our world using cloud points have many application. We can for example use this to recreate architectural site, or to recreate an environment in prevision of a future </w:t>
       </w:r>
       <w:r>
         <w:rPr>
@@ -1340,7 +1466,7 @@
           <w:szCs w:val="24"/>
           <w:lang w:val="en-US"/>
         </w:rPr>
-        <w:t>.</w:t>
+        <w:t xml:space="preserve"> or even into the biomedical field.</w:t>
       </w:r>
     </w:p>
     <w:p>
@@ -1488,7 +1614,23 @@
           <w:szCs w:val="24"/>
           <w:lang w:val="en-US"/>
         </w:rPr>
-        <w:t>. Furthermore linking the points between them in not triv</w:t>
+        <w:t>. Furthermore linking the points between them i</w:t>
+      </w:r>
+      <w:r>
+        <w:rPr>
+          <w:sz w:val="24"/>
+          <w:szCs w:val="24"/>
+          <w:lang w:val="en-US"/>
+        </w:rPr>
+        <w:t>s</w:t>
+      </w:r>
+      <w:r>
+        <w:rPr>
+          <w:sz w:val="24"/>
+          <w:szCs w:val="24"/>
+          <w:lang w:val="en-US"/>
+        </w:rPr>
+        <w:t xml:space="preserve"> not triv</w:t>
       </w:r>
       <w:r>
         <w:rPr>
@@ -1512,6 +1654,14 @@
           <w:szCs w:val="24"/>
           <w:lang w:val="en-US"/>
         </w:rPr>
+        <w:t xml:space="preserve"> We will have to recreate the surface in an implicit way.</w:t>
+      </w:r>
+      <w:r>
+        <w:rPr>
+          <w:sz w:val="24"/>
+          <w:szCs w:val="24"/>
+          <w:lang w:val="en-US"/>
+        </w:rPr>
         <w:t xml:space="preserve"> </w:t>
       </w:r>
       <w:r>
@@ -1520,7 +1670,15 @@
           <w:szCs w:val="24"/>
           <w:lang w:val="en-US"/>
         </w:rPr>
-        <w:t>Therefore, the main goal of this status report is to find, describe and analyze the best methods to clean and reconstruct a cloud point.</w:t>
+        <w:t xml:space="preserve">Therefore, </w:t>
+      </w:r>
+      <w:r>
+        <w:rPr>
+          <w:sz w:val="24"/>
+          <w:szCs w:val="24"/>
+          <w:lang w:val="en-US"/>
+        </w:rPr>
+        <w:t xml:space="preserve">the goal of this status report is to explain step by step how to reconstruct the surface of a cloud point, by pointing out in a chronological way the best methods pre-process the point cloud and reconstruct its surfaces. You’ll find in the following sections an explanation of the most used and robust methods to do so. </w:t>
       </w:r>
     </w:p>
     <w:p>
@@ -1556,31 +1714,301 @@
           <w:lang w:val="en-US"/>
         </w:rPr>
         <w:tab/>
-        <w:t xml:space="preserve">This project is collaboration between les Phares et Balise (a department of le parc marin d’Iroise) and the ENSTA Bretagne. </w:t>
-      </w:r>
-      <w:r>
-        <w:rPr>
-          <w:sz w:val="24"/>
-          <w:szCs w:val="24"/>
-          <w:lang w:val="en-US"/>
-        </w:rPr>
-        <w:t>Les Phares et Balises are currently trying to put forward some of the lighthouses of the Finistère’s coast. These lighthouses are for most of them too far away from the coast and despite their strong cultural interest cannot be visited. To tackle this issue, les phares et balises have organized several laser scans of these lighthouses so that people could visit them. The main idea is to present a 3D representation of these lighthouses (</w:t>
-      </w:r>
-      <w:r>
-        <w:rPr>
-          <w:sz w:val="24"/>
-          <w:szCs w:val="24"/>
-          <w:lang w:val="en-US"/>
-        </w:rPr>
-        <w:t>focusing on the lighthouse of Ke</w:t>
-      </w:r>
-      <w:r>
-        <w:rPr>
-          <w:sz w:val="24"/>
-          <w:szCs w:val="24"/>
-          <w:lang w:val="en-US"/>
-        </w:rPr>
-        <w:t>reon) during the Brest 2016 festival. As meshing a cloud point is not trivial they ask for the ENSTA Bretagne expertise to create a 3D mesh of the lighthouse of Kereon.</w:t>
+        <w:t xml:space="preserve">This project is collaboration between les </w:t>
+      </w:r>
+      <w:proofErr w:type="spellStart"/>
+      <w:r>
+        <w:rPr>
+          <w:sz w:val="24"/>
+          <w:szCs w:val="24"/>
+          <w:lang w:val="en-US"/>
+        </w:rPr>
+        <w:t>Phares</w:t>
+      </w:r>
+      <w:proofErr w:type="spellEnd"/>
+      <w:r>
+        <w:rPr>
+          <w:sz w:val="24"/>
+          <w:szCs w:val="24"/>
+          <w:lang w:val="en-US"/>
+        </w:rPr>
+        <w:t xml:space="preserve"> </w:t>
+      </w:r>
+      <w:proofErr w:type="gramStart"/>
+      <w:r>
+        <w:rPr>
+          <w:sz w:val="24"/>
+          <w:szCs w:val="24"/>
+          <w:lang w:val="en-US"/>
+        </w:rPr>
+        <w:t>et</w:t>
+      </w:r>
+      <w:proofErr w:type="gramEnd"/>
+      <w:r>
+        <w:rPr>
+          <w:sz w:val="24"/>
+          <w:szCs w:val="24"/>
+          <w:lang w:val="en-US"/>
+        </w:rPr>
+        <w:t xml:space="preserve"> </w:t>
+      </w:r>
+      <w:proofErr w:type="spellStart"/>
+      <w:r>
+        <w:rPr>
+          <w:sz w:val="24"/>
+          <w:szCs w:val="24"/>
+          <w:lang w:val="en-US"/>
+        </w:rPr>
+        <w:t>Balise</w:t>
+      </w:r>
+      <w:proofErr w:type="spellEnd"/>
+      <w:r>
+        <w:rPr>
+          <w:sz w:val="24"/>
+          <w:szCs w:val="24"/>
+          <w:lang w:val="en-US"/>
+        </w:rPr>
+        <w:t xml:space="preserve"> (a department of le </w:t>
+      </w:r>
+      <w:proofErr w:type="spellStart"/>
+      <w:r>
+        <w:rPr>
+          <w:sz w:val="24"/>
+          <w:szCs w:val="24"/>
+          <w:lang w:val="en-US"/>
+        </w:rPr>
+        <w:t>parc</w:t>
+      </w:r>
+      <w:proofErr w:type="spellEnd"/>
+      <w:r>
+        <w:rPr>
+          <w:sz w:val="24"/>
+          <w:szCs w:val="24"/>
+          <w:lang w:val="en-US"/>
+        </w:rPr>
+        <w:t xml:space="preserve"> </w:t>
+      </w:r>
+      <w:proofErr w:type="spellStart"/>
+      <w:r>
+        <w:rPr>
+          <w:sz w:val="24"/>
+          <w:szCs w:val="24"/>
+          <w:lang w:val="en-US"/>
+        </w:rPr>
+        <w:t>marin</w:t>
+      </w:r>
+      <w:proofErr w:type="spellEnd"/>
+      <w:r>
+        <w:rPr>
+          <w:sz w:val="24"/>
+          <w:szCs w:val="24"/>
+          <w:lang w:val="en-US"/>
+        </w:rPr>
+        <w:t xml:space="preserve"> </w:t>
+      </w:r>
+      <w:proofErr w:type="spellStart"/>
+      <w:r>
+        <w:rPr>
+          <w:sz w:val="24"/>
+          <w:szCs w:val="24"/>
+          <w:lang w:val="en-US"/>
+        </w:rPr>
+        <w:t>d’Iroise</w:t>
+      </w:r>
+      <w:proofErr w:type="spellEnd"/>
+      <w:r>
+        <w:rPr>
+          <w:sz w:val="24"/>
+          <w:szCs w:val="24"/>
+          <w:lang w:val="en-US"/>
+        </w:rPr>
+        <w:t xml:space="preserve">) and the ENSTA Bretagne. </w:t>
+      </w:r>
+      <w:r>
+        <w:rPr>
+          <w:sz w:val="24"/>
+          <w:szCs w:val="24"/>
+          <w:lang w:val="en-US"/>
+        </w:rPr>
+        <w:t xml:space="preserve">Les </w:t>
+      </w:r>
+      <w:proofErr w:type="spellStart"/>
+      <w:r>
+        <w:rPr>
+          <w:sz w:val="24"/>
+          <w:szCs w:val="24"/>
+          <w:lang w:val="en-US"/>
+        </w:rPr>
+        <w:t>Phares</w:t>
+      </w:r>
+      <w:proofErr w:type="spellEnd"/>
+      <w:r>
+        <w:rPr>
+          <w:sz w:val="24"/>
+          <w:szCs w:val="24"/>
+          <w:lang w:val="en-US"/>
+        </w:rPr>
+        <w:t xml:space="preserve"> </w:t>
+      </w:r>
+      <w:proofErr w:type="gramStart"/>
+      <w:r>
+        <w:rPr>
+          <w:sz w:val="24"/>
+          <w:szCs w:val="24"/>
+          <w:lang w:val="en-US"/>
+        </w:rPr>
+        <w:t>et</w:t>
+      </w:r>
+      <w:proofErr w:type="gramEnd"/>
+      <w:r>
+        <w:rPr>
+          <w:sz w:val="24"/>
+          <w:szCs w:val="24"/>
+          <w:lang w:val="en-US"/>
+        </w:rPr>
+        <w:t xml:space="preserve"> </w:t>
+      </w:r>
+      <w:proofErr w:type="spellStart"/>
+      <w:r>
+        <w:rPr>
+          <w:sz w:val="24"/>
+          <w:szCs w:val="24"/>
+          <w:lang w:val="en-US"/>
+        </w:rPr>
+        <w:t>Balises</w:t>
+      </w:r>
+      <w:proofErr w:type="spellEnd"/>
+      <w:r>
+        <w:rPr>
+          <w:sz w:val="24"/>
+          <w:szCs w:val="24"/>
+          <w:lang w:val="en-US"/>
+        </w:rPr>
+        <w:t xml:space="preserve"> are currently trying to put forward some of the lighthouses of the </w:t>
+      </w:r>
+      <w:proofErr w:type="spellStart"/>
+      <w:r>
+        <w:rPr>
+          <w:sz w:val="24"/>
+          <w:szCs w:val="24"/>
+          <w:lang w:val="en-US"/>
+        </w:rPr>
+        <w:t>Finistère’s</w:t>
+      </w:r>
+      <w:proofErr w:type="spellEnd"/>
+      <w:r>
+        <w:rPr>
+          <w:sz w:val="24"/>
+          <w:szCs w:val="24"/>
+          <w:lang w:val="en-US"/>
+        </w:rPr>
+        <w:t xml:space="preserve"> coast. These lighthouses are for most of them too far away from the coast and despite their strong cultural interest cannot be visited. To tackle this issue, les </w:t>
+      </w:r>
+      <w:proofErr w:type="spellStart"/>
+      <w:r>
+        <w:rPr>
+          <w:sz w:val="24"/>
+          <w:szCs w:val="24"/>
+          <w:lang w:val="en-US"/>
+        </w:rPr>
+        <w:t>phares</w:t>
+      </w:r>
+      <w:proofErr w:type="spellEnd"/>
+      <w:r>
+        <w:rPr>
+          <w:sz w:val="24"/>
+          <w:szCs w:val="24"/>
+          <w:lang w:val="en-US"/>
+        </w:rPr>
+        <w:t xml:space="preserve"> </w:t>
+      </w:r>
+      <w:proofErr w:type="gramStart"/>
+      <w:r>
+        <w:rPr>
+          <w:sz w:val="24"/>
+          <w:szCs w:val="24"/>
+          <w:lang w:val="en-US"/>
+        </w:rPr>
+        <w:t>et</w:t>
+      </w:r>
+      <w:proofErr w:type="gramEnd"/>
+      <w:r>
+        <w:rPr>
+          <w:sz w:val="24"/>
+          <w:szCs w:val="24"/>
+          <w:lang w:val="en-US"/>
+        </w:rPr>
+        <w:t xml:space="preserve"> </w:t>
+      </w:r>
+      <w:proofErr w:type="spellStart"/>
+      <w:r>
+        <w:rPr>
+          <w:sz w:val="24"/>
+          <w:szCs w:val="24"/>
+          <w:lang w:val="en-US"/>
+        </w:rPr>
+        <w:t>balises</w:t>
+      </w:r>
+      <w:proofErr w:type="spellEnd"/>
+      <w:r>
+        <w:rPr>
+          <w:sz w:val="24"/>
+          <w:szCs w:val="24"/>
+          <w:lang w:val="en-US"/>
+        </w:rPr>
+        <w:t xml:space="preserve"> have organized several laser scans of these lighthouses so that people could visit them. The main idea is to present a 3D representation of these lighthouses (</w:t>
+      </w:r>
+      <w:r>
+        <w:rPr>
+          <w:sz w:val="24"/>
+          <w:szCs w:val="24"/>
+          <w:lang w:val="en-US"/>
+        </w:rPr>
+        <w:t xml:space="preserve">focusing on the lighthouse of </w:t>
+      </w:r>
+      <w:proofErr w:type="spellStart"/>
+      <w:r>
+        <w:rPr>
+          <w:sz w:val="24"/>
+          <w:szCs w:val="24"/>
+          <w:lang w:val="en-US"/>
+        </w:rPr>
+        <w:t>Ke</w:t>
+      </w:r>
+      <w:r>
+        <w:rPr>
+          <w:sz w:val="24"/>
+          <w:szCs w:val="24"/>
+          <w:lang w:val="en-US"/>
+        </w:rPr>
+        <w:t>reon</w:t>
+      </w:r>
+      <w:proofErr w:type="spellEnd"/>
+      <w:r>
+        <w:rPr>
+          <w:sz w:val="24"/>
+          <w:szCs w:val="24"/>
+          <w:lang w:val="en-US"/>
+        </w:rPr>
+        <w:t xml:space="preserve">) during the Brest 2016 festival. As meshing a cloud point is not trivial they ask for the ENSTA Bretagne expertise to create a 3D mesh of the lighthouse of </w:t>
+      </w:r>
+      <w:proofErr w:type="spellStart"/>
+      <w:r>
+        <w:rPr>
+          <w:sz w:val="24"/>
+          <w:szCs w:val="24"/>
+          <w:lang w:val="en-US"/>
+        </w:rPr>
+        <w:t>Kereon</w:t>
+      </w:r>
+      <w:proofErr w:type="spellEnd"/>
+      <w:r>
+        <w:rPr>
+          <w:sz w:val="24"/>
+          <w:szCs w:val="24"/>
+          <w:lang w:val="en-US"/>
+        </w:rPr>
+        <w:t>.</w:t>
       </w:r>
     </w:p>
     <w:p>
@@ -1609,6 +2037,7 @@
           <w:rFonts w:eastAsia="Times New Roman"/>
           <w:lang w:val="en-US" w:eastAsia="fr-FR"/>
         </w:rPr>
+        <w:lastRenderedPageBreak/>
         <w:t>1.</w:t>
       </w:r>
       <w:r>
@@ -1635,7 +2064,15 @@
           <w:szCs w:val="24"/>
           <w:lang w:val="en-US" w:eastAsia="fr-FR"/>
         </w:rPr>
-        <w:t xml:space="preserve">As I mentioned before, meshing a cloud point require some pre-requisite such as treating the point cloud artifacts </w:t>
+        <w:t xml:space="preserve">Recreating a mesh from a raw cloud point is not trivial and need a good understanding on </w:t>
+      </w:r>
+      <w:r>
+        <w:rPr>
+          <w:sz w:val="24"/>
+          <w:szCs w:val="24"/>
+          <w:lang w:val="en-US" w:eastAsia="fr-FR"/>
+        </w:rPr>
+        <w:t>the data we’re using and on the challenges we’ll have to face. Therefore, we’ll be focusing on this next part on the first obstacle will have to overcome before meshing our cloud point. Thus we will talk about artefacts that can appear in your raw data, (mostly because of the scan quality),</w:t>
       </w:r>
       <w:sdt>
         <w:sdtPr>
@@ -1644,7 +2081,7 @@
             <w:szCs w:val="24"/>
             <w:lang w:val="en-US" w:eastAsia="fr-FR"/>
           </w:rPr>
-          <w:id w:val="-2123301616"/>
+          <w:id w:val="509257948"/>
           <w:citation/>
         </w:sdtPr>
         <w:sdtContent>
@@ -1679,6 +2116,15 @@
               <w:szCs w:val="24"/>
               <w:lang w:val="en-US" w:eastAsia="fr-FR"/>
             </w:rPr>
+            <w:t xml:space="preserve"> </w:t>
+          </w:r>
+          <w:r>
+            <w:rPr>
+              <w:noProof/>
+              <w:sz w:val="24"/>
+              <w:szCs w:val="24"/>
+              <w:lang w:val="en-US" w:eastAsia="fr-FR"/>
+            </w:rPr>
             <w:t>(3)</w:t>
           </w:r>
           <w:r>
@@ -1697,7 +2143,7 @@
           <w:szCs w:val="24"/>
           <w:lang w:val="en-US" w:eastAsia="fr-FR"/>
         </w:rPr>
-        <w:t xml:space="preserve">, find or/and reorganized the normal </w:t>
+        <w:t>, the sampling of the cloud point and the normal associated with each point</w:t>
       </w:r>
       <w:sdt>
         <w:sdtPr>
@@ -1706,7 +2152,7 @@
             <w:szCs w:val="24"/>
             <w:lang w:val="en-US" w:eastAsia="fr-FR"/>
           </w:rPr>
-          <w:id w:val="-261307623"/>
+          <w:id w:val="744226016"/>
           <w:citation/>
         </w:sdtPr>
         <w:sdtContent>
@@ -1741,6 +2187,15 @@
               <w:szCs w:val="24"/>
               <w:lang w:val="en-US" w:eastAsia="fr-FR"/>
             </w:rPr>
+            <w:t xml:space="preserve"> </w:t>
+          </w:r>
+          <w:r>
+            <w:rPr>
+              <w:noProof/>
+              <w:sz w:val="24"/>
+              <w:szCs w:val="24"/>
+              <w:lang w:val="en-US" w:eastAsia="fr-FR"/>
+            </w:rPr>
             <w:t>(4)</w:t>
           </w:r>
           <w:r>
@@ -1759,7 +2214,15 @@
           <w:szCs w:val="24"/>
           <w:lang w:val="en-US" w:eastAsia="fr-FR"/>
         </w:rPr>
-        <w:t xml:space="preserve"> and adapt your treatment to the class of shapes contained in the scene your trying to reconstruct.</w:t>
+        <w:t xml:space="preserve">. Each of this part will be a determinant factors in the </w:t>
+      </w:r>
+      <w:r>
+        <w:rPr>
+          <w:sz w:val="24"/>
+          <w:szCs w:val="24"/>
+          <w:lang w:val="en-US" w:eastAsia="fr-FR"/>
+        </w:rPr>
+        <w:t>surface reconstruction method.</w:t>
       </w:r>
     </w:p>
     <w:p>
@@ -1774,8 +2237,13 @@
         <w:rPr>
           <w:lang w:val="en-US" w:eastAsia="fr-FR"/>
         </w:rPr>
-        <w:lastRenderedPageBreak/>
-        <w:t>1.2 Point Cloud Artifact</w:t>
+        <w:t>1.1</w:t>
+      </w:r>
+      <w:r>
+        <w:rPr>
+          <w:lang w:val="en-US" w:eastAsia="fr-FR"/>
+        </w:rPr>
+        <w:t xml:space="preserve"> Point Cloud Artifact</w:t>
       </w:r>
       <w:bookmarkEnd w:id="3"/>
       <w:r>
@@ -1798,7 +2266,21 @@
           <w:sz w:val="24"/>
           <w:lang w:val="en-US" w:eastAsia="fr-FR"/>
         </w:rPr>
-        <w:t>Laser scanning an area often comes with many non-wanted features appearing in our input point cloud. These unwanted fe</w:t>
+        <w:t xml:space="preserve">Laser scanning an area often comes with many non-wanted features appearing in </w:t>
+      </w:r>
+      <w:r>
+        <w:rPr>
+          <w:sz w:val="24"/>
+          <w:lang w:val="en-US" w:eastAsia="fr-FR"/>
+        </w:rPr>
+        <w:t>the</w:t>
+      </w:r>
+      <w:r>
+        <w:rPr>
+          <w:sz w:val="24"/>
+          <w:lang w:val="en-US" w:eastAsia="fr-FR"/>
+        </w:rPr>
+        <w:t xml:space="preserve"> point cloud. These unwanted fe</w:t>
       </w:r>
       <w:r>
         <w:rPr>
@@ -1826,14 +2308,14 @@
           <w:sz w:val="24"/>
           <w:lang w:val="en-US" w:eastAsia="fr-FR"/>
         </w:rPr>
-        <w:t xml:space="preserve"> All of these artifacts will be explained in the next parts and I will give some solutions to clear the artifacts that are currently present in the cloud point I’m </w:t>
-      </w:r>
-      <w:r>
-        <w:rPr>
-          <w:sz w:val="24"/>
-          <w:lang w:val="en-US" w:eastAsia="fr-FR"/>
-        </w:rPr>
-        <w:t>working with.</w:t>
+        <w:t xml:space="preserve"> All of these artifacts will be explained in the next parts </w:t>
+      </w:r>
+      <w:r>
+        <w:rPr>
+          <w:sz w:val="24"/>
+          <w:lang w:val="en-US" w:eastAsia="fr-FR"/>
+        </w:rPr>
+        <w:t>and we’ll be dealt with later, during the surface reconstruction part.</w:t>
       </w:r>
     </w:p>
     <w:p>
@@ -1941,6 +2423,7 @@
           <w:id w:val="-1572187334"/>
           <w:citation/>
         </w:sdtPr>
+        <w:sdtEndPr/>
         <w:sdtContent>
           <w:r>
             <w:rPr>
@@ -1965,7 +2448,14 @@
               <w:noProof/>
               <w:lang w:val="en-US"/>
             </w:rPr>
-            <w:t xml:space="preserve"> (3)</w:t>
+            <w:t xml:space="preserve"> </w:t>
+          </w:r>
+          <w:r>
+            <w:rPr>
+              <w:noProof/>
+              <w:lang w:val="en-US"/>
+            </w:rPr>
+            <w:t>(3)</w:t>
           </w:r>
           <w:r>
             <w:rPr>
@@ -2117,6 +2607,7 @@
           <w:szCs w:val="24"/>
           <w:lang w:eastAsia="fr-FR"/>
         </w:rPr>
+        <w:lastRenderedPageBreak/>
         <w:drawing>
           <wp:inline distT="0" distB="0" distL="0" distR="0" wp14:anchorId="3D3DC590" wp14:editId="05D0EB86">
             <wp:extent cx="1404258" cy="1322190"/>
@@ -2211,7 +2702,21 @@
         <w:rPr>
           <w:lang w:val="en-US"/>
         </w:rPr>
-        <w:t xml:space="preserve"> - Part of the Kereon scan. The white points o</w:t>
+        <w:t xml:space="preserve"> - Part of the </w:t>
+      </w:r>
+      <w:proofErr w:type="spellStart"/>
+      <w:r>
+        <w:rPr>
+          <w:lang w:val="en-US"/>
+        </w:rPr>
+        <w:t>Kereon</w:t>
+      </w:r>
+      <w:proofErr w:type="spellEnd"/>
+      <w:r>
+        <w:rPr>
+          <w:lang w:val="en-US"/>
+        </w:rPr>
+        <w:t xml:space="preserve"> scan. The white points o</w:t>
       </w:r>
       <w:r>
         <w:rPr>
@@ -2223,7 +2728,21 @@
         <w:rPr>
           <w:lang w:val="en-US"/>
         </w:rPr>
-        <w:t xml:space="preserve"> the right of the windows are considered as noise, and are created by the laser going throught the window</w:t>
+        <w:t xml:space="preserve"> the right of the windows are considered as noise, and are created by the laser going </w:t>
+      </w:r>
+      <w:proofErr w:type="spellStart"/>
+      <w:r>
+        <w:rPr>
+          <w:lang w:val="en-US"/>
+        </w:rPr>
+        <w:t>throught</w:t>
+      </w:r>
+      <w:proofErr w:type="spellEnd"/>
+      <w:r>
+        <w:rPr>
+          <w:lang w:val="en-US"/>
+        </w:rPr>
+        <w:t xml:space="preserve"> the window</w:t>
       </w:r>
       <w:bookmarkEnd w:id="6"/>
       <w:bookmarkEnd w:id="7"/>
@@ -2241,7 +2760,6 @@
           <w:b/>
           <w:lang w:val="en-US"/>
         </w:rPr>
-        <w:lastRenderedPageBreak/>
         <w:t>Outliers:</w:t>
       </w:r>
     </w:p>
@@ -2326,7 +2844,21 @@
         <w:rPr>
           <w:lang w:val="en-US"/>
         </w:rPr>
-        <w:t>lusions in the scanning process. To avoid this kind of problem multiple scanned must be done in order to overlap them, reducing the quantity of missing data, but causing sometimes misaligned scans (figure 1(e)). In the case of the Kereon scans we can see some missing data located on the floor area (figure 3), where the scanner was laid.</w:t>
+        <w:t xml:space="preserve">lusions in the scanning process. To avoid this kind of problem multiple scanned must be done in order to overlap them, reducing the quantity of missing data, but causing sometimes misaligned scans (figure 1(e)). In the case of the </w:t>
+      </w:r>
+      <w:proofErr w:type="spellStart"/>
+      <w:r>
+        <w:rPr>
+          <w:lang w:val="en-US"/>
+        </w:rPr>
+        <w:t>Kereon</w:t>
+      </w:r>
+      <w:proofErr w:type="spellEnd"/>
+      <w:r>
+        <w:rPr>
+          <w:lang w:val="en-US"/>
+        </w:rPr>
+        <w:t xml:space="preserve"> scans we can see some missing data located on the floor area (figure 3), where the scanner was laid.</w:t>
       </w:r>
     </w:p>
     <w:p>
@@ -2423,9 +2955,25 @@
         <w:rPr>
           <w:lang w:val="en-US"/>
         </w:rPr>
-        <w:t xml:space="preserve"> - missing data on Kéréon  scan</w:t>
+        <w:t xml:space="preserve"> - missing data on </w:t>
+      </w:r>
+      <w:proofErr w:type="spellStart"/>
+      <w:proofErr w:type="gramStart"/>
+      <w:r>
+        <w:rPr>
+          <w:lang w:val="en-US"/>
+        </w:rPr>
+        <w:t>Kéréon</w:t>
+      </w:r>
+      <w:proofErr w:type="spellEnd"/>
+      <w:r>
+        <w:rPr>
+          <w:lang w:val="en-US"/>
+        </w:rPr>
+        <w:t xml:space="preserve">  scan</w:t>
       </w:r>
       <w:bookmarkEnd w:id="8"/>
+      <w:proofErr w:type="gramEnd"/>
     </w:p>
     <w:p>
       <w:pPr>
@@ -2437,32 +2985,2582 @@
     </w:p>
     <w:p>
       <w:pPr>
-        <w:pStyle w:val="Sansinterligne"/>
+        <w:pStyle w:val="Titre2"/>
         <w:jc w:val="both"/>
         <w:rPr>
-          <w:b/>
-          <w:lang w:val="en-US"/>
-        </w:rPr>
-      </w:pPr>
+          <w:lang w:val="en-US"/>
+        </w:rPr>
+      </w:pPr>
+      <w:r>
+        <w:rPr>
+          <w:lang w:val="en-US"/>
+        </w:rPr>
+        <w:t xml:space="preserve">1.2 </w:t>
+      </w:r>
+      <w:r>
+        <w:rPr>
+          <w:lang w:val="en-US"/>
+        </w:rPr>
+        <w:t>Normal Estimation</w:t>
+      </w:r>
+      <w:r>
+        <w:rPr>
+          <w:lang w:val="en-US"/>
+        </w:rPr>
+        <w:t xml:space="preserve"> </w:t>
+      </w:r>
+    </w:p>
+    <w:p>
+      <w:pPr>
+        <w:jc w:val="both"/>
+        <w:rPr>
+          <w:lang w:val="en-US"/>
+        </w:rPr>
+      </w:pPr>
+      <w:r>
+        <w:rPr>
+          <w:lang w:val="en-US"/>
+        </w:rPr>
+        <w:t xml:space="preserve">Surface normals are </w:t>
+      </w:r>
+      <w:r>
+        <w:rPr>
+          <w:lang w:val="en-US"/>
+        </w:rPr>
+        <w:t>really important input to some reconstruction methods such as the Poisson methods</w:t>
+      </w:r>
+      <w:sdt>
+        <w:sdtPr>
+          <w:rPr>
+            <w:lang w:val="en-US"/>
+          </w:rPr>
+          <w:id w:val="1632287246"/>
+          <w:citation/>
+        </w:sdtPr>
+        <w:sdtContent>
+          <w:r>
+            <w:rPr>
+              <w:lang w:val="en-US"/>
+            </w:rPr>
+            <w:fldChar w:fldCharType="begin"/>
+          </w:r>
+          <w:r>
+            <w:rPr>
+              <w:lang w:val="en-US"/>
+            </w:rPr>
+            <w:instrText xml:space="preserve"> CITATION Kaz06 \l 1036 </w:instrText>
+          </w:r>
+          <w:r>
+            <w:rPr>
+              <w:lang w:val="en-US"/>
+            </w:rPr>
+            <w:fldChar w:fldCharType="separate"/>
+          </w:r>
+          <w:r>
+            <w:rPr>
+              <w:noProof/>
+              <w:lang w:val="en-US"/>
+            </w:rPr>
+            <w:t xml:space="preserve"> </w:t>
+          </w:r>
+          <w:r>
+            <w:rPr>
+              <w:noProof/>
+              <w:lang w:val="en-US"/>
+            </w:rPr>
+            <w:t>(5)</w:t>
+          </w:r>
+          <w:r>
+            <w:rPr>
+              <w:lang w:val="en-US"/>
+            </w:rPr>
+            <w:fldChar w:fldCharType="end"/>
+          </w:r>
+        </w:sdtContent>
+      </w:sdt>
+      <w:r>
+        <w:rPr>
+          <w:lang w:val="en-US"/>
+        </w:rPr>
+        <w:t xml:space="preserve"> that we are going to explain. We are calling normals, the normal to the tangent plane associated with a data point</w:t>
+      </w:r>
+      <w:r>
+        <w:rPr>
+          <w:lang w:val="en-US"/>
+        </w:rPr>
+        <w:t xml:space="preserve"> (</w:t>
+      </w:r>
+      <w:proofErr w:type="spellStart"/>
+      <w:r>
+        <w:rPr>
+          <w:lang w:val="en-US"/>
+        </w:rPr>
+        <w:t>cf</w:t>
+      </w:r>
+      <w:proofErr w:type="spellEnd"/>
+      <w:r>
+        <w:rPr>
+          <w:lang w:val="en-US"/>
+        </w:rPr>
+        <w:t xml:space="preserve"> figure 4)</w:t>
+      </w:r>
+      <w:r>
+        <w:rPr>
+          <w:lang w:val="en-US"/>
+        </w:rPr>
+        <w:t>. As a matter of fact, finding all tangent plane is a method to reconstruct the surface of the point cloud</w:t>
+      </w:r>
+      <w:r>
+        <w:rPr>
+          <w:lang w:val="en-US"/>
+        </w:rPr>
+        <w:t xml:space="preserve"> as each tangent plane</w:t>
+      </w:r>
+      <w:r>
+        <w:rPr>
+          <w:lang w:val="en-US"/>
+        </w:rPr>
+        <w:t xml:space="preserve"> is a localized part of the final surface. However we’ll explain this in</w:t>
+      </w:r>
+      <w:r>
+        <w:rPr>
+          <w:lang w:val="en-US"/>
+        </w:rPr>
+        <w:t xml:space="preserve"> another </w:t>
+      </w:r>
+      <w:r>
+        <w:rPr>
+          <w:lang w:val="en-US"/>
+        </w:rPr>
+        <w:t xml:space="preserve">part. We’ll be focusing here on finding the normal </w:t>
+      </w:r>
+      <w:r>
+        <w:rPr>
+          <w:lang w:val="en-US"/>
+        </w:rPr>
+        <w:t xml:space="preserve">to each point and how to correctly </w:t>
+      </w:r>
+      <w:r>
+        <w:rPr>
+          <w:lang w:val="en-US"/>
+        </w:rPr>
+        <w:t>orient</w:t>
+      </w:r>
+      <w:r>
+        <w:rPr>
+          <w:lang w:val="en-US"/>
+        </w:rPr>
+        <w:t xml:space="preserve"> them.</w:t>
+      </w:r>
+    </w:p>
+    <w:p>
+      <w:pPr>
+        <w:jc w:val="both"/>
+        <w:rPr>
+          <w:lang w:val="en-US"/>
+        </w:rPr>
+      </w:pPr>
+    </w:p>
+    <w:p>
+      <w:pPr>
+        <w:jc w:val="both"/>
+        <w:rPr>
+          <w:lang w:val="en-US"/>
+        </w:rPr>
+      </w:pPr>
+    </w:p>
+    <w:p>
+      <w:pPr>
+        <w:jc w:val="both"/>
+        <w:rPr>
+          <w:lang w:val="en-US"/>
+        </w:rPr>
+      </w:pPr>
+    </w:p>
+    <w:p>
+      <w:pPr>
+        <w:jc w:val="both"/>
+        <w:rPr>
+          <w:lang w:val="en-US"/>
+        </w:rPr>
+      </w:pPr>
+    </w:p>
+    <w:p>
+      <w:pPr>
+        <w:jc w:val="center"/>
+        <w:rPr>
+          <w:lang w:val="en-US"/>
+        </w:rPr>
+      </w:pPr>
+    </w:p>
+    <w:p>
+      <w:pPr>
+        <w:keepNext/>
+        <w:jc w:val="center"/>
+      </w:pPr>
+      <w:r>
+        <w:rPr>
+          <w:noProof/>
+          <w:lang w:eastAsia="fr-FR"/>
+        </w:rPr>
+        <w:drawing>
+          <wp:inline distT="0" distB="0" distL="0" distR="0" wp14:anchorId="3080395C" wp14:editId="422553EA">
+            <wp:extent cx="1341120" cy="1342853"/>
+            <wp:effectExtent l="0" t="0" r="0" b="0"/>
+            <wp:docPr id="5" name="Image 5"/>
+            <wp:cNvGraphicFramePr>
+              <a:graphicFrameLocks xmlns:a="http://schemas.openxmlformats.org/drawingml/2006/main" noChangeAspect="1"/>
+            </wp:cNvGraphicFramePr>
+            <a:graphic xmlns:a="http://schemas.openxmlformats.org/drawingml/2006/main">
+              <a:graphicData uri="http://schemas.openxmlformats.org/drawingml/2006/picture">
+                <pic:pic xmlns:pic="http://schemas.openxmlformats.org/drawingml/2006/picture">
+                  <pic:nvPicPr>
+                    <pic:cNvPr id="5" name="tangent_plane_surface.jpg"/>
+                    <pic:cNvPicPr/>
+                  </pic:nvPicPr>
+                  <pic:blipFill rotWithShape="1">
+                    <a:blip r:embed="rId12">
+                      <a:extLst>
+                        <a:ext uri="{28A0092B-C50C-407E-A947-70E740481C1C}">
+                          <a14:useLocalDpi xmlns:a14="http://schemas.microsoft.com/office/drawing/2010/main" val="0"/>
+                        </a:ext>
+                      </a:extLst>
+                    </a:blip>
+                    <a:srcRect r="46015"/>
+                    <a:stretch/>
+                  </pic:blipFill>
+                  <pic:spPr bwMode="auto">
+                    <a:xfrm>
+                      <a:off x="0" y="0"/>
+                      <a:ext cx="1353076" cy="1354824"/>
+                    </a:xfrm>
+                    <a:prstGeom prst="rect">
+                      <a:avLst/>
+                    </a:prstGeom>
+                    <a:ln>
+                      <a:noFill/>
+                    </a:ln>
+                    <a:extLst>
+                      <a:ext uri="{53640926-AAD7-44D8-BBD7-CCE9431645EC}">
+                        <a14:shadowObscured xmlns:a14="http://schemas.microsoft.com/office/drawing/2010/main"/>
+                      </a:ext>
+                    </a:extLst>
+                  </pic:spPr>
+                </pic:pic>
+              </a:graphicData>
+            </a:graphic>
+          </wp:inline>
+        </w:drawing>
+      </w:r>
+    </w:p>
+    <w:p>
+      <w:pPr>
+        <w:pStyle w:val="Lgende"/>
+        <w:jc w:val="center"/>
+        <w:rPr>
+          <w:lang w:val="en-US"/>
+        </w:rPr>
+      </w:pPr>
+      <w:r>
+        <w:rPr>
+          <w:lang w:val="en-US"/>
+        </w:rPr>
+        <w:t xml:space="preserve">Figure </w:t>
+      </w:r>
+      <w:r>
+        <w:fldChar w:fldCharType="begin"/>
+      </w:r>
+      <w:r>
+        <w:rPr>
+          <w:lang w:val="en-US"/>
+        </w:rPr>
+        <w:instrText xml:space="preserve"> SEQ Figure \* ARABIC </w:instrText>
+      </w:r>
+      <w:r>
+        <w:fldChar w:fldCharType="separate"/>
+      </w:r>
+      <w:r>
+        <w:rPr>
+          <w:noProof/>
+          <w:lang w:val="en-US"/>
+        </w:rPr>
+        <w:t>4</w:t>
+      </w:r>
+      <w:r>
+        <w:fldChar w:fldCharType="end"/>
+      </w:r>
+      <w:r>
+        <w:rPr>
+          <w:lang w:val="en-US"/>
+        </w:rPr>
+        <w:t xml:space="preserve"> - Oriented normals of a cloud point</w:t>
+      </w:r>
+      <w:sdt>
+        <w:sdtPr>
+          <w:id w:val="903954574"/>
+          <w:citation/>
+        </w:sdtPr>
+        <w:sdtContent>
+          <w:r>
+            <w:fldChar w:fldCharType="begin"/>
+          </w:r>
+          <w:r>
+            <w:rPr>
+              <w:lang w:val="en-US"/>
+            </w:rPr>
+            <w:instrText xml:space="preserve">CITATION Poi \l 1036 </w:instrText>
+          </w:r>
+          <w:r>
+            <w:fldChar w:fldCharType="separate"/>
+          </w:r>
+          <w:r>
+            <w:rPr>
+              <w:noProof/>
+              <w:lang w:val="en-US"/>
+            </w:rPr>
+            <w:t xml:space="preserve"> </w:t>
+          </w:r>
+          <w:r>
+            <w:rPr>
+              <w:noProof/>
+              <w:lang w:val="en-US"/>
+            </w:rPr>
+            <w:t>(6)</w:t>
+          </w:r>
+          <w:r>
+            <w:fldChar w:fldCharType="end"/>
+          </w:r>
+        </w:sdtContent>
+      </w:sdt>
+    </w:p>
+    <w:p>
+      <w:pPr>
+        <w:jc w:val="both"/>
+        <w:rPr>
+          <w:sz w:val="24"/>
+          <w:szCs w:val="24"/>
+          <w:lang w:val="en-US" w:eastAsia="fr-FR"/>
+        </w:rPr>
+      </w:pPr>
+    </w:p>
+    <w:p>
+      <w:pPr>
+        <w:jc w:val="both"/>
+        <w:rPr>
+          <w:rFonts w:eastAsiaTheme="minorEastAsia"/>
+          <w:sz w:val="24"/>
+          <w:szCs w:val="24"/>
+          <w:lang w:val="en-US" w:eastAsia="fr-FR"/>
+        </w:rPr>
+      </w:pPr>
+      <w:r>
+        <w:rPr>
+          <w:sz w:val="24"/>
+          <w:szCs w:val="24"/>
+          <w:lang w:val="en-US" w:eastAsia="fr-FR"/>
+        </w:rPr>
+        <w:tab/>
+        <w:t>Let’</w:t>
+      </w:r>
+      <w:r>
+        <w:rPr>
+          <w:sz w:val="24"/>
+          <w:szCs w:val="24"/>
+          <w:lang w:val="en-US" w:eastAsia="fr-FR"/>
+        </w:rPr>
+        <w:t xml:space="preserve">s define </w:t>
+      </w:r>
+      <m:oMath>
+        <m:r>
+          <w:rPr>
+            <w:rFonts w:ascii="Cambria Math" w:hAnsi="Cambria Math"/>
+            <w:sz w:val="24"/>
+            <w:szCs w:val="24"/>
+            <w:lang w:val="en-US" w:eastAsia="fr-FR"/>
+          </w:rPr>
+          <m:t>T</m:t>
+        </m:r>
+        <m:d>
+          <m:dPr>
+            <m:ctrlPr>
+              <w:rPr>
+                <w:rFonts w:ascii="Cambria Math" w:hAnsi="Cambria Math"/>
+                <w:i/>
+                <w:sz w:val="24"/>
+                <w:szCs w:val="24"/>
+                <w:lang w:val="en-US" w:eastAsia="fr-FR"/>
+              </w:rPr>
+            </m:ctrlPr>
+          </m:dPr>
+          <m:e>
+            <m:r>
+              <w:rPr>
+                <w:rFonts w:ascii="Cambria Math" w:hAnsi="Cambria Math"/>
+                <w:sz w:val="24"/>
+                <w:szCs w:val="24"/>
+                <w:lang w:val="en-US" w:eastAsia="fr-FR"/>
+              </w:rPr>
+              <m:t>x</m:t>
+            </m:r>
+          </m:e>
+        </m:d>
+      </m:oMath>
+      <w:r>
+        <w:rPr>
+          <w:rFonts w:eastAsiaTheme="minorEastAsia"/>
+          <w:sz w:val="24"/>
+          <w:szCs w:val="24"/>
+          <w:lang w:val="en-US" w:eastAsia="fr-FR"/>
+        </w:rPr>
+        <w:t xml:space="preserve"> </w:t>
+      </w:r>
+      <w:r>
+        <w:rPr>
+          <w:sz w:val="24"/>
+          <w:szCs w:val="24"/>
+          <w:lang w:val="en-US" w:eastAsia="fr-FR"/>
+        </w:rPr>
+        <w:t xml:space="preserve">the tangent plane associated with the data point </w:t>
+      </w:r>
+      <m:oMath>
+        <m:r>
+          <w:rPr>
+            <w:rFonts w:ascii="Cambria Math" w:hAnsi="Cambria Math"/>
+            <w:sz w:val="24"/>
+            <w:szCs w:val="24"/>
+            <w:lang w:val="en-US" w:eastAsia="fr-FR"/>
+          </w:rPr>
+          <m:t>x</m:t>
+        </m:r>
+      </m:oMath>
+      <w:r>
+        <w:rPr>
+          <w:rFonts w:eastAsiaTheme="minorEastAsia"/>
+          <w:sz w:val="24"/>
+          <w:szCs w:val="24"/>
+          <w:lang w:val="en-US" w:eastAsia="fr-FR"/>
+        </w:rPr>
+        <w:t xml:space="preserve"> </w:t>
+      </w:r>
+      <w:r>
+        <w:rPr>
+          <w:sz w:val="24"/>
+          <w:szCs w:val="24"/>
+          <w:lang w:val="en-US" w:eastAsia="fr-FR"/>
+        </w:rPr>
+        <w:t xml:space="preserve">and represented </w:t>
+      </w:r>
+      <w:r>
+        <w:rPr>
+          <w:sz w:val="24"/>
+          <w:szCs w:val="24"/>
+          <w:lang w:val="en-US" w:eastAsia="fr-FR"/>
+        </w:rPr>
+        <w:t xml:space="preserve">by is center the point </w:t>
+      </w:r>
+      <m:oMath>
+        <m:r>
+          <w:rPr>
+            <w:rFonts w:ascii="Cambria Math" w:hAnsi="Cambria Math"/>
+            <w:sz w:val="24"/>
+            <w:szCs w:val="24"/>
+            <w:lang w:val="en-US" w:eastAsia="fr-FR"/>
+          </w:rPr>
+          <m:t>o</m:t>
+        </m:r>
+      </m:oMath>
+      <w:r>
+        <w:rPr>
+          <w:rFonts w:eastAsiaTheme="minorEastAsia"/>
+          <w:sz w:val="24"/>
+          <w:szCs w:val="24"/>
+          <w:lang w:val="en-US" w:eastAsia="fr-FR"/>
+        </w:rPr>
+        <w:t xml:space="preserve"> and its associated unit normal vector </w:t>
+      </w:r>
+      <m:oMath>
+        <m:acc>
+          <m:accPr>
+            <m:ctrlPr>
+              <w:rPr>
+                <w:rFonts w:ascii="Cambria Math" w:eastAsiaTheme="minorEastAsia" w:hAnsi="Cambria Math"/>
+                <w:i/>
+                <w:sz w:val="24"/>
+                <w:szCs w:val="24"/>
+                <w:lang w:val="en-US" w:eastAsia="fr-FR"/>
+              </w:rPr>
+            </m:ctrlPr>
+          </m:accPr>
+          <m:e>
+            <m:r>
+              <w:rPr>
+                <w:rFonts w:ascii="Cambria Math" w:eastAsiaTheme="minorEastAsia" w:hAnsi="Cambria Math"/>
+                <w:sz w:val="24"/>
+                <w:szCs w:val="24"/>
+                <w:lang w:val="en-US" w:eastAsia="fr-FR"/>
+              </w:rPr>
+              <m:t>n</m:t>
+            </m:r>
+          </m:e>
+        </m:acc>
+      </m:oMath>
+      <w:sdt>
+        <w:sdtPr>
+          <w:rPr>
+            <w:rFonts w:eastAsiaTheme="minorEastAsia"/>
+            <w:sz w:val="24"/>
+            <w:szCs w:val="24"/>
+            <w:lang w:val="en-US" w:eastAsia="fr-FR"/>
+          </w:rPr>
+          <w:id w:val="200519543"/>
+          <w:citation/>
+        </w:sdtPr>
+        <w:sdtContent>
+          <w:r>
+            <w:rPr>
+              <w:rFonts w:eastAsiaTheme="minorEastAsia"/>
+              <w:sz w:val="24"/>
+              <w:szCs w:val="24"/>
+              <w:lang w:val="en-US" w:eastAsia="fr-FR"/>
+            </w:rPr>
+            <w:fldChar w:fldCharType="begin"/>
+          </w:r>
+          <w:r>
+            <w:rPr>
+              <w:rFonts w:eastAsiaTheme="minorEastAsia"/>
+              <w:sz w:val="24"/>
+              <w:szCs w:val="24"/>
+              <w:lang w:val="en-US" w:eastAsia="fr-FR"/>
+            </w:rPr>
+            <w:instrText xml:space="preserve"> CITATION Hug \l 1036 </w:instrText>
+          </w:r>
+          <w:r>
+            <w:rPr>
+              <w:rFonts w:eastAsiaTheme="minorEastAsia"/>
+              <w:sz w:val="24"/>
+              <w:szCs w:val="24"/>
+              <w:lang w:val="en-US" w:eastAsia="fr-FR"/>
+            </w:rPr>
+            <w:fldChar w:fldCharType="separate"/>
+          </w:r>
+          <w:r>
+            <w:rPr>
+              <w:rFonts w:eastAsiaTheme="minorEastAsia"/>
+              <w:noProof/>
+              <w:sz w:val="24"/>
+              <w:szCs w:val="24"/>
+              <w:lang w:val="en-US" w:eastAsia="fr-FR"/>
+            </w:rPr>
+            <w:t xml:space="preserve"> </w:t>
+          </w:r>
+          <w:r>
+            <w:rPr>
+              <w:rFonts w:eastAsiaTheme="minorEastAsia"/>
+              <w:noProof/>
+              <w:sz w:val="24"/>
+              <w:szCs w:val="24"/>
+              <w:lang w:val="en-US" w:eastAsia="fr-FR"/>
+            </w:rPr>
+            <w:t>(4)</w:t>
+          </w:r>
+          <w:r>
+            <w:rPr>
+              <w:rFonts w:eastAsiaTheme="minorEastAsia"/>
+              <w:sz w:val="24"/>
+              <w:szCs w:val="24"/>
+              <w:lang w:val="en-US" w:eastAsia="fr-FR"/>
+            </w:rPr>
+            <w:fldChar w:fldCharType="end"/>
+          </w:r>
+        </w:sdtContent>
+      </w:sdt>
+      <w:r>
+        <w:rPr>
+          <w:rFonts w:eastAsiaTheme="minorEastAsia"/>
+          <w:sz w:val="24"/>
+          <w:szCs w:val="24"/>
+          <w:lang w:val="en-US" w:eastAsia="fr-FR"/>
+        </w:rPr>
+        <w:t>.</w:t>
+      </w:r>
+      <w:r>
+        <w:rPr>
+          <w:rFonts w:eastAsiaTheme="minorEastAsia"/>
+          <w:sz w:val="24"/>
+          <w:szCs w:val="24"/>
+          <w:lang w:val="en-US" w:eastAsia="fr-FR"/>
+        </w:rPr>
+        <w:t xml:space="preserve"> We defined the center </w:t>
+      </w:r>
+      <m:oMath>
+        <m:r>
+          <w:rPr>
+            <w:rFonts w:ascii="Cambria Math" w:eastAsiaTheme="minorEastAsia" w:hAnsi="Cambria Math"/>
+            <w:sz w:val="24"/>
+            <w:szCs w:val="24"/>
+            <w:lang w:val="en-US" w:eastAsia="fr-FR"/>
+          </w:rPr>
+          <m:t>o</m:t>
+        </m:r>
+      </m:oMath>
+      <w:r>
+        <w:rPr>
+          <w:rFonts w:eastAsiaTheme="minorEastAsia"/>
+          <w:sz w:val="24"/>
+          <w:szCs w:val="24"/>
+          <w:lang w:val="en-US" w:eastAsia="fr-FR"/>
+        </w:rPr>
+        <w:t xml:space="preserve"> as the centroid </w:t>
+      </w:r>
+      <w:r>
+        <w:rPr>
+          <w:rFonts w:eastAsiaTheme="minorEastAsia"/>
+          <w:sz w:val="24"/>
+          <w:szCs w:val="24"/>
+          <w:lang w:val="en-US" w:eastAsia="fr-FR"/>
+        </w:rPr>
+        <w:t xml:space="preserve">of the </w:t>
+      </w:r>
+      <m:oMath>
+        <m:r>
+          <w:rPr>
+            <w:rFonts w:ascii="Cambria Math" w:eastAsiaTheme="minorEastAsia" w:hAnsi="Cambria Math"/>
+            <w:sz w:val="24"/>
+            <w:szCs w:val="24"/>
+            <w:lang w:val="en-US" w:eastAsia="fr-FR"/>
+          </w:rPr>
+          <m:t>k</m:t>
+        </m:r>
+      </m:oMath>
+      <w:r>
+        <w:rPr>
+          <w:rFonts w:eastAsiaTheme="minorEastAsia"/>
+          <w:sz w:val="24"/>
+          <w:szCs w:val="24"/>
+          <w:lang w:val="en-US" w:eastAsia="fr-FR"/>
+        </w:rPr>
+        <w:t xml:space="preserve"> closest neighbor (where </w:t>
+      </w:r>
+      <m:oMath>
+        <m:r>
+          <w:rPr>
+            <w:rFonts w:ascii="Cambria Math" w:eastAsiaTheme="minorEastAsia" w:hAnsi="Cambria Math"/>
+            <w:sz w:val="24"/>
+            <w:szCs w:val="24"/>
+            <w:lang w:val="en-US" w:eastAsia="fr-FR"/>
+          </w:rPr>
+          <m:t>k</m:t>
+        </m:r>
+      </m:oMath>
+      <w:r>
+        <w:rPr>
+          <w:rFonts w:eastAsiaTheme="minorEastAsia"/>
+          <w:sz w:val="24"/>
+          <w:szCs w:val="24"/>
+          <w:lang w:val="en-US" w:eastAsia="fr-FR"/>
+        </w:rPr>
+        <w:t xml:space="preserve"> is user-specified) </w:t>
+      </w:r>
+      <w:proofErr w:type="gramStart"/>
+      <w:r>
+        <w:rPr>
+          <w:rFonts w:eastAsiaTheme="minorEastAsia"/>
+          <w:sz w:val="24"/>
+          <w:szCs w:val="24"/>
+          <w:lang w:val="en-US" w:eastAsia="fr-FR"/>
+        </w:rPr>
+        <w:t xml:space="preserve">of </w:t>
+      </w:r>
+      <w:proofErr w:type="gramEnd"/>
+      <m:oMath>
+        <m:r>
+          <w:rPr>
+            <w:rFonts w:ascii="Cambria Math" w:eastAsiaTheme="minorEastAsia" w:hAnsi="Cambria Math"/>
+            <w:sz w:val="24"/>
+            <w:szCs w:val="24"/>
+            <w:lang w:val="en-US" w:eastAsia="fr-FR"/>
+          </w:rPr>
+          <m:t>x</m:t>
+        </m:r>
+      </m:oMath>
+      <w:r>
+        <w:rPr>
+          <w:rFonts w:eastAsiaTheme="minorEastAsia"/>
+          <w:sz w:val="24"/>
+          <w:szCs w:val="24"/>
+          <w:lang w:val="en-US" w:eastAsia="fr-FR"/>
+        </w:rPr>
+        <w:t>.</w:t>
+      </w:r>
+      <w:r>
+        <w:rPr>
+          <w:rFonts w:eastAsiaTheme="minorEastAsia"/>
+          <w:sz w:val="24"/>
+          <w:szCs w:val="24"/>
+          <w:lang w:val="en-US" w:eastAsia="fr-FR"/>
+        </w:rPr>
+        <w:t xml:space="preserve"> This set of neighbor is denoted </w:t>
+      </w:r>
+      <w:proofErr w:type="gramStart"/>
+      <w:r>
+        <w:rPr>
+          <w:rFonts w:eastAsiaTheme="minorEastAsia"/>
+          <w:sz w:val="24"/>
+          <w:szCs w:val="24"/>
+          <w:lang w:val="en-US" w:eastAsia="fr-FR"/>
+        </w:rPr>
+        <w:t xml:space="preserve">as </w:t>
+      </w:r>
+      <w:proofErr w:type="gramEnd"/>
+      <m:oMath>
+        <m:r>
+          <w:rPr>
+            <w:rFonts w:ascii="Cambria Math" w:eastAsiaTheme="minorEastAsia" w:hAnsi="Cambria Math"/>
+            <w:sz w:val="24"/>
+            <w:szCs w:val="24"/>
+            <w:lang w:val="en-US" w:eastAsia="fr-FR"/>
+          </w:rPr>
+          <m:t>Nbgh(x)</m:t>
+        </m:r>
+      </m:oMath>
+      <w:r>
+        <w:rPr>
+          <w:rFonts w:eastAsiaTheme="minorEastAsia"/>
+          <w:sz w:val="24"/>
+          <w:szCs w:val="24"/>
+          <w:lang w:val="en-US" w:eastAsia="fr-FR"/>
+        </w:rPr>
+        <w:t xml:space="preserve">. To compute </w:t>
+      </w:r>
+      <w:proofErr w:type="gramStart"/>
+      <w:r>
+        <w:rPr>
+          <w:rFonts w:eastAsiaTheme="minorEastAsia"/>
+          <w:sz w:val="24"/>
+          <w:szCs w:val="24"/>
+          <w:lang w:val="en-US" w:eastAsia="fr-FR"/>
+        </w:rPr>
+        <w:t xml:space="preserve">the </w:t>
+      </w:r>
+      <m:oMath>
+        <m:acc>
+          <m:accPr>
+            <m:ctrlPr>
+              <w:rPr>
+                <w:rFonts w:ascii="Cambria Math" w:eastAsiaTheme="minorEastAsia" w:hAnsi="Cambria Math"/>
+                <w:i/>
+                <w:sz w:val="24"/>
+                <w:szCs w:val="24"/>
+                <w:lang w:val="en-US" w:eastAsia="fr-FR"/>
+              </w:rPr>
+            </m:ctrlPr>
+          </m:accPr>
+          <m:e>
+            <m:r>
+              <w:rPr>
+                <w:rFonts w:ascii="Cambria Math" w:eastAsiaTheme="minorEastAsia" w:hAnsi="Cambria Math"/>
+                <w:sz w:val="24"/>
+                <w:szCs w:val="24"/>
+                <w:lang w:val="en-US" w:eastAsia="fr-FR"/>
+              </w:rPr>
+              <m:t>n</m:t>
+            </m:r>
+          </m:e>
+        </m:acc>
+      </m:oMath>
+      <w:r>
+        <w:rPr>
+          <w:rFonts w:eastAsiaTheme="minorEastAsia"/>
+          <w:sz w:val="24"/>
+          <w:szCs w:val="24"/>
+          <w:lang w:val="en-US" w:eastAsia="fr-FR"/>
+        </w:rPr>
+        <w:t xml:space="preserve"> we</w:t>
+      </w:r>
+      <w:proofErr w:type="gramEnd"/>
+      <w:r>
+        <w:rPr>
+          <w:rFonts w:eastAsiaTheme="minorEastAsia"/>
+          <w:sz w:val="24"/>
+          <w:szCs w:val="24"/>
+          <w:lang w:val="en-US" w:eastAsia="fr-FR"/>
+        </w:rPr>
+        <w:t xml:space="preserve"> will be using the covariance matrix of </w:t>
+      </w:r>
+      <m:oMath>
+        <m:r>
+          <w:rPr>
+            <w:rFonts w:ascii="Cambria Math" w:eastAsiaTheme="minorEastAsia" w:hAnsi="Cambria Math"/>
+            <w:sz w:val="24"/>
+            <w:szCs w:val="24"/>
+            <w:lang w:val="en-US" w:eastAsia="fr-FR"/>
+          </w:rPr>
+          <m:t>Nbgh(x)</m:t>
+        </m:r>
+      </m:oMath>
+      <w:r>
+        <w:rPr>
+          <w:rFonts w:eastAsiaTheme="minorEastAsia"/>
+          <w:sz w:val="24"/>
+          <w:szCs w:val="24"/>
+          <w:lang w:val="en-US" w:eastAsia="fr-FR"/>
+        </w:rPr>
+        <w:t xml:space="preserve"> defined as follow</w:t>
+      </w:r>
+    </w:p>
+    <w:p>
+      <w:pPr>
+        <w:rPr>
+          <w:rFonts w:eastAsiaTheme="minorEastAsia"/>
+          <w:sz w:val="24"/>
+          <w:szCs w:val="24"/>
+          <w:lang w:val="en-US" w:eastAsia="fr-FR"/>
+        </w:rPr>
+      </w:pPr>
+      <m:oMathPara>
+        <m:oMath>
+          <m:r>
+            <w:rPr>
+              <w:rFonts w:ascii="Cambria Math" w:hAnsi="Cambria Math"/>
+              <w:sz w:val="24"/>
+              <w:szCs w:val="24"/>
+              <w:lang w:val="en-US" w:eastAsia="fr-FR"/>
+            </w:rPr>
+            <m:t xml:space="preserve">CV= </m:t>
+          </m:r>
+          <m:nary>
+            <m:naryPr>
+              <m:chr m:val="∑"/>
+              <m:limLoc m:val="undOvr"/>
+              <m:supHide m:val="1"/>
+              <m:ctrlPr>
+                <w:rPr>
+                  <w:rFonts w:ascii="Cambria Math" w:hAnsi="Cambria Math"/>
+                  <w:i/>
+                  <w:sz w:val="24"/>
+                  <w:szCs w:val="24"/>
+                  <w:lang w:val="en-US" w:eastAsia="fr-FR"/>
+                </w:rPr>
+              </m:ctrlPr>
+            </m:naryPr>
+            <m:sub>
+              <m:r>
+                <w:rPr>
+                  <w:rFonts w:ascii="Cambria Math" w:hAnsi="Cambria Math"/>
+                  <w:sz w:val="24"/>
+                  <w:szCs w:val="24"/>
+                  <w:lang w:val="en-US" w:eastAsia="fr-FR"/>
+                </w:rPr>
+                <m:t>y∈Nbgh</m:t>
+              </m:r>
+              <m:d>
+                <m:dPr>
+                  <m:ctrlPr>
+                    <w:rPr>
+                      <w:rFonts w:ascii="Cambria Math" w:hAnsi="Cambria Math"/>
+                      <w:i/>
+                      <w:sz w:val="24"/>
+                      <w:szCs w:val="24"/>
+                      <w:lang w:val="en-US" w:eastAsia="fr-FR"/>
+                    </w:rPr>
+                  </m:ctrlPr>
+                </m:dPr>
+                <m:e>
+                  <m:r>
+                    <w:rPr>
+                      <w:rFonts w:ascii="Cambria Math" w:hAnsi="Cambria Math"/>
+                      <w:sz w:val="24"/>
+                      <w:szCs w:val="24"/>
+                      <w:lang w:val="en-US" w:eastAsia="fr-FR"/>
+                    </w:rPr>
+                    <m:t>x</m:t>
+                  </m:r>
+                </m:e>
+              </m:d>
+            </m:sub>
+            <m:sup/>
+            <m:e>
+              <m:d>
+                <m:dPr>
+                  <m:ctrlPr>
+                    <w:rPr>
+                      <w:rFonts w:ascii="Cambria Math" w:hAnsi="Cambria Math"/>
+                      <w:i/>
+                      <w:sz w:val="24"/>
+                      <w:szCs w:val="24"/>
+                      <w:lang w:val="en-US" w:eastAsia="fr-FR"/>
+                    </w:rPr>
+                  </m:ctrlPr>
+                </m:dPr>
+                <m:e>
+                  <m:r>
+                    <w:rPr>
+                      <w:rFonts w:ascii="Cambria Math" w:hAnsi="Cambria Math"/>
+                      <w:sz w:val="24"/>
+                      <w:szCs w:val="24"/>
+                      <w:lang w:val="en-US" w:eastAsia="fr-FR"/>
+                    </w:rPr>
+                    <m:t>y-o</m:t>
+                  </m:r>
+                </m:e>
+              </m:d>
+              <m:r>
+                <w:rPr>
+                  <w:rFonts w:ascii="Cambria Math" w:hAnsi="Cambria Math"/>
+                  <w:sz w:val="24"/>
+                  <w:szCs w:val="24"/>
+                  <w:lang w:val="en-US" w:eastAsia="fr-FR"/>
+                </w:rPr>
+                <m:t>⊗</m:t>
+              </m:r>
+              <m:d>
+                <m:dPr>
+                  <m:ctrlPr>
+                    <w:rPr>
+                      <w:rFonts w:ascii="Cambria Math" w:hAnsi="Cambria Math"/>
+                      <w:i/>
+                      <w:sz w:val="24"/>
+                      <w:szCs w:val="24"/>
+                      <w:lang w:val="en-US" w:eastAsia="fr-FR"/>
+                    </w:rPr>
+                  </m:ctrlPr>
+                </m:dPr>
+                <m:e>
+                  <m:r>
+                    <w:rPr>
+                      <w:rFonts w:ascii="Cambria Math" w:hAnsi="Cambria Math"/>
+                      <w:sz w:val="24"/>
+                      <w:szCs w:val="24"/>
+                      <w:lang w:val="en-US" w:eastAsia="fr-FR"/>
+                    </w:rPr>
+                    <m:t>y-o</m:t>
+                  </m:r>
+                </m:e>
+              </m:d>
+            </m:e>
+          </m:nary>
+          <m:r>
+            <w:rPr>
+              <w:rFonts w:ascii="Cambria Math" w:hAnsi="Cambria Math"/>
+              <w:sz w:val="24"/>
+              <w:szCs w:val="24"/>
+              <w:lang w:val="en-US" w:eastAsia="fr-FR"/>
+            </w:rPr>
+            <m:t xml:space="preserve"> </m:t>
+          </m:r>
+        </m:oMath>
+      </m:oMathPara>
+    </w:p>
+    <w:p>
+      <w:pPr>
+        <w:rPr>
+          <w:rFonts w:ascii="Times New Roman" w:eastAsia="Times New Roman" w:hAnsi="Times New Roman" w:cs="Times New Roman"/>
+          <w:sz w:val="15"/>
+          <w:szCs w:val="15"/>
+          <w:lang w:val="en-US" w:eastAsia="fr-FR"/>
+        </w:rPr>
+      </w:pPr>
+      <m:oMathPara>
+        <m:oMath>
+          <m:r>
+            <w:rPr>
+              <w:rFonts w:ascii="Cambria Math" w:hAnsi="Cambria Math"/>
+              <w:sz w:val="24"/>
+              <w:szCs w:val="24"/>
+              <w:lang w:val="en-US" w:eastAsia="fr-FR"/>
+            </w:rPr>
+            <m:t xml:space="preserve">where </m:t>
+          </m:r>
+          <m:r>
+            <w:rPr>
+              <w:rFonts w:ascii="Cambria Math" w:hAnsi="Cambria Math"/>
+              <w:sz w:val="24"/>
+              <w:szCs w:val="24"/>
+              <w:lang w:val="en-US" w:eastAsia="fr-FR"/>
+            </w:rPr>
+            <m:t>⊗</m:t>
+          </m:r>
+          <m:r>
+            <w:rPr>
+              <w:rFonts w:ascii="Cambria Math" w:hAnsi="Cambria Math"/>
+              <w:sz w:val="24"/>
+              <w:szCs w:val="24"/>
+              <w:lang w:val="en-US" w:eastAsia="fr-FR"/>
+            </w:rPr>
+            <m:t>is the outer product vector operator</m:t>
+          </m:r>
+        </m:oMath>
+      </m:oMathPara>
+    </w:p>
+    <w:p>
+      <w:pPr>
+        <w:jc w:val="both"/>
+        <w:rPr>
+          <w:sz w:val="24"/>
+          <w:szCs w:val="24"/>
+          <w:lang w:val="en-US" w:eastAsia="fr-FR"/>
+        </w:rPr>
+      </w:pPr>
+    </w:p>
+    <w:p>
+      <w:pPr>
+        <w:jc w:val="both"/>
+        <w:rPr>
+          <w:rFonts w:eastAsiaTheme="minorEastAsia"/>
+          <w:sz w:val="24"/>
+          <w:szCs w:val="24"/>
+          <w:lang w:val="en-US" w:eastAsia="fr-FR"/>
+        </w:rPr>
+      </w:pPr>
+      <w:r>
+        <w:rPr>
+          <w:sz w:val="24"/>
+          <w:szCs w:val="24"/>
+          <w:lang w:val="en-US" w:eastAsia="fr-FR"/>
+        </w:rPr>
+        <w:t xml:space="preserve">Let’s now denote </w:t>
+      </w:r>
+      <m:oMath>
+        <m:sSub>
+          <m:sSubPr>
+            <m:ctrlPr>
+              <w:rPr>
+                <w:rFonts w:ascii="Cambria Math" w:hAnsi="Cambria Math"/>
+                <w:i/>
+                <w:sz w:val="24"/>
+                <w:szCs w:val="24"/>
+                <w:lang w:val="en-US" w:eastAsia="fr-FR"/>
+              </w:rPr>
+            </m:ctrlPr>
+          </m:sSubPr>
+          <m:e>
+            <m:r>
+              <w:rPr>
+                <w:rFonts w:ascii="Cambria Math" w:hAnsi="Cambria Math"/>
+                <w:sz w:val="24"/>
+                <w:szCs w:val="24"/>
+                <w:lang w:val="en-US" w:eastAsia="fr-FR"/>
+              </w:rPr>
+              <m:t>λ</m:t>
+            </m:r>
+          </m:e>
+          <m:sub>
+            <m:r>
+              <w:rPr>
+                <w:rFonts w:ascii="Cambria Math" w:hAnsi="Cambria Math"/>
+                <w:sz w:val="24"/>
+                <w:szCs w:val="24"/>
+                <w:lang w:val="en-US" w:eastAsia="fr-FR"/>
+              </w:rPr>
+              <m:t>1</m:t>
+            </m:r>
+          </m:sub>
+        </m:sSub>
+        <m:r>
+          <w:rPr>
+            <w:rFonts w:ascii="Cambria Math" w:hAnsi="Cambria Math"/>
+            <w:sz w:val="24"/>
+            <w:szCs w:val="24"/>
+            <w:lang w:val="en-US" w:eastAsia="fr-FR"/>
+          </w:rPr>
+          <m:t xml:space="preserve">≥ </m:t>
+        </m:r>
+        <m:sSub>
+          <m:sSubPr>
+            <m:ctrlPr>
+              <w:rPr>
+                <w:rFonts w:ascii="Cambria Math" w:hAnsi="Cambria Math"/>
+                <w:i/>
+                <w:sz w:val="24"/>
+                <w:szCs w:val="24"/>
+                <w:lang w:val="en-US" w:eastAsia="fr-FR"/>
+              </w:rPr>
+            </m:ctrlPr>
+          </m:sSubPr>
+          <m:e>
+            <m:r>
+              <w:rPr>
+                <w:rFonts w:ascii="Cambria Math" w:hAnsi="Cambria Math"/>
+                <w:sz w:val="24"/>
+                <w:szCs w:val="24"/>
+                <w:lang w:val="en-US" w:eastAsia="fr-FR"/>
+              </w:rPr>
+              <m:t>λ</m:t>
+            </m:r>
+          </m:e>
+          <m:sub>
+            <m:r>
+              <w:rPr>
+                <w:rFonts w:ascii="Cambria Math" w:hAnsi="Cambria Math"/>
+                <w:sz w:val="24"/>
+                <w:szCs w:val="24"/>
+                <w:lang w:val="en-US" w:eastAsia="fr-FR"/>
+              </w:rPr>
+              <m:t>2</m:t>
+            </m:r>
+          </m:sub>
+        </m:sSub>
+        <m:r>
+          <w:rPr>
+            <w:rFonts w:ascii="Cambria Math" w:hAnsi="Cambria Math"/>
+            <w:sz w:val="24"/>
+            <w:szCs w:val="24"/>
+            <w:lang w:val="en-US" w:eastAsia="fr-FR"/>
+          </w:rPr>
+          <m:t>≥</m:t>
+        </m:r>
+        <m:sSub>
+          <m:sSubPr>
+            <m:ctrlPr>
+              <w:rPr>
+                <w:rFonts w:ascii="Cambria Math" w:hAnsi="Cambria Math"/>
+                <w:i/>
+                <w:sz w:val="24"/>
+                <w:szCs w:val="24"/>
+                <w:lang w:val="en-US" w:eastAsia="fr-FR"/>
+              </w:rPr>
+            </m:ctrlPr>
+          </m:sSubPr>
+          <m:e>
+            <m:r>
+              <w:rPr>
+                <w:rFonts w:ascii="Cambria Math" w:hAnsi="Cambria Math"/>
+                <w:sz w:val="24"/>
+                <w:szCs w:val="24"/>
+                <w:lang w:val="en-US" w:eastAsia="fr-FR"/>
+              </w:rPr>
+              <m:t>λ</m:t>
+            </m:r>
+          </m:e>
+          <m:sub>
+            <m:r>
+              <w:rPr>
+                <w:rFonts w:ascii="Cambria Math" w:hAnsi="Cambria Math"/>
+                <w:sz w:val="24"/>
+                <w:szCs w:val="24"/>
+                <w:lang w:val="en-US" w:eastAsia="fr-FR"/>
+              </w:rPr>
+              <m:t>3</m:t>
+            </m:r>
+          </m:sub>
+        </m:sSub>
+      </m:oMath>
+      <w:r>
+        <w:rPr>
+          <w:rFonts w:eastAsiaTheme="minorEastAsia"/>
+          <w:sz w:val="24"/>
+          <w:szCs w:val="24"/>
+          <w:lang w:val="en-US" w:eastAsia="fr-FR"/>
+        </w:rPr>
+        <w:t xml:space="preserve"> the eigenvalues of CV and </w:t>
+      </w:r>
+      <m:oMath>
+        <m:sSub>
+          <m:sSubPr>
+            <m:ctrlPr>
+              <w:rPr>
+                <w:rFonts w:ascii="Cambria Math" w:eastAsiaTheme="minorEastAsia" w:hAnsi="Cambria Math"/>
+                <w:i/>
+                <w:sz w:val="24"/>
+                <w:szCs w:val="24"/>
+                <w:lang w:val="en-US" w:eastAsia="fr-FR"/>
+              </w:rPr>
+            </m:ctrlPr>
+          </m:sSubPr>
+          <m:e>
+            <m:r>
+              <w:rPr>
+                <w:rFonts w:ascii="Cambria Math" w:eastAsiaTheme="minorEastAsia" w:hAnsi="Cambria Math"/>
+                <w:sz w:val="24"/>
+                <w:szCs w:val="24"/>
+                <w:lang w:val="en-US" w:eastAsia="fr-FR"/>
+              </w:rPr>
+              <m:t>v</m:t>
+            </m:r>
+          </m:e>
+          <m:sub>
+            <m:r>
+              <w:rPr>
+                <w:rFonts w:ascii="Cambria Math" w:eastAsiaTheme="minorEastAsia" w:hAnsi="Cambria Math"/>
+                <w:sz w:val="24"/>
+                <w:szCs w:val="24"/>
+                <w:lang w:val="en-US" w:eastAsia="fr-FR"/>
+              </w:rPr>
+              <m:t>1</m:t>
+            </m:r>
+          </m:sub>
+        </m:sSub>
+        <m:r>
+          <w:rPr>
+            <w:rFonts w:ascii="Cambria Math" w:eastAsiaTheme="minorEastAsia" w:hAnsi="Cambria Math"/>
+            <w:sz w:val="24"/>
+            <w:szCs w:val="24"/>
+            <w:lang w:val="en-US" w:eastAsia="fr-FR"/>
+          </w:rPr>
+          <m:t>,</m:t>
+        </m:r>
+        <m:sSub>
+          <m:sSubPr>
+            <m:ctrlPr>
+              <w:rPr>
+                <w:rFonts w:ascii="Cambria Math" w:eastAsiaTheme="minorEastAsia" w:hAnsi="Cambria Math"/>
+                <w:i/>
+                <w:sz w:val="24"/>
+                <w:szCs w:val="24"/>
+                <w:lang w:val="en-US" w:eastAsia="fr-FR"/>
+              </w:rPr>
+            </m:ctrlPr>
+          </m:sSubPr>
+          <m:e>
+            <m:r>
+              <w:rPr>
+                <w:rFonts w:ascii="Cambria Math" w:eastAsiaTheme="minorEastAsia" w:hAnsi="Cambria Math"/>
+                <w:sz w:val="24"/>
+                <w:szCs w:val="24"/>
+                <w:lang w:val="en-US" w:eastAsia="fr-FR"/>
+              </w:rPr>
+              <m:t>v</m:t>
+            </m:r>
+          </m:e>
+          <m:sub>
+            <m:r>
+              <w:rPr>
+                <w:rFonts w:ascii="Cambria Math" w:eastAsiaTheme="minorEastAsia" w:hAnsi="Cambria Math"/>
+                <w:sz w:val="24"/>
+                <w:szCs w:val="24"/>
+                <w:lang w:val="en-US" w:eastAsia="fr-FR"/>
+              </w:rPr>
+              <m:t>2</m:t>
+            </m:r>
+          </m:sub>
+        </m:sSub>
+        <m:r>
+          <w:rPr>
+            <w:rFonts w:ascii="Cambria Math" w:eastAsiaTheme="minorEastAsia" w:hAnsi="Cambria Math"/>
+            <w:sz w:val="24"/>
+            <w:szCs w:val="24"/>
+            <w:lang w:val="en-US" w:eastAsia="fr-FR"/>
+          </w:rPr>
+          <m:t xml:space="preserve">, </m:t>
+        </m:r>
+        <m:sSub>
+          <m:sSubPr>
+            <m:ctrlPr>
+              <w:rPr>
+                <w:rFonts w:ascii="Cambria Math" w:eastAsiaTheme="minorEastAsia" w:hAnsi="Cambria Math"/>
+                <w:i/>
+                <w:sz w:val="24"/>
+                <w:szCs w:val="24"/>
+                <w:lang w:val="en-US" w:eastAsia="fr-FR"/>
+              </w:rPr>
+            </m:ctrlPr>
+          </m:sSubPr>
+          <m:e>
+            <m:r>
+              <w:rPr>
+                <w:rFonts w:ascii="Cambria Math" w:eastAsiaTheme="minorEastAsia" w:hAnsi="Cambria Math"/>
+                <w:sz w:val="24"/>
+                <w:szCs w:val="24"/>
+                <w:lang w:val="en-US" w:eastAsia="fr-FR"/>
+              </w:rPr>
+              <m:t>v</m:t>
+            </m:r>
+          </m:e>
+          <m:sub>
+            <m:r>
+              <w:rPr>
+                <w:rFonts w:ascii="Cambria Math" w:eastAsiaTheme="minorEastAsia" w:hAnsi="Cambria Math"/>
+                <w:sz w:val="24"/>
+                <w:szCs w:val="24"/>
+                <w:lang w:val="en-US" w:eastAsia="fr-FR"/>
+              </w:rPr>
+              <m:t>3</m:t>
+            </m:r>
+          </m:sub>
+        </m:sSub>
+      </m:oMath>
+      <w:r>
+        <w:rPr>
+          <w:rFonts w:eastAsiaTheme="minorEastAsia"/>
+          <w:sz w:val="24"/>
+          <w:szCs w:val="24"/>
+          <w:lang w:val="en-US" w:eastAsia="fr-FR"/>
+        </w:rPr>
+        <w:t xml:space="preserve"> the associated eigenvectors. Then, using Principal Component Analysis</w:t>
+      </w:r>
+      <w:sdt>
+        <w:sdtPr>
+          <w:rPr>
+            <w:rFonts w:eastAsiaTheme="minorEastAsia"/>
+            <w:sz w:val="24"/>
+            <w:szCs w:val="24"/>
+            <w:lang w:val="en-US" w:eastAsia="fr-FR"/>
+          </w:rPr>
+          <w:id w:val="519513397"/>
+          <w:citation/>
+        </w:sdtPr>
+        <w:sdtContent>
+          <w:r>
+            <w:rPr>
+              <w:rFonts w:eastAsiaTheme="minorEastAsia"/>
+              <w:sz w:val="24"/>
+              <w:szCs w:val="24"/>
+              <w:lang w:val="en-US" w:eastAsia="fr-FR"/>
+            </w:rPr>
+            <w:fldChar w:fldCharType="begin"/>
+          </w:r>
+          <w:r>
+            <w:rPr>
+              <w:rFonts w:eastAsiaTheme="minorEastAsia"/>
+              <w:sz w:val="24"/>
+              <w:szCs w:val="24"/>
+              <w:lang w:val="en-US" w:eastAsia="fr-FR"/>
+            </w:rPr>
+            <w:instrText xml:space="preserve"> CITATION Lin02 \l 1036 </w:instrText>
+          </w:r>
+          <w:r>
+            <w:rPr>
+              <w:rFonts w:eastAsiaTheme="minorEastAsia"/>
+              <w:sz w:val="24"/>
+              <w:szCs w:val="24"/>
+              <w:lang w:val="en-US" w:eastAsia="fr-FR"/>
+            </w:rPr>
+            <w:fldChar w:fldCharType="separate"/>
+          </w:r>
+          <w:r>
+            <w:rPr>
+              <w:rFonts w:eastAsiaTheme="minorEastAsia"/>
+              <w:noProof/>
+              <w:sz w:val="24"/>
+              <w:szCs w:val="24"/>
+              <w:lang w:val="en-US" w:eastAsia="fr-FR"/>
+            </w:rPr>
+            <w:t xml:space="preserve"> </w:t>
+          </w:r>
+          <w:r>
+            <w:rPr>
+              <w:rFonts w:eastAsiaTheme="minorEastAsia"/>
+              <w:noProof/>
+              <w:sz w:val="24"/>
+              <w:szCs w:val="24"/>
+              <w:lang w:val="en-US" w:eastAsia="fr-FR"/>
+            </w:rPr>
+            <w:t>(7)</w:t>
+          </w:r>
+          <w:r>
+            <w:rPr>
+              <w:rFonts w:eastAsiaTheme="minorEastAsia"/>
+              <w:sz w:val="24"/>
+              <w:szCs w:val="24"/>
+              <w:lang w:val="en-US" w:eastAsia="fr-FR"/>
+            </w:rPr>
+            <w:fldChar w:fldCharType="end"/>
+          </w:r>
+        </w:sdtContent>
+      </w:sdt>
+      <w:r>
+        <w:rPr>
+          <w:rFonts w:eastAsiaTheme="minorEastAsia"/>
+          <w:sz w:val="24"/>
+          <w:szCs w:val="24"/>
+          <w:lang w:val="en-US" w:eastAsia="fr-FR"/>
+        </w:rPr>
+        <w:t xml:space="preserve"> we can approximate </w:t>
+      </w:r>
+      <m:oMath>
+        <m:sSub>
+          <m:sSubPr>
+            <m:ctrlPr>
+              <w:rPr>
+                <w:rFonts w:ascii="Cambria Math" w:eastAsiaTheme="minorEastAsia" w:hAnsi="Cambria Math"/>
+                <w:i/>
+                <w:sz w:val="24"/>
+                <w:szCs w:val="24"/>
+                <w:lang w:val="en-US" w:eastAsia="fr-FR"/>
+              </w:rPr>
+            </m:ctrlPr>
+          </m:sSubPr>
+          <m:e>
+            <m:r>
+              <w:rPr>
+                <w:rFonts w:ascii="Cambria Math" w:eastAsiaTheme="minorEastAsia" w:hAnsi="Cambria Math"/>
+                <w:sz w:val="24"/>
+                <w:szCs w:val="24"/>
+                <w:lang w:val="en-US" w:eastAsia="fr-FR"/>
+              </w:rPr>
+              <m:t>v</m:t>
+            </m:r>
+          </m:e>
+          <m:sub>
+            <m:r>
+              <w:rPr>
+                <w:rFonts w:ascii="Cambria Math" w:eastAsiaTheme="minorEastAsia" w:hAnsi="Cambria Math"/>
+                <w:sz w:val="24"/>
+                <w:szCs w:val="24"/>
+                <w:lang w:val="en-US" w:eastAsia="fr-FR"/>
+              </w:rPr>
+              <m:t>3</m:t>
+            </m:r>
+          </m:sub>
+        </m:sSub>
+      </m:oMath>
+      <w:r>
+        <w:rPr>
+          <w:rFonts w:eastAsiaTheme="minorEastAsia"/>
+          <w:sz w:val="24"/>
+          <w:szCs w:val="24"/>
+          <w:lang w:val="en-US" w:eastAsia="fr-FR"/>
+        </w:rPr>
+        <w:t xml:space="preserve"> or </w:t>
+      </w:r>
+      <m:oMath>
+        <m:r>
+          <w:rPr>
+            <w:rFonts w:ascii="Cambria Math" w:eastAsiaTheme="minorEastAsia" w:hAnsi="Cambria Math"/>
+            <w:sz w:val="24"/>
+            <w:szCs w:val="24"/>
+            <w:lang w:val="en-US" w:eastAsia="fr-FR"/>
+          </w:rPr>
+          <m:t>-</m:t>
+        </m:r>
+        <m:sSub>
+          <m:sSubPr>
+            <m:ctrlPr>
+              <w:rPr>
+                <w:rFonts w:ascii="Cambria Math" w:eastAsiaTheme="minorEastAsia" w:hAnsi="Cambria Math"/>
+                <w:i/>
+                <w:sz w:val="24"/>
+                <w:szCs w:val="24"/>
+                <w:lang w:val="en-US" w:eastAsia="fr-FR"/>
+              </w:rPr>
+            </m:ctrlPr>
+          </m:sSubPr>
+          <m:e>
+            <m:r>
+              <w:rPr>
+                <w:rFonts w:ascii="Cambria Math" w:eastAsiaTheme="minorEastAsia" w:hAnsi="Cambria Math"/>
+                <w:sz w:val="24"/>
+                <w:szCs w:val="24"/>
+                <w:lang w:val="en-US" w:eastAsia="fr-FR"/>
+              </w:rPr>
+              <m:t>v</m:t>
+            </m:r>
+          </m:e>
+          <m:sub>
+            <m:r>
+              <w:rPr>
+                <w:rFonts w:ascii="Cambria Math" w:eastAsiaTheme="minorEastAsia" w:hAnsi="Cambria Math"/>
+                <w:sz w:val="24"/>
+                <w:szCs w:val="24"/>
+                <w:lang w:val="en-US" w:eastAsia="fr-FR"/>
+              </w:rPr>
+              <m:t>3</m:t>
+            </m:r>
+          </m:sub>
+        </m:sSub>
+      </m:oMath>
+      <w:r>
+        <w:rPr>
+          <w:rFonts w:eastAsiaTheme="minorEastAsia"/>
+          <w:sz w:val="24"/>
+          <w:szCs w:val="24"/>
+          <w:lang w:val="en-US" w:eastAsia="fr-FR"/>
+        </w:rPr>
+        <w:t xml:space="preserve"> to be the unit normal vector </w:t>
+      </w:r>
+      <m:oMath>
+        <m:r>
+          <w:rPr>
+            <w:rFonts w:ascii="Cambria Math" w:eastAsiaTheme="minorEastAsia" w:hAnsi="Cambria Math"/>
+            <w:sz w:val="24"/>
+            <w:szCs w:val="24"/>
+            <w:lang w:val="en-US" w:eastAsia="fr-FR"/>
+          </w:rPr>
+          <m:t>n</m:t>
+        </m:r>
+      </m:oMath>
+      <w:r>
+        <w:rPr>
+          <w:rFonts w:eastAsiaTheme="minorEastAsia"/>
+          <w:sz w:val="24"/>
+          <w:szCs w:val="24"/>
+          <w:lang w:val="en-US" w:eastAsia="fr-FR"/>
+        </w:rPr>
+        <w:t xml:space="preserve"> of the tangent plane associated to the data </w:t>
+      </w:r>
+      <w:proofErr w:type="gramStart"/>
+      <w:r>
+        <w:rPr>
+          <w:rFonts w:eastAsiaTheme="minorEastAsia"/>
+          <w:sz w:val="24"/>
+          <w:szCs w:val="24"/>
+          <w:lang w:val="en-US" w:eastAsia="fr-FR"/>
+        </w:rPr>
+        <w:t xml:space="preserve">point </w:t>
+      </w:r>
+      <w:proofErr w:type="gramEnd"/>
+      <m:oMath>
+        <m:r>
+          <w:rPr>
+            <w:rFonts w:ascii="Cambria Math" w:eastAsiaTheme="minorEastAsia" w:hAnsi="Cambria Math"/>
+            <w:sz w:val="24"/>
+            <w:szCs w:val="24"/>
+            <w:lang w:val="en-US" w:eastAsia="fr-FR"/>
+          </w:rPr>
+          <m:t>x</m:t>
+        </m:r>
+      </m:oMath>
+      <w:r>
+        <w:rPr>
+          <w:rFonts w:eastAsiaTheme="minorEastAsia"/>
+          <w:sz w:val="24"/>
+          <w:szCs w:val="24"/>
+          <w:lang w:val="en-US" w:eastAsia="fr-FR"/>
+        </w:rPr>
+        <w:t>.</w:t>
+      </w:r>
+      <w:r>
+        <w:rPr>
+          <w:rFonts w:eastAsiaTheme="minorEastAsia"/>
+          <w:sz w:val="24"/>
+          <w:szCs w:val="24"/>
+          <w:lang w:val="en-US" w:eastAsia="fr-FR"/>
+        </w:rPr>
+        <w:t xml:space="preserve"> As a matter of fact the eigenvector of the covariance matrix gives information about the pattern of the data </w:t>
+      </w:r>
+      <w:sdt>
+        <w:sdtPr>
+          <w:rPr>
+            <w:rFonts w:eastAsiaTheme="minorEastAsia"/>
+            <w:sz w:val="24"/>
+            <w:szCs w:val="24"/>
+            <w:lang w:val="en-US" w:eastAsia="fr-FR"/>
+          </w:rPr>
+          <w:id w:val="2056663542"/>
+          <w:citation/>
+        </w:sdtPr>
+        <w:sdtContent>
+          <w:r>
+            <w:rPr>
+              <w:rFonts w:eastAsiaTheme="minorEastAsia"/>
+              <w:sz w:val="24"/>
+              <w:szCs w:val="24"/>
+              <w:lang w:val="en-US" w:eastAsia="fr-FR"/>
+            </w:rPr>
+            <w:fldChar w:fldCharType="begin"/>
+          </w:r>
+          <w:r>
+            <w:rPr>
+              <w:rFonts w:eastAsiaTheme="minorEastAsia"/>
+              <w:sz w:val="24"/>
+              <w:szCs w:val="24"/>
+              <w:lang w:val="en-US" w:eastAsia="fr-FR"/>
+            </w:rPr>
+            <w:instrText xml:space="preserve"> CITATION Lin02 \l 1036 </w:instrText>
+          </w:r>
+          <w:r>
+            <w:rPr>
+              <w:rFonts w:eastAsiaTheme="minorEastAsia"/>
+              <w:sz w:val="24"/>
+              <w:szCs w:val="24"/>
+              <w:lang w:val="en-US" w:eastAsia="fr-FR"/>
+            </w:rPr>
+            <w:fldChar w:fldCharType="separate"/>
+          </w:r>
+          <w:r>
+            <w:rPr>
+              <w:rFonts w:eastAsiaTheme="minorEastAsia"/>
+              <w:noProof/>
+              <w:sz w:val="24"/>
+              <w:szCs w:val="24"/>
+              <w:lang w:val="en-US" w:eastAsia="fr-FR"/>
+            </w:rPr>
+            <w:t>(7)</w:t>
+          </w:r>
+          <w:r>
+            <w:rPr>
+              <w:rFonts w:eastAsiaTheme="minorEastAsia"/>
+              <w:sz w:val="24"/>
+              <w:szCs w:val="24"/>
+              <w:lang w:val="en-US" w:eastAsia="fr-FR"/>
+            </w:rPr>
+            <w:fldChar w:fldCharType="end"/>
+          </w:r>
+        </w:sdtContent>
+      </w:sdt>
+      <w:r>
+        <w:rPr>
+          <w:rFonts w:eastAsiaTheme="minorEastAsia"/>
+          <w:sz w:val="24"/>
+          <w:szCs w:val="24"/>
+          <w:lang w:val="en-US" w:eastAsia="fr-FR"/>
+        </w:rPr>
+        <w:t xml:space="preserve">. The eigenvector associated with the </w:t>
+      </w:r>
+      <w:r>
+        <w:rPr>
+          <w:rFonts w:eastAsiaTheme="minorEastAsia"/>
+          <w:sz w:val="24"/>
+          <w:szCs w:val="24"/>
+          <w:lang w:val="en-US" w:eastAsia="fr-FR"/>
+        </w:rPr>
+        <w:t>highest eigenvalue will represented the line where the data are the more correlated. At the opposite the eigenvector associated with the lowest eigenvalue will represented the line where the data are the less correlated. And the last eigenvector will represent a less important correlation of the data. For example the figure 5 show the two first eigenvectors of a strongly oriented set of points. Knowing that each eigenvector are perpendicular to each other, we can conclude that the two first eigenvectors will be included in the tangent plane and the third one will be the normal to this plane.</w:t>
+      </w:r>
+    </w:p>
+    <w:p>
+      <w:pPr>
+        <w:keepNext/>
+        <w:jc w:val="center"/>
+      </w:pPr>
+      <w:r>
+        <w:rPr>
+          <w:noProof/>
+          <w:sz w:val="24"/>
+          <w:szCs w:val="24"/>
+          <w:lang w:eastAsia="fr-FR"/>
+        </w:rPr>
+        <w:drawing>
+          <wp:inline distT="0" distB="0" distL="0" distR="0" wp14:anchorId="31B9E88D" wp14:editId="441B39EC">
+            <wp:extent cx="2036425" cy="1746885"/>
+            <wp:effectExtent l="0" t="0" r="2540" b="5715"/>
+            <wp:docPr id="6" name="Image 6"/>
+            <wp:cNvGraphicFramePr>
+              <a:graphicFrameLocks xmlns:a="http://schemas.openxmlformats.org/drawingml/2006/main" noChangeAspect="1"/>
+            </wp:cNvGraphicFramePr>
+            <a:graphic xmlns:a="http://schemas.openxmlformats.org/drawingml/2006/main">
+              <a:graphicData uri="http://schemas.openxmlformats.org/drawingml/2006/picture">
+                <pic:pic xmlns:pic="http://schemas.openxmlformats.org/drawingml/2006/picture">
+                  <pic:nvPicPr>
+                    <pic:cNvPr id="6" name="PCA_explanation.png"/>
+                    <pic:cNvPicPr/>
+                  </pic:nvPicPr>
+                  <pic:blipFill>
+                    <a:blip r:embed="rId13" cstate="print">
+                      <a:extLst>
+                        <a:ext uri="{28A0092B-C50C-407E-A947-70E740481C1C}">
+                          <a14:useLocalDpi xmlns:a14="http://schemas.microsoft.com/office/drawing/2010/main" val="0"/>
+                        </a:ext>
+                      </a:extLst>
+                    </a:blip>
+                    <a:stretch>
+                      <a:fillRect/>
+                    </a:stretch>
+                  </pic:blipFill>
+                  <pic:spPr>
+                    <a:xfrm>
+                      <a:off x="0" y="0"/>
+                      <a:ext cx="2102741" cy="1803772"/>
+                    </a:xfrm>
+                    <a:prstGeom prst="rect">
+                      <a:avLst/>
+                    </a:prstGeom>
+                  </pic:spPr>
+                </pic:pic>
+              </a:graphicData>
+            </a:graphic>
+          </wp:inline>
+        </w:drawing>
+      </w:r>
+    </w:p>
+    <w:p>
+      <w:pPr>
+        <w:pStyle w:val="Lgende"/>
+        <w:jc w:val="center"/>
+        <w:rPr>
+          <w:sz w:val="24"/>
+          <w:szCs w:val="24"/>
+          <w:lang w:val="en-US" w:eastAsia="fr-FR"/>
+        </w:rPr>
+      </w:pPr>
+      <w:r>
+        <w:rPr>
+          <w:lang w:val="en-US"/>
+        </w:rPr>
+        <w:t xml:space="preserve">Figure </w:t>
+      </w:r>
+      <w:r>
+        <w:fldChar w:fldCharType="begin"/>
+      </w:r>
+      <w:r>
+        <w:rPr>
+          <w:lang w:val="en-US"/>
+        </w:rPr>
+        <w:instrText xml:space="preserve"> SEQ Figure \* ARABIC </w:instrText>
+      </w:r>
+      <w:r>
+        <w:fldChar w:fldCharType="separate"/>
+      </w:r>
+      <w:r>
+        <w:rPr>
+          <w:noProof/>
+          <w:lang w:val="en-US"/>
+        </w:rPr>
+        <w:t>5</w:t>
+      </w:r>
+      <w:r>
+        <w:fldChar w:fldCharType="end"/>
+      </w:r>
+      <w:r>
+        <w:rPr>
+          <w:lang w:val="en-US"/>
+        </w:rPr>
+        <w:t xml:space="preserve"> - Representation of the two first eigenvectors from a covariance matrix of a given dataset</w:t>
+      </w:r>
+    </w:p>
+    <w:p>
+      <w:pPr>
+        <w:jc w:val="both"/>
+        <w:rPr>
+          <w:sz w:val="24"/>
+          <w:szCs w:val="24"/>
+          <w:lang w:val="en-US" w:eastAsia="fr-FR"/>
+        </w:rPr>
+      </w:pPr>
+    </w:p>
+    <w:p>
+      <w:pPr>
+        <w:jc w:val="both"/>
+        <w:rPr>
+          <w:sz w:val="24"/>
+          <w:szCs w:val="24"/>
+          <w:lang w:val="en-US" w:eastAsia="fr-FR"/>
+        </w:rPr>
+      </w:pPr>
+      <w:r>
+        <w:rPr>
+          <w:sz w:val="24"/>
+          <w:szCs w:val="24"/>
+          <w:lang w:val="en-US" w:eastAsia="fr-FR"/>
+        </w:rPr>
+        <w:t>Now that we have our normal vectors to each data point, we should ideally oriented them, i.e. make them all point toward the inside of the surface or toward the outside. By doing so we can understand better if we are inside or outside the surface we are trying to reconstruct. This will be also useful later on in one of the algorithm we will describe.</w:t>
+      </w:r>
+    </w:p>
+    <w:p>
+      <w:pPr>
+        <w:jc w:val="both"/>
+        <w:rPr>
+          <w:sz w:val="24"/>
+          <w:szCs w:val="24"/>
+          <w:lang w:val="en-US" w:eastAsia="fr-FR"/>
+        </w:rPr>
+      </w:pPr>
+      <w:r>
+        <w:rPr>
+          <w:sz w:val="24"/>
+          <w:szCs w:val="24"/>
+          <w:lang w:val="en-US" w:eastAsia="fr-FR"/>
+        </w:rPr>
+        <w:t xml:space="preserve">A natural way to </w:t>
+      </w:r>
+      <w:r>
+        <w:rPr>
+          <w:sz w:val="24"/>
+          <w:szCs w:val="24"/>
+          <w:lang w:val="en-US" w:eastAsia="fr-FR"/>
+        </w:rPr>
+        <w:t>easily</w:t>
+      </w:r>
+      <w:r>
+        <w:rPr>
+          <w:sz w:val="24"/>
+          <w:szCs w:val="24"/>
+          <w:lang w:val="en-US" w:eastAsia="fr-FR"/>
+        </w:rPr>
+        <w:t xml:space="preserve"> orient all the normal will be to give the same orientation to point close in the geometric point of view. However this kind of orientation in not robust when the surface we’re considering have sharp angle. As the figure 6 shows two points can be close but can have really different normal orientation.</w:t>
+      </w:r>
+    </w:p>
+    <w:p>
+      <w:pPr>
+        <w:keepNext/>
+        <w:jc w:val="center"/>
+      </w:pPr>
+      <w:r>
+        <w:rPr>
+          <w:noProof/>
+          <w:sz w:val="24"/>
+          <w:szCs w:val="24"/>
+          <w:lang w:eastAsia="fr-FR"/>
+        </w:rPr>
+        <w:drawing>
+          <wp:inline distT="0" distB="0" distL="0" distR="0">
+            <wp:extent cx="3432345" cy="1566808"/>
+            <wp:effectExtent l="0" t="0" r="0" b="0"/>
+            <wp:docPr id="7" name="Image 7"/>
+            <wp:cNvGraphicFramePr>
+              <a:graphicFrameLocks xmlns:a="http://schemas.openxmlformats.org/drawingml/2006/main" noChangeAspect="1"/>
+            </wp:cNvGraphicFramePr>
+            <a:graphic xmlns:a="http://schemas.openxmlformats.org/drawingml/2006/main">
+              <a:graphicData uri="http://schemas.openxmlformats.org/drawingml/2006/picture">
+                <pic:pic xmlns:pic="http://schemas.openxmlformats.org/drawingml/2006/picture">
+                  <pic:nvPicPr>
+                    <pic:cNvPr id="7" name="oriented_normal7.png"/>
+                    <pic:cNvPicPr/>
+                  </pic:nvPicPr>
+                  <pic:blipFill>
+                    <a:blip r:embed="rId14">
+                      <a:extLst>
+                        <a:ext uri="{28A0092B-C50C-407E-A947-70E740481C1C}">
+                          <a14:useLocalDpi xmlns:a14="http://schemas.microsoft.com/office/drawing/2010/main" val="0"/>
+                        </a:ext>
+                      </a:extLst>
+                    </a:blip>
+                    <a:stretch>
+                      <a:fillRect/>
+                    </a:stretch>
+                  </pic:blipFill>
+                  <pic:spPr>
+                    <a:xfrm>
+                      <a:off x="0" y="0"/>
+                      <a:ext cx="3432345" cy="1566808"/>
+                    </a:xfrm>
+                    <a:prstGeom prst="rect">
+                      <a:avLst/>
+                    </a:prstGeom>
+                  </pic:spPr>
+                </pic:pic>
+              </a:graphicData>
+            </a:graphic>
+          </wp:inline>
+        </w:drawing>
+      </w:r>
+    </w:p>
+    <w:p>
+      <w:pPr>
+        <w:pStyle w:val="Lgende"/>
+        <w:jc w:val="center"/>
+        <w:rPr>
+          <w:lang w:val="en-US"/>
+        </w:rPr>
+      </w:pPr>
+      <w:r>
+        <w:rPr>
+          <w:lang w:val="en-US"/>
+        </w:rPr>
+        <w:t xml:space="preserve">Figure </w:t>
+      </w:r>
+      <w:r>
+        <w:fldChar w:fldCharType="begin"/>
+      </w:r>
+      <w:r>
+        <w:rPr>
+          <w:lang w:val="en-US"/>
+        </w:rPr>
+        <w:instrText xml:space="preserve"> SEQ Figure \* ARABIC </w:instrText>
+      </w:r>
+      <w:r>
+        <w:fldChar w:fldCharType="separate"/>
+      </w:r>
+      <w:r>
+        <w:rPr>
+          <w:noProof/>
+          <w:lang w:val="en-US"/>
+        </w:rPr>
+        <w:t>6</w:t>
+      </w:r>
+      <w:r>
+        <w:fldChar w:fldCharType="end"/>
+      </w:r>
+      <w:r>
+        <w:rPr>
+          <w:lang w:val="en-US"/>
+        </w:rPr>
+        <w:t xml:space="preserve"> - Comparison between a bad orientation (on the left) and a good orientation (on the right) of the normals</w:t>
+      </w:r>
+    </w:p>
+    <w:p>
+      <w:pPr>
+        <w:jc w:val="both"/>
+        <w:rPr>
+          <w:rFonts w:eastAsiaTheme="minorEastAsia"/>
+          <w:sz w:val="24"/>
+          <w:szCs w:val="24"/>
+          <w:lang w:val="en-US" w:eastAsia="fr-FR"/>
+        </w:rPr>
+      </w:pPr>
+      <w:r>
+        <w:rPr>
+          <w:sz w:val="24"/>
+          <w:szCs w:val="24"/>
+          <w:lang w:val="en-US" w:eastAsia="fr-FR"/>
+        </w:rPr>
+        <w:t xml:space="preserve">In order to solve this problem </w:t>
+      </w:r>
+      <w:sdt>
+        <w:sdtPr>
+          <w:rPr>
+            <w:sz w:val="24"/>
+            <w:szCs w:val="24"/>
+            <w:lang w:val="en-US" w:eastAsia="fr-FR"/>
+          </w:rPr>
+          <w:id w:val="353930794"/>
+          <w:citation/>
+        </w:sdtPr>
+        <w:sdtContent>
+          <w:r>
+            <w:rPr>
+              <w:sz w:val="24"/>
+              <w:szCs w:val="24"/>
+              <w:lang w:val="en-US" w:eastAsia="fr-FR"/>
+            </w:rPr>
+            <w:fldChar w:fldCharType="begin"/>
+          </w:r>
+          <w:r>
+            <w:rPr>
+              <w:sz w:val="24"/>
+              <w:szCs w:val="24"/>
+              <w:lang w:val="en-US" w:eastAsia="fr-FR"/>
+            </w:rPr>
+            <w:instrText xml:space="preserve"> CITATION Hug \l 1036 </w:instrText>
+          </w:r>
+          <w:r>
+            <w:rPr>
+              <w:sz w:val="24"/>
+              <w:szCs w:val="24"/>
+              <w:lang w:val="en-US" w:eastAsia="fr-FR"/>
+            </w:rPr>
+            <w:fldChar w:fldCharType="separate"/>
+          </w:r>
+          <w:r>
+            <w:rPr>
+              <w:noProof/>
+              <w:sz w:val="24"/>
+              <w:szCs w:val="24"/>
+              <w:lang w:val="en-US" w:eastAsia="fr-FR"/>
+            </w:rPr>
+            <w:t>(4)</w:t>
+          </w:r>
+          <w:r>
+            <w:rPr>
+              <w:sz w:val="24"/>
+              <w:szCs w:val="24"/>
+              <w:lang w:val="en-US" w:eastAsia="fr-FR"/>
+            </w:rPr>
+            <w:fldChar w:fldCharType="end"/>
+          </w:r>
+        </w:sdtContent>
+      </w:sdt>
+      <w:r>
+        <w:rPr>
+          <w:sz w:val="24"/>
+          <w:szCs w:val="24"/>
+          <w:lang w:val="en-US" w:eastAsia="fr-FR"/>
+        </w:rPr>
+        <w:t xml:space="preserve"> use the value </w:t>
+      </w:r>
+      <m:oMath>
+        <m:r>
+          <w:rPr>
+            <w:rFonts w:ascii="Cambria Math" w:hAnsi="Cambria Math"/>
+            <w:sz w:val="24"/>
+            <w:szCs w:val="24"/>
+            <w:lang w:val="en-US" w:eastAsia="fr-FR"/>
+          </w:rPr>
+          <m:t>α= 1-</m:t>
+        </m:r>
+        <m:d>
+          <m:dPr>
+            <m:begChr m:val="|"/>
+            <m:endChr m:val="|"/>
+            <m:ctrlPr>
+              <w:rPr>
+                <w:rFonts w:ascii="Cambria Math" w:hAnsi="Cambria Math"/>
+                <w:i/>
+                <w:sz w:val="24"/>
+                <w:szCs w:val="24"/>
+                <w:lang w:val="en-US" w:eastAsia="fr-FR"/>
+              </w:rPr>
+            </m:ctrlPr>
+          </m:dPr>
+          <m:e>
+            <m:acc>
+              <m:accPr>
+                <m:ctrlPr>
+                  <w:rPr>
+                    <w:rFonts w:ascii="Cambria Math" w:hAnsi="Cambria Math"/>
+                    <w:i/>
+                    <w:sz w:val="24"/>
+                    <w:szCs w:val="24"/>
+                    <w:lang w:val="en-US" w:eastAsia="fr-FR"/>
+                  </w:rPr>
+                </m:ctrlPr>
+              </m:accPr>
+              <m:e>
+                <m:sSub>
+                  <m:sSubPr>
+                    <m:ctrlPr>
+                      <w:rPr>
+                        <w:rFonts w:ascii="Cambria Math" w:hAnsi="Cambria Math"/>
+                        <w:i/>
+                        <w:sz w:val="24"/>
+                        <w:szCs w:val="24"/>
+                        <w:lang w:val="en-US" w:eastAsia="fr-FR"/>
+                      </w:rPr>
+                    </m:ctrlPr>
+                  </m:sSubPr>
+                  <m:e>
+                    <m:r>
+                      <w:rPr>
+                        <w:rFonts w:ascii="Cambria Math" w:hAnsi="Cambria Math"/>
+                        <w:sz w:val="24"/>
+                        <w:szCs w:val="24"/>
+                        <w:lang w:val="en-US" w:eastAsia="fr-FR"/>
+                      </w:rPr>
+                      <m:t>n</m:t>
+                    </m:r>
+                  </m:e>
+                  <m:sub>
+                    <m:r>
+                      <w:rPr>
+                        <w:rFonts w:ascii="Cambria Math" w:hAnsi="Cambria Math"/>
+                        <w:sz w:val="24"/>
+                        <w:szCs w:val="24"/>
+                        <w:lang w:val="en-US" w:eastAsia="fr-FR"/>
+                      </w:rPr>
+                      <m:t>i</m:t>
+                    </m:r>
+                  </m:sub>
+                </m:sSub>
+              </m:e>
+            </m:acc>
+            <m:r>
+              <w:rPr>
+                <w:rFonts w:ascii="Cambria Math" w:hAnsi="Cambria Math"/>
+                <w:sz w:val="24"/>
+                <w:szCs w:val="24"/>
+                <w:lang w:val="en-US" w:eastAsia="fr-FR"/>
+              </w:rPr>
+              <m:t>.</m:t>
+            </m:r>
+            <m:acc>
+              <m:accPr>
+                <m:ctrlPr>
+                  <w:rPr>
+                    <w:rFonts w:ascii="Cambria Math" w:hAnsi="Cambria Math"/>
+                    <w:i/>
+                    <w:sz w:val="24"/>
+                    <w:szCs w:val="24"/>
+                    <w:lang w:val="en-US" w:eastAsia="fr-FR"/>
+                  </w:rPr>
+                </m:ctrlPr>
+              </m:accPr>
+              <m:e>
+                <m:sSub>
+                  <m:sSubPr>
+                    <m:ctrlPr>
+                      <w:rPr>
+                        <w:rFonts w:ascii="Cambria Math" w:hAnsi="Cambria Math"/>
+                        <w:i/>
+                        <w:sz w:val="24"/>
+                        <w:szCs w:val="24"/>
+                        <w:lang w:val="en-US" w:eastAsia="fr-FR"/>
+                      </w:rPr>
+                    </m:ctrlPr>
+                  </m:sSubPr>
+                  <m:e>
+                    <m:r>
+                      <w:rPr>
+                        <w:rFonts w:ascii="Cambria Math" w:hAnsi="Cambria Math"/>
+                        <w:sz w:val="24"/>
+                        <w:szCs w:val="24"/>
+                        <w:lang w:val="en-US" w:eastAsia="fr-FR"/>
+                      </w:rPr>
+                      <m:t>n</m:t>
+                    </m:r>
+                  </m:e>
+                  <m:sub>
+                    <m:r>
+                      <w:rPr>
+                        <w:rFonts w:ascii="Cambria Math" w:hAnsi="Cambria Math"/>
+                        <w:sz w:val="24"/>
+                        <w:szCs w:val="24"/>
+                        <w:lang w:val="en-US" w:eastAsia="fr-FR"/>
+                      </w:rPr>
+                      <m:t>j</m:t>
+                    </m:r>
+                  </m:sub>
+                </m:sSub>
+              </m:e>
+            </m:acc>
+          </m:e>
+        </m:d>
+      </m:oMath>
+      <w:r>
+        <w:rPr>
+          <w:rFonts w:eastAsiaTheme="minorEastAsia"/>
+          <w:sz w:val="24"/>
+          <w:szCs w:val="24"/>
+          <w:lang w:val="en-US" w:eastAsia="fr-FR"/>
+        </w:rPr>
+        <w:t xml:space="preserve"> where  </w:t>
+      </w:r>
+      <m:oMath>
+        <m:acc>
+          <m:accPr>
+            <m:ctrlPr>
+              <w:rPr>
+                <w:rFonts w:ascii="Cambria Math" w:hAnsi="Cambria Math"/>
+                <w:i/>
+                <w:sz w:val="24"/>
+                <w:szCs w:val="24"/>
+                <w:lang w:val="en-US" w:eastAsia="fr-FR"/>
+              </w:rPr>
+            </m:ctrlPr>
+          </m:accPr>
+          <m:e>
+            <m:sSub>
+              <m:sSubPr>
+                <m:ctrlPr>
+                  <w:rPr>
+                    <w:rFonts w:ascii="Cambria Math" w:hAnsi="Cambria Math"/>
+                    <w:i/>
+                    <w:sz w:val="24"/>
+                    <w:szCs w:val="24"/>
+                    <w:lang w:val="en-US" w:eastAsia="fr-FR"/>
+                  </w:rPr>
+                </m:ctrlPr>
+              </m:sSubPr>
+              <m:e>
+                <m:r>
+                  <w:rPr>
+                    <w:rFonts w:ascii="Cambria Math" w:hAnsi="Cambria Math"/>
+                    <w:sz w:val="24"/>
+                    <w:szCs w:val="24"/>
+                    <w:lang w:val="en-US" w:eastAsia="fr-FR"/>
+                  </w:rPr>
+                  <m:t>n</m:t>
+                </m:r>
+              </m:e>
+              <m:sub>
+                <m:r>
+                  <w:rPr>
+                    <w:rFonts w:ascii="Cambria Math" w:hAnsi="Cambria Math"/>
+                    <w:sz w:val="24"/>
+                    <w:szCs w:val="24"/>
+                    <w:lang w:val="en-US" w:eastAsia="fr-FR"/>
+                  </w:rPr>
+                  <m:t>i</m:t>
+                </m:r>
+              </m:sub>
+            </m:sSub>
+          </m:e>
+        </m:acc>
+      </m:oMath>
+      <w:r>
+        <w:rPr>
+          <w:rFonts w:eastAsiaTheme="minorEastAsia"/>
+          <w:sz w:val="24"/>
+          <w:szCs w:val="24"/>
+          <w:lang w:val="en-US" w:eastAsia="fr-FR"/>
+        </w:rPr>
+        <w:t xml:space="preserve"> and </w:t>
+      </w:r>
+      <m:oMath>
+        <m:acc>
+          <m:accPr>
+            <m:ctrlPr>
+              <w:rPr>
+                <w:rFonts w:ascii="Cambria Math" w:hAnsi="Cambria Math"/>
+                <w:i/>
+                <w:sz w:val="24"/>
+                <w:szCs w:val="24"/>
+                <w:lang w:val="en-US" w:eastAsia="fr-FR"/>
+              </w:rPr>
+            </m:ctrlPr>
+          </m:accPr>
+          <m:e>
+            <m:sSub>
+              <m:sSubPr>
+                <m:ctrlPr>
+                  <w:rPr>
+                    <w:rFonts w:ascii="Cambria Math" w:hAnsi="Cambria Math"/>
+                    <w:i/>
+                    <w:sz w:val="24"/>
+                    <w:szCs w:val="24"/>
+                    <w:lang w:val="en-US" w:eastAsia="fr-FR"/>
+                  </w:rPr>
+                </m:ctrlPr>
+              </m:sSubPr>
+              <m:e>
+                <m:r>
+                  <w:rPr>
+                    <w:rFonts w:ascii="Cambria Math" w:hAnsi="Cambria Math"/>
+                    <w:sz w:val="24"/>
+                    <w:szCs w:val="24"/>
+                    <w:lang w:val="en-US" w:eastAsia="fr-FR"/>
+                  </w:rPr>
+                  <m:t>n</m:t>
+                </m:r>
+              </m:e>
+              <m:sub>
+                <m:r>
+                  <w:rPr>
+                    <w:rFonts w:ascii="Cambria Math" w:hAnsi="Cambria Math"/>
+                    <w:sz w:val="24"/>
+                    <w:szCs w:val="24"/>
+                    <w:lang w:val="en-US" w:eastAsia="fr-FR"/>
+                  </w:rPr>
+                  <m:t>j</m:t>
+                </m:r>
+              </m:sub>
+            </m:sSub>
+          </m:e>
+        </m:acc>
+      </m:oMath>
+      <w:r>
+        <w:rPr>
+          <w:rFonts w:eastAsiaTheme="minorEastAsia"/>
+          <w:sz w:val="24"/>
+          <w:szCs w:val="24"/>
+          <w:lang w:val="en-US" w:eastAsia="fr-FR"/>
+        </w:rPr>
+        <w:t xml:space="preserve"> represent the normal vectors associated with the close centroid </w:t>
+      </w:r>
+      <m:oMath>
+        <m:sSub>
+          <m:sSubPr>
+            <m:ctrlPr>
+              <w:rPr>
+                <w:rFonts w:ascii="Cambria Math" w:eastAsiaTheme="minorEastAsia" w:hAnsi="Cambria Math"/>
+                <w:i/>
+                <w:sz w:val="24"/>
+                <w:szCs w:val="24"/>
+                <w:lang w:val="en-US" w:eastAsia="fr-FR"/>
+              </w:rPr>
+            </m:ctrlPr>
+          </m:sSubPr>
+          <m:e>
+            <m:r>
+              <w:rPr>
+                <w:rFonts w:ascii="Cambria Math" w:eastAsiaTheme="minorEastAsia" w:hAnsi="Cambria Math"/>
+                <w:sz w:val="24"/>
+                <w:szCs w:val="24"/>
+                <w:lang w:val="en-US" w:eastAsia="fr-FR"/>
+              </w:rPr>
+              <m:t>o</m:t>
+            </m:r>
+          </m:e>
+          <m:sub>
+            <m:r>
+              <w:rPr>
+                <w:rFonts w:ascii="Cambria Math" w:eastAsiaTheme="minorEastAsia" w:hAnsi="Cambria Math"/>
+                <w:sz w:val="24"/>
+                <w:szCs w:val="24"/>
+                <w:lang w:val="en-US" w:eastAsia="fr-FR"/>
+              </w:rPr>
+              <m:t>i</m:t>
+            </m:r>
+          </m:sub>
+        </m:sSub>
+      </m:oMath>
+      <w:r>
+        <w:rPr>
+          <w:rFonts w:eastAsiaTheme="minorEastAsia"/>
+          <w:sz w:val="24"/>
+          <w:szCs w:val="24"/>
+          <w:lang w:val="en-US" w:eastAsia="fr-FR"/>
+        </w:rPr>
+        <w:t xml:space="preserve"> </w:t>
+      </w:r>
+      <w:proofErr w:type="gramStart"/>
+      <w:r>
+        <w:rPr>
+          <w:rFonts w:eastAsiaTheme="minorEastAsia"/>
+          <w:sz w:val="24"/>
+          <w:szCs w:val="24"/>
+          <w:lang w:val="en-US" w:eastAsia="fr-FR"/>
+        </w:rPr>
+        <w:t xml:space="preserve">and </w:t>
+      </w:r>
+      <w:proofErr w:type="gramEnd"/>
+      <m:oMath>
+        <m:sSub>
+          <m:sSubPr>
+            <m:ctrlPr>
+              <w:rPr>
+                <w:rFonts w:ascii="Cambria Math" w:eastAsiaTheme="minorEastAsia" w:hAnsi="Cambria Math"/>
+                <w:i/>
+                <w:sz w:val="24"/>
+                <w:szCs w:val="24"/>
+                <w:lang w:val="en-US" w:eastAsia="fr-FR"/>
+              </w:rPr>
+            </m:ctrlPr>
+          </m:sSubPr>
+          <m:e>
+            <m:r>
+              <w:rPr>
+                <w:rFonts w:ascii="Cambria Math" w:eastAsiaTheme="minorEastAsia" w:hAnsi="Cambria Math"/>
+                <w:sz w:val="24"/>
+                <w:szCs w:val="24"/>
+                <w:lang w:val="en-US" w:eastAsia="fr-FR"/>
+              </w:rPr>
+              <m:t>o</m:t>
+            </m:r>
+          </m:e>
+          <m:sub>
+            <m:r>
+              <w:rPr>
+                <w:rFonts w:ascii="Cambria Math" w:eastAsiaTheme="minorEastAsia" w:hAnsi="Cambria Math"/>
+                <w:sz w:val="24"/>
+                <w:szCs w:val="24"/>
+                <w:lang w:val="en-US" w:eastAsia="fr-FR"/>
+              </w:rPr>
+              <m:t>j</m:t>
+            </m:r>
+          </m:sub>
+        </m:sSub>
+      </m:oMath>
+      <w:r>
+        <w:rPr>
+          <w:rFonts w:eastAsiaTheme="minorEastAsia"/>
+          <w:sz w:val="24"/>
+          <w:szCs w:val="24"/>
+          <w:lang w:val="en-US" w:eastAsia="fr-FR"/>
+        </w:rPr>
+        <w:t xml:space="preserve">. So if </w:t>
+      </w:r>
+      <m:oMath>
+        <m:r>
+          <w:rPr>
+            <w:rFonts w:ascii="Cambria Math" w:eastAsiaTheme="minorEastAsia" w:hAnsi="Cambria Math"/>
+            <w:sz w:val="24"/>
+            <w:szCs w:val="24"/>
+            <w:lang w:val="en-US" w:eastAsia="fr-FR"/>
+          </w:rPr>
+          <m:t>α=0</m:t>
+        </m:r>
+      </m:oMath>
+      <w:r>
+        <w:rPr>
+          <w:rFonts w:eastAsiaTheme="minorEastAsia"/>
+          <w:sz w:val="24"/>
+          <w:szCs w:val="24"/>
+          <w:lang w:val="en-US" w:eastAsia="fr-FR"/>
+        </w:rPr>
+        <w:t xml:space="preserve"> then it means that the two normals are parallel and have the same orientation</w:t>
+      </w:r>
+      <w:r>
+        <w:rPr>
+          <w:rFonts w:eastAsiaTheme="minorEastAsia"/>
+          <w:sz w:val="24"/>
+          <w:szCs w:val="24"/>
+          <w:lang w:val="en-US" w:eastAsia="fr-FR"/>
+        </w:rPr>
+        <w:t xml:space="preserve">. Thus the ideal way to orient the normal is to propagate the orientation following the path were </w:t>
+      </w:r>
+      <m:oMath>
+        <m:r>
+          <w:rPr>
+            <w:rFonts w:ascii="Cambria Math" w:eastAsiaTheme="minorEastAsia" w:hAnsi="Cambria Math"/>
+            <w:sz w:val="24"/>
+            <w:szCs w:val="24"/>
+            <w:lang w:val="en-US" w:eastAsia="fr-FR"/>
+          </w:rPr>
+          <m:t>α</m:t>
+        </m:r>
+      </m:oMath>
+      <w:r>
+        <w:rPr>
+          <w:rFonts w:eastAsiaTheme="minorEastAsia"/>
+          <w:sz w:val="24"/>
+          <w:szCs w:val="24"/>
+          <w:lang w:val="en-US" w:eastAsia="fr-FR"/>
+        </w:rPr>
+        <w:t xml:space="preserve"> is always at is minimum.</w:t>
+      </w:r>
+      <w:r>
+        <w:rPr>
+          <w:rFonts w:eastAsiaTheme="minorEastAsia"/>
+          <w:sz w:val="24"/>
+          <w:szCs w:val="24"/>
+          <w:lang w:val="en-US" w:eastAsia="fr-FR"/>
+        </w:rPr>
+        <w:t xml:space="preserve"> </w:t>
+      </w:r>
+    </w:p>
+    <w:p>
+      <w:pPr>
+        <w:jc w:val="both"/>
+        <w:rPr>
+          <w:rFonts w:eastAsiaTheme="minorEastAsia"/>
+          <w:sz w:val="24"/>
+          <w:szCs w:val="24"/>
+          <w:lang w:val="en-US" w:eastAsia="fr-FR"/>
+        </w:rPr>
+      </w:pPr>
+      <w:r>
+        <w:rPr>
+          <w:rFonts w:eastAsiaTheme="minorEastAsia"/>
+          <w:sz w:val="24"/>
+          <w:szCs w:val="24"/>
+          <w:lang w:val="en-US" w:eastAsia="fr-FR"/>
+        </w:rPr>
+        <w:t>However note that orienting normals can also be done using the coordinates of the scanner. Indeed the scanner will always be in the surface we’re scanning or outside, and can therefore easily give the normal orientation</w:t>
+      </w:r>
+      <w:r>
+        <w:rPr>
+          <w:rFonts w:eastAsiaTheme="minorEastAsia"/>
+          <w:sz w:val="24"/>
+          <w:szCs w:val="24"/>
+          <w:lang w:val="en-US" w:eastAsia="fr-FR"/>
+        </w:rPr>
+        <w:t>.</w:t>
+      </w:r>
+    </w:p>
+    <w:p>
+      <w:pPr>
+        <w:pStyle w:val="Titre1"/>
+        <w:rPr>
+          <w:rFonts w:eastAsiaTheme="minorEastAsia"/>
+          <w:lang w:val="en-US" w:eastAsia="fr-FR"/>
+        </w:rPr>
+      </w:pPr>
+      <w:r>
+        <w:rPr>
+          <w:rFonts w:eastAsiaTheme="minorEastAsia"/>
+          <w:lang w:val="en-US" w:eastAsia="fr-FR"/>
+        </w:rPr>
+        <w:t>2. Surface</w:t>
+      </w:r>
+      <w:r>
+        <w:rPr>
+          <w:rFonts w:eastAsiaTheme="minorEastAsia"/>
+          <w:lang w:val="en-US" w:eastAsia="fr-FR"/>
+        </w:rPr>
+        <w:t xml:space="preserve"> Function</w:t>
+      </w:r>
+    </w:p>
+    <w:p>
+      <w:pPr>
+        <w:jc w:val="both"/>
+        <w:rPr>
+          <w:sz w:val="24"/>
+          <w:szCs w:val="24"/>
+          <w:lang w:val="en-US" w:eastAsia="fr-FR"/>
+        </w:rPr>
+      </w:pPr>
+      <w:r>
+        <w:rPr>
+          <w:sz w:val="24"/>
+          <w:szCs w:val="24"/>
+          <w:lang w:val="en-US" w:eastAsia="fr-FR"/>
+        </w:rPr>
+        <w:t>This part will be focusing on the definition of the surface function of the object, or room we want to recreate. A surface function is not to be confused with surface reconstruction. The surface reconstruction</w:t>
+      </w:r>
+      <w:r>
+        <w:rPr>
+          <w:sz w:val="24"/>
+          <w:szCs w:val="24"/>
+          <w:lang w:val="en-US" w:eastAsia="fr-FR"/>
+        </w:rPr>
+        <w:t xml:space="preserve"> aim to recreate the sur</w:t>
+      </w:r>
       <w:bookmarkStart w:id="9" w:name="_GoBack"/>
       <w:bookmarkEnd w:id="9"/>
       <w:r>
         <w:rPr>
-          <w:b/>
-          <w:lang w:val="en-US"/>
-        </w:rPr>
-        <w:br w:type="page"/>
+          <w:sz w:val="24"/>
+          <w:szCs w:val="24"/>
+          <w:lang w:val="en-US" w:eastAsia="fr-FR"/>
+        </w:rPr>
+        <w:t xml:space="preserve">face of the cloud point, meaning to link all the points in a </w:t>
+      </w:r>
+      <w:r>
+        <w:rPr>
+          <w:sz w:val="24"/>
+          <w:szCs w:val="24"/>
+          <w:lang w:val="en-US" w:eastAsia="fr-FR"/>
+        </w:rPr>
+        <w:t>coherent</w:t>
+      </w:r>
+      <w:r>
+        <w:rPr>
+          <w:sz w:val="24"/>
+          <w:szCs w:val="24"/>
+          <w:lang w:val="en-US" w:eastAsia="fr-FR"/>
+        </w:rPr>
+        <w:t xml:space="preserve"> way. However the surface function, will be a scalar function that define the surface, and can be use</w:t>
+      </w:r>
+      <w:r>
+        <w:rPr>
+          <w:sz w:val="24"/>
+          <w:szCs w:val="24"/>
+          <w:lang w:val="en-US" w:eastAsia="fr-FR"/>
+        </w:rPr>
+        <w:t>d</w:t>
+      </w:r>
+      <w:r>
+        <w:rPr>
+          <w:sz w:val="24"/>
+          <w:szCs w:val="24"/>
+          <w:lang w:val="en-US" w:eastAsia="fr-FR"/>
+        </w:rPr>
+        <w:t xml:space="preserve"> to </w:t>
+      </w:r>
+      <w:r>
+        <w:rPr>
+          <w:sz w:val="24"/>
+          <w:szCs w:val="24"/>
+          <w:lang w:val="en-US" w:eastAsia="fr-FR"/>
+        </w:rPr>
+        <w:t xml:space="preserve">define an </w:t>
+      </w:r>
+      <w:proofErr w:type="spellStart"/>
+      <w:r>
+        <w:rPr>
+          <w:sz w:val="24"/>
+          <w:szCs w:val="24"/>
+          <w:lang w:val="en-US" w:eastAsia="fr-FR"/>
+        </w:rPr>
+        <w:t>isosurface</w:t>
+      </w:r>
+      <w:proofErr w:type="spellEnd"/>
+      <w:r>
+        <w:rPr>
+          <w:sz w:val="24"/>
+          <w:szCs w:val="24"/>
+          <w:lang w:val="en-US" w:eastAsia="fr-FR"/>
+        </w:rPr>
+        <w:t>.</w:t>
       </w:r>
     </w:p>
     <w:p>
       <w:pPr>
-        <w:jc w:val="both"/>
-        <w:rPr>
-          <w:sz w:val="24"/>
-          <w:szCs w:val="24"/>
-          <w:lang w:val="en-US" w:eastAsia="fr-FR"/>
-        </w:rPr>
-      </w:pPr>
+        <w:pStyle w:val="Titre1"/>
+        <w:rPr>
+          <w:rFonts w:asciiTheme="minorHAnsi" w:eastAsiaTheme="minorEastAsia" w:hAnsiTheme="minorHAnsi" w:cstheme="minorBidi"/>
+          <w:lang w:val="en-US" w:eastAsia="fr-FR"/>
+        </w:rPr>
+      </w:pPr>
+      <w:r>
+        <w:rPr>
+          <w:lang w:val="en-US" w:eastAsia="fr-FR"/>
+        </w:rPr>
+        <w:br w:type="page"/>
+      </w:r>
+      <w:r>
+        <w:rPr>
+          <w:lang w:val="en-US" w:eastAsia="fr-FR"/>
+        </w:rPr>
+        <w:lastRenderedPageBreak/>
+        <w:t>-</w:t>
+      </w:r>
+    </w:p>
+    <w:p>
+      <w:pPr>
+        <w:rPr>
+          <w:sz w:val="24"/>
+          <w:szCs w:val="24"/>
+          <w:lang w:val="en-US" w:eastAsia="fr-FR"/>
+        </w:rPr>
+      </w:pPr>
+      <w:r>
+        <w:rPr>
+          <w:sz w:val="24"/>
+          <w:szCs w:val="24"/>
+          <w:lang w:val="en-US" w:eastAsia="fr-FR"/>
+        </w:rPr>
+        <w:br w:type="page"/>
+      </w:r>
     </w:p>
     <w:bookmarkStart w:id="10" w:name="_Toc443902011" w:displacedByCustomXml="next"/>
     <w:sdt>
@@ -2488,6 +5586,16 @@
               <w:lang w:val="en-US"/>
             </w:rPr>
           </w:pPr>
+          <w:r>
+            <w:rPr>
+              <w:rFonts w:asciiTheme="minorHAnsi" w:eastAsiaTheme="minorHAnsi" w:hAnsiTheme="minorHAnsi" w:cstheme="minorBidi"/>
+              <w:color w:val="auto"/>
+              <w:sz w:val="22"/>
+              <w:szCs w:val="22"/>
+              <w:lang w:val="en-US"/>
+            </w:rPr>
+            <w:t xml:space="preserve">. </w:t>
+          </w:r>
           <w:r>
             <w:rPr>
               <w:lang w:val="en-US"/>
@@ -2519,13 +5627,7 @@
                 <w:rPr>
                   <w:lang w:val="en-US"/>
                 </w:rPr>
-                <w:instrText>BIBLIOGRA</w:instrText>
-              </w:r>
-              <w:r>
-                <w:rPr>
-                  <w:lang w:val="en-US"/>
-                </w:rPr>
-                <w:instrText>PHY</w:instrText>
+                <w:instrText>BIBLIOGRAPHY</w:instrText>
               </w:r>
               <w:r>
                 <w:fldChar w:fldCharType="separate"/>
@@ -2567,13 +5669,13 @@
                   <w:noProof/>
                   <w:lang w:val="en-US"/>
                 </w:rPr>
-                <w:t>[En ligne] 25 Juin 2012. http://liris.cnrs.fr/~rchaine/EDF_A_BEY/These-Au</w:t>
+                <w:t>[</w:t>
               </w:r>
               <w:r>
                 <w:rPr>
                   <w:noProof/>
                 </w:rPr>
-                <w:t>relien-Bey.pdf.</w:t>
+                <w:t>En ligne] 25 Juin 2012. http://liris.cnrs.fr/~rchaine/EDF_A_BEY/These-Aurelien-Bey.pdf.</w:t>
               </w:r>
             </w:p>
             <w:p>
@@ -2655,6 +5757,7 @@
                 <w:pStyle w:val="Bibliographie"/>
                 <w:rPr>
                   <w:noProof/>
+                  <w:lang w:val="en-US"/>
                 </w:rPr>
               </w:pPr>
               <w:r>
@@ -2678,13 +5781,118 @@
                   <w:noProof/>
                   <w:lang w:val="en-US"/>
                 </w:rPr>
+                <w:t xml:space="preserve"> Surface Reconstruction from Unorganized Points. [En ligne] http://research.microsoft.com/en-us/um/people/hoppe/recon.pdf.</w:t>
+              </w:r>
+            </w:p>
+            <w:p>
+              <w:pPr>
+                <w:pStyle w:val="Bibliographie"/>
+                <w:rPr>
+                  <w:noProof/>
+                </w:rPr>
+              </w:pPr>
+              <w:r>
+                <w:rPr>
+                  <w:noProof/>
+                  <w:lang w:val="en-US"/>
+                </w:rPr>
+                <w:t xml:space="preserve">5. </w:t>
+              </w:r>
+              <w:r>
+                <w:rPr>
+                  <w:b/>
+                  <w:bCs/>
+                  <w:noProof/>
+                  <w:lang w:val="en-US"/>
+                </w:rPr>
+                <w:t>Kazdhan Micheal, Bolitho Matthew, Hoppe Hugues.</w:t>
+              </w:r>
+              <w:r>
+                <w:rPr>
+                  <w:noProof/>
+                  <w:lang w:val="en-US"/>
+                </w:rPr>
                 <w:t xml:space="preserve"> </w:t>
               </w:r>
               <w:r>
                 <w:rPr>
                   <w:noProof/>
                 </w:rPr>
-                <w:t>Surface Reconstruction from Unorganized Points. [En ligne] http://research.microsoft.com/en-us/um/people/hoppe/recon.pdf.</w:t>
+                <w:t>Poisson Surface Reconstruction. [En ligne] 2006. http://faculty.cs.tamu.edu/schaefer/teaching/689_Fall2006/poissonrecon.pdf.</w:t>
+              </w:r>
+            </w:p>
+            <w:p>
+              <w:pPr>
+                <w:pStyle w:val="Bibliographie"/>
+                <w:rPr>
+                  <w:noProof/>
+                </w:rPr>
+              </w:pPr>
+              <w:r>
+                <w:rPr>
+                  <w:noProof/>
+                  <w:lang w:val="en-US"/>
+                </w:rPr>
+                <w:t xml:space="preserve">6. </w:t>
+              </w:r>
+              <w:r>
+                <w:rPr>
+                  <w:b/>
+                  <w:bCs/>
+                  <w:noProof/>
+                  <w:lang w:val="en-US"/>
+                </w:rPr>
+                <w:t>Point Cloud Library.</w:t>
+              </w:r>
+              <w:r>
+                <w:rPr>
+                  <w:noProof/>
+                  <w:lang w:val="en-US"/>
+                </w:rPr>
+                <w:t xml:space="preserve"> Estimating Surface Normals in a PointCloud. </w:t>
+              </w:r>
+              <w:r>
+                <w:rPr>
+                  <w:noProof/>
+                </w:rPr>
+                <w:t>[En ligne] http://pointclouds.org/documentation/tutorials/normal_estimation.php.</w:t>
+              </w:r>
+            </w:p>
+            <w:p>
+              <w:pPr>
+                <w:pStyle w:val="Bibliographie"/>
+                <w:rPr>
+                  <w:noProof/>
+                </w:rPr>
+              </w:pPr>
+              <w:r>
+                <w:rPr>
+                  <w:noProof/>
+                  <w:lang w:val="en-US"/>
+                </w:rPr>
+                <w:t xml:space="preserve">7. </w:t>
+              </w:r>
+              <w:r>
+                <w:rPr>
+                  <w:b/>
+                  <w:bCs/>
+                  <w:noProof/>
+                  <w:lang w:val="en-US"/>
+                </w:rPr>
+                <w:t>Smith, Lindsay I.</w:t>
+              </w:r>
+              <w:r>
+                <w:rPr>
+                  <w:noProof/>
+                  <w:lang w:val="en-US"/>
+                </w:rPr>
+                <w:t xml:space="preserve"> A tutorial on Principal Component Analysis. </w:t>
+              </w:r>
+              <w:r>
+                <w:rPr>
+                  <w:noProof/>
+                </w:rPr>
+                <w:t>[En ligne] 26 February 2002. http://www.cs.otago.ac.nz/cosc453/student_tutorials/principal_components.pdf.</w:t>
               </w:r>
             </w:p>
             <w:p>
@@ -2717,7 +5925,7 @@
       </w:pPr>
     </w:p>
     <w:sectPr>
-      <w:footerReference w:type="default" r:id="rId12"/>
+      <w:footerReference w:type="default" r:id="rId15"/>
       <w:pgSz w:w="11906" w:h="16838"/>
       <w:pgMar w:top="1417" w:right="1417" w:bottom="1417" w:left="1417" w:header="708" w:footer="708" w:gutter="0"/>
       <w:pgNumType w:start="0"/>
@@ -4461,6 +7669,16 @@
       <w:spacing w:after="0"/>
     </w:pPr>
   </w:style>
+  <w:style w:type="character" w:styleId="Textedelespacerserv">
+    <w:name w:val="Placeholder Text"/>
+    <w:basedOn w:val="Policepardfaut"/>
+    <w:uiPriority w:val="99"/>
+    <w:semiHidden/>
+    <w:rsid w:val="001367CD"/>
+    <w:rPr>
+      <w:color w:val="808080"/>
+    </w:rPr>
+  </w:style>
 </w:styles>
 </file>
 
@@ -4609,6 +7827,13 @@
     <w:pitch w:val="variable"/>
     <w:sig w:usb0="A00002EF" w:usb1="4000207B" w:usb2="00000000" w:usb3="00000000" w:csb0="0000019F" w:csb1="00000000"/>
   </w:font>
+  <w:font w:name="Cambria Math">
+    <w:panose1 w:val="02040503050406030204"/>
+    <w:charset w:val="00"/>
+    <w:family w:val="roman"/>
+    <w:pitch w:val="variable"/>
+    <w:sig w:usb0="E00002FF" w:usb1="420024FF" w:usb2="00000000" w:usb3="00000000" w:csb0="0000019F" w:csb1="00000000"/>
+  </w:font>
 </w:fonts>
 </file>
 
@@ -4628,6 +7853,8 @@
   </w:compat>
   <w:rsids>
     <w:rsidRoot w:val="00961613"/>
+    <w:rsid w:val="00277766"/>
+    <w:rsid w:val="002C1589"/>
     <w:rsid w:val="0082341A"/>
     <w:rsid w:val="00961613"/>
     <w:rsid w:val="00BF2223"/>
@@ -5099,6 +8326,16 @@
     <w:name w:val="2E8785B630444363BCCE98DC815F85CD"/>
     <w:rsid w:val="00961613"/>
   </w:style>
+  <w:style w:type="character" w:styleId="Textedelespacerserv">
+    <w:name w:val="Placeholder Text"/>
+    <w:basedOn w:val="Policepardfaut"/>
+    <w:uiPriority w:val="99"/>
+    <w:semiHidden/>
+    <w:rsid w:val="002C1589"/>
+    <w:rPr>
+      <w:color w:val="808080"/>
+    </w:rPr>
+  </w:style>
 </w:styles>
 </file>
 
@@ -5445,11 +8682,66 @@
     <b:URL>http://research.microsoft.com/en-us/um/people/hoppe/recon.pdf</b:URL>
     <b:RefOrder>4</b:RefOrder>
   </b:Source>
+  <b:Source>
+    <b:Tag>Kaz06</b:Tag>
+    <b:SourceType>DocumentFromInternetSite</b:SourceType>
+    <b:Guid>{8DBB51FD-6A14-4461-A320-F4DB8F593BD1}</b:Guid>
+    <b:Author>
+      <b:Author>
+        <b:NameList>
+          <b:Person>
+            <b:Last>Kazdhan Micheal</b:Last>
+            <b:First>Bolitho</b:First>
+            <b:Middle>Matthew, Hoppe Hugues</b:Middle>
+          </b:Person>
+        </b:NameList>
+      </b:Author>
+    </b:Author>
+    <b:Title>Poisson Surface Reconstruction</b:Title>
+    <b:Year>2006</b:Year>
+    <b:URL>http://faculty.cs.tamu.edu/schaefer/teaching/689_Fall2006/poissonrecon.pdf</b:URL>
+    <b:RefOrder>5</b:RefOrder>
+  </b:Source>
+  <b:Source>
+    <b:Tag>Poi</b:Tag>
+    <b:SourceType>InternetSite</b:SourceType>
+    <b:Guid>{CFC8F205-7AA9-4916-ACFA-AC6110544F4B}</b:Guid>
+    <b:URL>http://pointclouds.org/documentation/tutorials/normal_estimation.php</b:URL>
+    <b:Author>
+      <b:Author>
+        <b:Corporate>Point Cloud Library</b:Corporate>
+      </b:Author>
+    </b:Author>
+    <b:Title>Estimating Surface Normals in a PointCloud</b:Title>
+    <b:RefOrder>6</b:RefOrder>
+  </b:Source>
+  <b:Source>
+    <b:Tag>Lin02</b:Tag>
+    <b:SourceType>InternetSite</b:SourceType>
+    <b:Guid>{553E4EA2-5EA0-4EEE-8925-A7C80C4F0B03}</b:Guid>
+    <b:Author>
+      <b:Author>
+        <b:NameList>
+          <b:Person>
+            <b:Last>Smith</b:Last>
+            <b:First>Lindsay</b:First>
+            <b:Middle>I</b:Middle>
+          </b:Person>
+        </b:NameList>
+      </b:Author>
+    </b:Author>
+    <b:Title>A tutorial on Principal Component Analysis</b:Title>
+    <b:Year>2002</b:Year>
+    <b:Month>February</b:Month>
+    <b:Day>26</b:Day>
+    <b:URL>http://www.cs.otago.ac.nz/cosc453/student_tutorials/principal_components.pdf</b:URL>
+    <b:RefOrder>7</b:RefOrder>
+  </b:Source>
 </b:Sources>
 </file>
 
 <file path=customXml/itemProps1.xml><?xml version="1.0" encoding="utf-8"?>
-<ds:datastoreItem xmlns:ds="http://schemas.openxmlformats.org/officeDocument/2006/customXml" ds:itemID="{C5E30DAA-CC46-424F-9583-ACA89C5F85D7}">
+<ds:datastoreItem xmlns:ds="http://schemas.openxmlformats.org/officeDocument/2006/customXml" ds:itemID="{B1D95FF7-BA84-4683-B6CF-2671A2DCC3D7}">
   <ds:schemaRefs>
     <ds:schemaRef ds:uri="http://schemas.openxmlformats.org/officeDocument/2006/bibliography"/>
   </ds:schemaRefs>

</xml_diff>

<commit_message>
update of the report
</commit_message>
<xml_diff>
--- a/Report/StatusReport.docx
+++ b/Report/StatusReport.docx
@@ -10,7 +10,6 @@
           <w:docPartUnique/>
         </w:docPartObj>
       </w:sdtPr>
-      <w:sdtEndPr/>
       <w:sdtContent>
         <w:p/>
         <w:tbl>
@@ -45,7 +44,6 @@
                 <w:dataBinding w:prefixMappings="xmlns:ns0='http://schemas.openxmlformats.org/officeDocument/2006/extended-properties'" w:xpath="/ns0:Properties[1]/ns0:Company[1]" w:storeItemID="{6668398D-A668-4E3E-A5EB-62B293D839F1}"/>
                 <w:text/>
               </w:sdtPr>
-              <w:sdtEndPr/>
               <w:sdtContent>
                 <w:tc>
                   <w:tcPr>
@@ -99,7 +97,6 @@
                   <w:dataBinding w:prefixMappings="xmlns:ns0='http://schemas.openxmlformats.org/package/2006/metadata/core-properties' xmlns:ns1='http://purl.org/dc/elements/1.1/'" w:xpath="/ns0:coreProperties[1]/ns1:title[1]" w:storeItemID="{6C3C8BC8-F283-45AE-878A-BAB7291924A1}"/>
                   <w:text/>
                 </w:sdtPr>
-                <w:sdtEndPr/>
                 <w:sdtContent>
                   <w:p>
                     <w:pPr>
@@ -162,7 +159,6 @@
                 <w:dataBinding w:prefixMappings="xmlns:ns0='http://schemas.openxmlformats.org/package/2006/metadata/core-properties' xmlns:ns1='http://purl.org/dc/elements/1.1/'" w:xpath="/ns0:coreProperties[1]/ns1:subject[1]" w:storeItemID="{6C3C8BC8-F283-45AE-878A-BAB7291924A1}"/>
                 <w:text/>
               </w:sdtPr>
-              <w:sdtEndPr/>
               <w:sdtContent>
                 <w:tc>
                   <w:tcPr>
@@ -726,7 +722,7 @@
           <w:r>
             <w:fldChar w:fldCharType="separate"/>
           </w:r>
-          <w:hyperlink w:anchor="_Toc443902007" w:history="1">
+          <w:hyperlink w:anchor="_Toc444116052" w:history="1">
             <w:r>
               <w:rPr>
                 <w:rStyle w:val="Lienhypertexte"/>
@@ -754,7 +750,7 @@
                 <w:noProof/>
                 <w:webHidden/>
               </w:rPr>
-              <w:instrText xml:space="preserve"> PAGEREF _Toc443902007 \h </w:instrText>
+              <w:instrText xml:space="preserve"> PAGEREF _Toc444116052 \h </w:instrText>
             </w:r>
             <w:r>
               <w:rPr>
@@ -774,7 +770,7 @@
                 <w:noProof/>
                 <w:webHidden/>
               </w:rPr>
-              <w:t>2</w:t>
+              <w:t>3</w:t>
             </w:r>
             <w:r>
               <w:rPr>
@@ -797,7 +793,7 @@
               <w:lang w:eastAsia="fr-FR"/>
             </w:rPr>
           </w:pPr>
-          <w:hyperlink w:anchor="_Toc443902008" w:history="1">
+          <w:hyperlink w:anchor="_Toc444116053" w:history="1">
             <w:r>
               <w:rPr>
                 <w:rStyle w:val="Lienhypertexte"/>
@@ -825,7 +821,7 @@
                 <w:noProof/>
                 <w:webHidden/>
               </w:rPr>
-              <w:instrText xml:space="preserve"> PAGEREF _Toc443902008 \h </w:instrText>
+              <w:instrText xml:space="preserve"> PAGEREF _Toc444116053 \h </w:instrText>
             </w:r>
             <w:r>
               <w:rPr>
@@ -845,7 +841,7 @@
                 <w:noProof/>
                 <w:webHidden/>
               </w:rPr>
-              <w:t>2</w:t>
+              <w:t>3</w:t>
             </w:r>
             <w:r>
               <w:rPr>
@@ -868,7 +864,7 @@
               <w:lang w:eastAsia="fr-FR"/>
             </w:rPr>
           </w:pPr>
-          <w:hyperlink w:anchor="_Toc443902009" w:history="1">
+          <w:hyperlink w:anchor="_Toc444116054" w:history="1">
             <w:r>
               <w:rPr>
                 <w:rStyle w:val="Lienhypertexte"/>
@@ -897,7 +893,7 @@
                 <w:noProof/>
                 <w:webHidden/>
               </w:rPr>
-              <w:instrText xml:space="preserve"> PAGEREF _Toc443902009 \h </w:instrText>
+              <w:instrText xml:space="preserve"> PAGEREF _Toc444116054 \h </w:instrText>
             </w:r>
             <w:r>
               <w:rPr>
@@ -917,7 +913,7 @@
                 <w:noProof/>
                 <w:webHidden/>
               </w:rPr>
-              <w:t>2</w:t>
+              <w:t>4</w:t>
             </w:r>
             <w:r>
               <w:rPr>
@@ -935,17 +931,19 @@
               <w:tab w:val="right" w:leader="dot" w:pos="9062"/>
             </w:tabs>
             <w:rPr>
+              <w:rFonts w:eastAsiaTheme="minorEastAsia"/>
               <w:noProof/>
+              <w:lang w:eastAsia="fr-FR"/>
             </w:rPr>
           </w:pPr>
-          <w:hyperlink w:anchor="_Toc443902010" w:history="1">
+          <w:hyperlink w:anchor="_Toc444116055" w:history="1">
             <w:r>
               <w:rPr>
                 <w:rStyle w:val="Lienhypertexte"/>
                 <w:noProof/>
                 <w:lang w:val="en-US" w:eastAsia="fr-FR"/>
               </w:rPr>
-              <w:t>1.2 Point Cloud Artifact</w:t>
+              <w:t>1.1 Point Cloud Artifacts</w:t>
             </w:r>
             <w:r>
               <w:rPr>
@@ -966,7 +964,7 @@
                 <w:noProof/>
                 <w:webHidden/>
               </w:rPr>
-              <w:instrText xml:space="preserve"> PAGEREF _Toc443902010 \h </w:instrText>
+              <w:instrText xml:space="preserve"> PAGEREF _Toc444116055 \h </w:instrText>
             </w:r>
             <w:r>
               <w:rPr>
@@ -986,7 +984,78 @@
                 <w:noProof/>
                 <w:webHidden/>
               </w:rPr>
-              <w:t>3</w:t>
+              <w:t>4</w:t>
+            </w:r>
+            <w:r>
+              <w:rPr>
+                <w:noProof/>
+                <w:webHidden/>
+              </w:rPr>
+              <w:fldChar w:fldCharType="end"/>
+            </w:r>
+          </w:hyperlink>
+        </w:p>
+        <w:p>
+          <w:pPr>
+            <w:pStyle w:val="TM2"/>
+            <w:tabs>
+              <w:tab w:val="right" w:leader="dot" w:pos="9062"/>
+            </w:tabs>
+            <w:rPr>
+              <w:rFonts w:eastAsiaTheme="minorEastAsia"/>
+              <w:noProof/>
+              <w:lang w:eastAsia="fr-FR"/>
+            </w:rPr>
+          </w:pPr>
+          <w:hyperlink w:anchor="_Toc444116056" w:history="1">
+            <w:r>
+              <w:rPr>
+                <w:rStyle w:val="Lienhypertexte"/>
+                <w:noProof/>
+                <w:lang w:val="en-US"/>
+              </w:rPr>
+              <w:t>1.2 Normal Estimation</w:t>
+            </w:r>
+            <w:r>
+              <w:rPr>
+                <w:noProof/>
+                <w:webHidden/>
+              </w:rPr>
+              <w:tab/>
+            </w:r>
+            <w:r>
+              <w:rPr>
+                <w:noProof/>
+                <w:webHidden/>
+              </w:rPr>
+              <w:fldChar w:fldCharType="begin"/>
+            </w:r>
+            <w:r>
+              <w:rPr>
+                <w:noProof/>
+                <w:webHidden/>
+              </w:rPr>
+              <w:instrText xml:space="preserve"> PAGEREF _Toc444116056 \h </w:instrText>
+            </w:r>
+            <w:r>
+              <w:rPr>
+                <w:noProof/>
+                <w:webHidden/>
+              </w:rPr>
+            </w:r>
+            <w:r>
+              <w:rPr>
+                <w:noProof/>
+                <w:webHidden/>
+              </w:rPr>
+              <w:fldChar w:fldCharType="separate"/>
+            </w:r>
+            <w:r>
+              <w:rPr>
+                <w:noProof/>
+                <w:webHidden/>
+              </w:rPr>
+              <w:t>5</w:t>
             </w:r>
             <w:r>
               <w:rPr>
@@ -1009,13 +1078,14 @@
               <w:lang w:eastAsia="fr-FR"/>
             </w:rPr>
           </w:pPr>
-          <w:hyperlink w:anchor="_Toc443902011" w:history="1">
+          <w:hyperlink w:anchor="_Toc444116057" w:history="1">
             <w:r>
               <w:rPr>
                 <w:rStyle w:val="Lienhypertexte"/>
                 <w:noProof/>
-              </w:rPr>
-              <w:t>References</w:t>
+                <w:lang w:val="en-US" w:eastAsia="fr-FR"/>
+              </w:rPr>
+              <w:t>2. Surface Function</w:t>
             </w:r>
             <w:r>
               <w:rPr>
@@ -1036,7 +1106,7 @@
                 <w:noProof/>
                 <w:webHidden/>
               </w:rPr>
-              <w:instrText xml:space="preserve"> PAGEREF _Toc443902011 \h </w:instrText>
+              <w:instrText xml:space="preserve"> PAGEREF _Toc444116057 \h </w:instrText>
             </w:r>
             <w:r>
               <w:rPr>
@@ -1056,7 +1126,157 @@
                 <w:noProof/>
                 <w:webHidden/>
               </w:rPr>
-              <w:t>4</w:t>
+              <w:t>7</w:t>
+            </w:r>
+            <w:r>
+              <w:rPr>
+                <w:noProof/>
+                <w:webHidden/>
+              </w:rPr>
+              <w:fldChar w:fldCharType="end"/>
+            </w:r>
+          </w:hyperlink>
+        </w:p>
+        <w:p>
+          <w:pPr>
+            <w:pStyle w:val="TM2"/>
+            <w:tabs>
+              <w:tab w:val="right" w:leader="dot" w:pos="9062"/>
+            </w:tabs>
+            <w:rPr>
+              <w:rFonts w:eastAsiaTheme="minorEastAsia"/>
+              <w:noProof/>
+              <w:lang w:eastAsia="fr-FR"/>
+            </w:rPr>
+          </w:pPr>
+          <w:hyperlink w:anchor="_Toc444116058" w:history="1">
+            <w:r>
+              <w:rPr>
+                <w:rStyle w:val="Lienhypertexte"/>
+                <w:noProof/>
+                <w:lang w:val="en-US" w:eastAsia="fr-FR"/>
+              </w:rPr>
+              <w:t>2.1 Signed Distance Function</w:t>
+            </w:r>
+            <w:r>
+              <w:rPr>
+                <w:rStyle w:val="Lienhypertexte"/>
+                <w:noProof/>
+                <w:lang w:eastAsia="fr-FR"/>
+              </w:rPr>
+              <w:t xml:space="preserve"> (4)</w:t>
+            </w:r>
+            <w:r>
+              <w:rPr>
+                <w:noProof/>
+                <w:webHidden/>
+              </w:rPr>
+              <w:tab/>
+            </w:r>
+            <w:r>
+              <w:rPr>
+                <w:noProof/>
+                <w:webHidden/>
+              </w:rPr>
+              <w:fldChar w:fldCharType="begin"/>
+            </w:r>
+            <w:r>
+              <w:rPr>
+                <w:noProof/>
+                <w:webHidden/>
+              </w:rPr>
+              <w:instrText xml:space="preserve"> PAGEREF _Toc444116058 \h </w:instrText>
+            </w:r>
+            <w:r>
+              <w:rPr>
+                <w:noProof/>
+                <w:webHidden/>
+              </w:rPr>
+            </w:r>
+            <w:r>
+              <w:rPr>
+                <w:noProof/>
+                <w:webHidden/>
+              </w:rPr>
+              <w:fldChar w:fldCharType="separate"/>
+            </w:r>
+            <w:r>
+              <w:rPr>
+                <w:noProof/>
+                <w:webHidden/>
+              </w:rPr>
+              <w:t>8</w:t>
+            </w:r>
+            <w:r>
+              <w:rPr>
+                <w:noProof/>
+                <w:webHidden/>
+              </w:rPr>
+              <w:fldChar w:fldCharType="end"/>
+            </w:r>
+          </w:hyperlink>
+        </w:p>
+        <w:p>
+          <w:pPr>
+            <w:pStyle w:val="TM1"/>
+            <w:tabs>
+              <w:tab w:val="right" w:leader="dot" w:pos="9062"/>
+            </w:tabs>
+            <w:rPr>
+              <w:rFonts w:eastAsiaTheme="minorEastAsia"/>
+              <w:noProof/>
+              <w:lang w:eastAsia="fr-FR"/>
+            </w:rPr>
+          </w:pPr>
+          <w:hyperlink w:anchor="_Toc444116059" w:history="1">
+            <w:r>
+              <w:rPr>
+                <w:rStyle w:val="Lienhypertexte"/>
+                <w:noProof/>
+                <w:lang w:val="en-US"/>
+              </w:rPr>
+              <w:t>. References</w:t>
+            </w:r>
+            <w:r>
+              <w:rPr>
+                <w:noProof/>
+                <w:webHidden/>
+              </w:rPr>
+              <w:tab/>
+            </w:r>
+            <w:r>
+              <w:rPr>
+                <w:noProof/>
+                <w:webHidden/>
+              </w:rPr>
+              <w:fldChar w:fldCharType="begin"/>
+            </w:r>
+            <w:r>
+              <w:rPr>
+                <w:noProof/>
+                <w:webHidden/>
+              </w:rPr>
+              <w:instrText xml:space="preserve"> PAGEREF _Toc444116059 \h </w:instrText>
+            </w:r>
+            <w:r>
+              <w:rPr>
+                <w:noProof/>
+                <w:webHidden/>
+              </w:rPr>
+            </w:r>
+            <w:r>
+              <w:rPr>
+                <w:noProof/>
+                <w:webHidden/>
+              </w:rPr>
+              <w:fldChar w:fldCharType="separate"/>
+            </w:r>
+            <w:r>
+              <w:rPr>
+                <w:noProof/>
+                <w:webHidden/>
+              </w:rPr>
+              <w:t>10</w:t>
             </w:r>
             <w:r>
               <w:rPr>
@@ -1324,7 +1544,7 @@
           <w:lang w:val="en-US"/>
         </w:rPr>
       </w:pPr>
-      <w:bookmarkStart w:id="0" w:name="_Toc443902007"/>
+      <w:bookmarkStart w:id="0" w:name="_Toc444116052"/>
       <w:r>
         <w:rPr>
           <w:lang w:val="en-US"/>
@@ -1411,7 +1631,6 @@
           <w:id w:val="447903791"/>
           <w:citation/>
         </w:sdtPr>
-        <w:sdtEndPr/>
         <w:sdtContent>
           <w:r>
             <w:rPr>
@@ -1538,7 +1757,6 @@
           <w:id w:val="491608570"/>
           <w:citation/>
         </w:sdtPr>
-        <w:sdtEndPr/>
         <w:sdtContent>
           <w:r>
             <w:rPr>
@@ -1688,7 +1906,7 @@
           <w:lang w:val="en-US"/>
         </w:rPr>
       </w:pPr>
-      <w:bookmarkStart w:id="1" w:name="_Toc443902008"/>
+      <w:bookmarkStart w:id="1" w:name="_Toc444116053"/>
       <w:r>
         <w:rPr>
           <w:lang w:val="en-US"/>
@@ -2031,7 +2249,7 @@
           <w:lang w:val="en-US" w:eastAsia="fr-FR"/>
         </w:rPr>
       </w:pPr>
-      <w:bookmarkStart w:id="2" w:name="_Toc443902009"/>
+      <w:bookmarkStart w:id="2" w:name="_Toc444116054"/>
       <w:r>
         <w:rPr>
           <w:rFonts w:eastAsia="Times New Roman"/>
@@ -2232,7 +2450,7 @@
           <w:lang w:val="en-US" w:eastAsia="fr-FR"/>
         </w:rPr>
       </w:pPr>
-      <w:bookmarkStart w:id="3" w:name="_Toc443902010"/>
+      <w:bookmarkStart w:id="3" w:name="_Toc444116055"/>
       <w:r>
         <w:rPr>
           <w:lang w:val="en-US" w:eastAsia="fr-FR"/>
@@ -2243,15 +2461,9 @@
         <w:rPr>
           <w:lang w:val="en-US" w:eastAsia="fr-FR"/>
         </w:rPr>
-        <w:t xml:space="preserve"> Point Cloud Artifact</w:t>
+        <w:t xml:space="preserve"> Point Cloud Artifacts</w:t>
       </w:r>
       <w:bookmarkEnd w:id="3"/>
-      <w:r>
-        <w:rPr>
-          <w:lang w:val="en-US" w:eastAsia="fr-FR"/>
-        </w:rPr>
-        <w:t>s</w:t>
-      </w:r>
     </w:p>
     <w:p>
       <w:pPr>
@@ -2423,7 +2635,6 @@
           <w:id w:val="-1572187334"/>
           <w:citation/>
         </w:sdtPr>
-        <w:sdtEndPr/>
         <w:sdtContent>
           <w:r>
             <w:rPr>
@@ -2991,6 +3202,7 @@
           <w:lang w:val="en-US"/>
         </w:rPr>
       </w:pPr>
+      <w:bookmarkStart w:id="9" w:name="_Toc444116056"/>
       <w:r>
         <w:rPr>
           <w:lang w:val="en-US"/>
@@ -3003,6 +3215,7 @@
         </w:rPr>
         <w:t>Normal Estimation</w:t>
       </w:r>
+      <w:bookmarkEnd w:id="9"/>
       <w:r>
         <w:rPr>
           <w:lang w:val="en-US"/>
@@ -3969,25 +4182,7 @@
               <w:szCs w:val="24"/>
               <w:lang w:val="en-US" w:eastAsia="fr-FR"/>
             </w:rPr>
-            <m:t xml:space="preserve">where </m:t>
-          </m:r>
-          <m:r>
-            <w:rPr>
-              <w:rFonts w:ascii="Cambria Math" w:hAnsi="Cambria Math"/>
-              <w:sz w:val="24"/>
-              <w:szCs w:val="24"/>
-              <w:lang w:val="en-US" w:eastAsia="fr-FR"/>
-            </w:rPr>
-            <m:t>⊗</m:t>
-          </m:r>
-          <m:r>
-            <w:rPr>
-              <w:rFonts w:ascii="Cambria Math" w:hAnsi="Cambria Math"/>
-              <w:sz w:val="24"/>
-              <w:szCs w:val="24"/>
-              <w:lang w:val="en-US" w:eastAsia="fr-FR"/>
-            </w:rPr>
-            <m:t>is the outer product vector operator</m:t>
+            <m:t>where ⊗is the outer product vector operator</m:t>
           </m:r>
         </m:oMath>
       </m:oMathPara>
@@ -5394,7 +5589,34 @@
           <w:szCs w:val="24"/>
           <w:lang w:val="en-US" w:eastAsia="fr-FR"/>
         </w:rPr>
-        <w:t>However note that orienting normals can also be done using the coordinates of the scanner. Indeed the scanner will always be in the surface we’re scanning or outside, and can therefore easily give the normal orientation</w:t>
+        <w:t>Furthermore</w:t>
+      </w:r>
+      <w:r>
+        <w:rPr>
+          <w:rFonts w:eastAsiaTheme="minorEastAsia"/>
+          <w:sz w:val="24"/>
+          <w:szCs w:val="24"/>
+          <w:lang w:val="en-US" w:eastAsia="fr-FR"/>
+        </w:rPr>
+        <w:t xml:space="preserve"> orienting normals can also be done using the coordinates of the scanner. Indeed the scanner will always be in</w:t>
+      </w:r>
+      <w:r>
+        <w:rPr>
+          <w:rFonts w:eastAsiaTheme="minorEastAsia"/>
+          <w:sz w:val="24"/>
+          <w:szCs w:val="24"/>
+          <w:lang w:val="en-US" w:eastAsia="fr-FR"/>
+        </w:rPr>
+        <w:t>side</w:t>
+      </w:r>
+      <w:r>
+        <w:rPr>
+          <w:rFonts w:eastAsiaTheme="minorEastAsia"/>
+          <w:sz w:val="24"/>
+          <w:szCs w:val="24"/>
+          <w:lang w:val="en-US" w:eastAsia="fr-FR"/>
+        </w:rPr>
+        <w:t xml:space="preserve"> the surface we’re scanning or outside, and can therefore easily give the normal orientation</w:t>
       </w:r>
       <w:r>
         <w:rPr>
@@ -5404,6 +5626,15 @@
           <w:lang w:val="en-US" w:eastAsia="fr-FR"/>
         </w:rPr>
         <w:t>.</w:t>
+      </w:r>
+      <w:r>
+        <w:rPr>
+          <w:rFonts w:eastAsiaTheme="minorEastAsia"/>
+          <w:sz w:val="24"/>
+          <w:szCs w:val="24"/>
+          <w:lang w:val="en-US" w:eastAsia="fr-FR"/>
+        </w:rPr>
+        <w:t xml:space="preserve"> However this imply to note the scanner position during the scan.</w:t>
       </w:r>
     </w:p>
     <w:p>
@@ -5414,6 +5645,7 @@
           <w:lang w:val="en-US" w:eastAsia="fr-FR"/>
         </w:rPr>
       </w:pPr>
+      <w:bookmarkStart w:id="10" w:name="_Toc444116057"/>
       <w:r>
         <w:rPr>
           <w:rFonts w:eastAsiaTheme="minorEastAsia"/>
@@ -5428,6 +5660,7 @@
         </w:rPr>
         <w:t xml:space="preserve"> Function</w:t>
       </w:r>
+      <w:bookmarkEnd w:id="10"/>
     </w:p>
     <w:p>
       <w:pPr>
@@ -5452,17 +5685,7 @@
           <w:szCs w:val="24"/>
           <w:lang w:val="en-US" w:eastAsia="fr-FR"/>
         </w:rPr>
-        <w:t xml:space="preserve"> aim to recreate the sur</w:t>
-      </w:r>
-      <w:bookmarkStart w:id="9" w:name="_GoBack"/>
-      <w:bookmarkEnd w:id="9"/>
-      <w:r>
-        <w:rPr>
-          <w:sz w:val="24"/>
-          <w:szCs w:val="24"/>
-          <w:lang w:val="en-US" w:eastAsia="fr-FR"/>
-        </w:rPr>
-        <w:t xml:space="preserve">face of the cloud point, meaning to link all the points in a </w:t>
+        <w:t xml:space="preserve"> aim to recreate the surface of the cloud point, meaning to link all the points in a </w:t>
       </w:r>
       <w:r>
         <w:rPr>
@@ -5478,7 +5701,23 @@
           <w:szCs w:val="24"/>
           <w:lang w:val="en-US" w:eastAsia="fr-FR"/>
         </w:rPr>
-        <w:t xml:space="preserve"> way. However the surface function, will be a scalar function that define the surface, and can be use</w:t>
+        <w:t xml:space="preserve"> way. However the surface function, will be a scalar function that define the surface</w:t>
+      </w:r>
+      <w:r>
+        <w:rPr>
+          <w:sz w:val="24"/>
+          <w:szCs w:val="24"/>
+          <w:lang w:val="en-US" w:eastAsia="fr-FR"/>
+        </w:rPr>
+        <w:t>, i.e. can tell us whether or not a point is located on the surface. The surface function can be</w:t>
+      </w:r>
+      <w:r>
+        <w:rPr>
+          <w:sz w:val="24"/>
+          <w:szCs w:val="24"/>
+          <w:lang w:val="en-US" w:eastAsia="fr-FR"/>
+        </w:rPr>
+        <w:t xml:space="preserve"> use</w:t>
       </w:r>
       <w:r>
         <w:rPr>
@@ -5502,18 +5741,8 @@
           <w:szCs w:val="24"/>
           <w:lang w:val="en-US" w:eastAsia="fr-FR"/>
         </w:rPr>
-        <w:t xml:space="preserve">define an </w:t>
-      </w:r>
-      <w:proofErr w:type="spellStart"/>
-      <w:r>
-        <w:rPr>
-          <w:sz w:val="24"/>
-          <w:szCs w:val="24"/>
-          <w:lang w:val="en-US" w:eastAsia="fr-FR"/>
-        </w:rPr>
-        <w:t>isosurface</w:t>
-      </w:r>
-      <w:proofErr w:type="spellEnd"/>
+        <w:t>define an isosurface</w:t>
+      </w:r>
       <w:r>
         <w:rPr>
           <w:sz w:val="24"/>
@@ -5521,48 +5750,2653 @@
           <w:lang w:val="en-US" w:eastAsia="fr-FR"/>
         </w:rPr>
         <w:t>.</w:t>
+      </w:r>
+      <w:r>
+        <w:rPr>
+          <w:sz w:val="24"/>
+          <w:szCs w:val="24"/>
+          <w:lang w:val="en-US" w:eastAsia="fr-FR"/>
+        </w:rPr>
+        <w:t xml:space="preserve"> An isosurface is an implicit function </w:t>
+      </w:r>
+      <w:r>
+        <w:rPr>
+          <w:sz w:val="24"/>
+          <w:szCs w:val="24"/>
+          <w:lang w:val="en-US" w:eastAsia="fr-FR"/>
+        </w:rPr>
+        <w:t>defined as follow</w:t>
+      </w:r>
+      <w:r>
+        <w:rPr>
+          <w:sz w:val="24"/>
+          <w:szCs w:val="24"/>
+          <w:lang w:val="en-US" w:eastAsia="fr-FR"/>
+        </w:rPr>
+        <w:t>:</w:t>
       </w:r>
     </w:p>
     <w:p>
       <w:pPr>
-        <w:pStyle w:val="Titre1"/>
-        <w:rPr>
-          <w:rFonts w:asciiTheme="minorHAnsi" w:eastAsiaTheme="minorEastAsia" w:hAnsiTheme="minorHAnsi" w:cstheme="minorBidi"/>
-          <w:lang w:val="en-US" w:eastAsia="fr-FR"/>
-        </w:rPr>
-      </w:pPr>
-      <w:r>
-        <w:rPr>
-          <w:lang w:val="en-US" w:eastAsia="fr-FR"/>
-        </w:rPr>
-        <w:br w:type="page"/>
-      </w:r>
-      <w:r>
-        <w:rPr>
-          <w:lang w:val="en-US" w:eastAsia="fr-FR"/>
-        </w:rPr>
-        <w:lastRenderedPageBreak/>
-        <w:t>-</w:t>
-      </w:r>
+        <w:jc w:val="center"/>
+        <w:rPr>
+          <w:rFonts w:eastAsiaTheme="minorEastAsia"/>
+          <w:sz w:val="24"/>
+          <w:szCs w:val="24"/>
+          <w:lang w:val="en-US" w:eastAsia="fr-FR"/>
+        </w:rPr>
+      </w:pPr>
+      <m:oMath>
+        <m:r>
+          <w:rPr>
+            <w:rFonts w:ascii="Cambria Math" w:hAnsi="Cambria Math"/>
+            <w:sz w:val="24"/>
+            <w:szCs w:val="24"/>
+            <w:lang w:val="en-US" w:eastAsia="fr-FR"/>
+          </w:rPr>
+          <m:t>F</m:t>
+        </m:r>
+        <m:d>
+          <m:dPr>
+            <m:ctrlPr>
+              <w:rPr>
+                <w:rFonts w:ascii="Cambria Math" w:hAnsi="Cambria Math"/>
+                <w:i/>
+                <w:sz w:val="24"/>
+                <w:szCs w:val="24"/>
+                <w:lang w:val="en-US" w:eastAsia="fr-FR"/>
+              </w:rPr>
+            </m:ctrlPr>
+          </m:dPr>
+          <m:e>
+            <m:r>
+              <w:rPr>
+                <w:rFonts w:ascii="Cambria Math" w:hAnsi="Cambria Math"/>
+                <w:sz w:val="24"/>
+                <w:szCs w:val="24"/>
+                <w:lang w:val="en-US" w:eastAsia="fr-FR"/>
+              </w:rPr>
+              <m:t>x,y,z</m:t>
+            </m:r>
+          </m:e>
+        </m:d>
+        <m:r>
+          <w:rPr>
+            <w:rFonts w:ascii="Cambria Math" w:hAnsi="Cambria Math"/>
+            <w:sz w:val="24"/>
+            <w:szCs w:val="24"/>
+            <w:lang w:val="en-US" w:eastAsia="fr-FR"/>
+          </w:rPr>
+          <m:t>=f where f is a constant</m:t>
+        </m:r>
+      </m:oMath>
+      <w:sdt>
+        <w:sdtPr>
+          <w:rPr>
+            <w:rFonts w:ascii="Cambria Math" w:hAnsi="Cambria Math"/>
+            <w:i/>
+            <w:sz w:val="24"/>
+            <w:szCs w:val="24"/>
+            <w:lang w:val="en-US" w:eastAsia="fr-FR"/>
+          </w:rPr>
+          <w:id w:val="76330198"/>
+          <w:citation/>
+        </w:sdtPr>
+        <w:sdtContent>
+          <m:oMath>
+            <m:r>
+              <w:rPr>
+                <w:rFonts w:ascii="Cambria Math" w:hAnsi="Cambria Math"/>
+                <w:i/>
+                <w:sz w:val="24"/>
+                <w:szCs w:val="24"/>
+                <w:lang w:val="en-US" w:eastAsia="fr-FR"/>
+              </w:rPr>
+              <w:fldChar w:fldCharType="begin"/>
+            </m:r>
+          </m:oMath>
+          <w:r>
+            <w:rPr>
+              <w:rFonts w:eastAsiaTheme="minorEastAsia"/>
+              <w:sz w:val="24"/>
+              <w:szCs w:val="24"/>
+              <w:lang w:val="en-US" w:eastAsia="fr-FR"/>
+            </w:rPr>
+            <w:instrText xml:space="preserve"> CITATION Rep13 \l 1036 </w:instrText>
+          </w:r>
+          <m:oMath>
+            <m:r>
+              <w:rPr>
+                <w:rFonts w:ascii="Cambria Math" w:hAnsi="Cambria Math"/>
+                <w:i/>
+                <w:sz w:val="24"/>
+                <w:szCs w:val="24"/>
+                <w:lang w:val="en-US" w:eastAsia="fr-FR"/>
+              </w:rPr>
+              <w:fldChar w:fldCharType="separate"/>
+            </m:r>
+          </m:oMath>
+          <w:r>
+            <w:rPr>
+              <w:rFonts w:eastAsiaTheme="minorEastAsia"/>
+              <w:noProof/>
+              <w:sz w:val="24"/>
+              <w:szCs w:val="24"/>
+              <w:lang w:val="en-US" w:eastAsia="fr-FR"/>
+            </w:rPr>
+            <w:t xml:space="preserve"> </w:t>
+          </w:r>
+          <w:r>
+            <w:rPr>
+              <w:rFonts w:eastAsiaTheme="minorEastAsia"/>
+              <w:noProof/>
+              <w:sz w:val="24"/>
+              <w:szCs w:val="24"/>
+              <w:lang w:val="en-US" w:eastAsia="fr-FR"/>
+            </w:rPr>
+            <w:t>(8)</w:t>
+          </w:r>
+          <m:oMath>
+            <m:r>
+              <w:rPr>
+                <w:rFonts w:ascii="Cambria Math" w:hAnsi="Cambria Math"/>
+                <w:i/>
+                <w:sz w:val="24"/>
+                <w:szCs w:val="24"/>
+                <w:lang w:val="en-US" w:eastAsia="fr-FR"/>
+              </w:rPr>
+              <w:fldChar w:fldCharType="end"/>
+            </m:r>
+          </m:oMath>
+        </w:sdtContent>
+      </w:sdt>
     </w:p>
     <w:p>
       <w:pPr>
-        <w:rPr>
-          <w:sz w:val="24"/>
-          <w:szCs w:val="24"/>
-          <w:lang w:val="en-US" w:eastAsia="fr-FR"/>
-        </w:rPr>
-      </w:pPr>
-      <w:r>
-        <w:rPr>
-          <w:sz w:val="24"/>
-          <w:szCs w:val="24"/>
+        <w:jc w:val="both"/>
+        <w:rPr>
+          <w:rFonts w:eastAsiaTheme="minorEastAsia"/>
+          <w:sz w:val="24"/>
+          <w:szCs w:val="24"/>
+          <w:lang w:val="en-US" w:eastAsia="fr-FR"/>
+        </w:rPr>
+      </w:pPr>
+      <m:oMath>
+        <m:r>
+          <w:rPr>
+            <w:rFonts w:ascii="Cambria Math" w:eastAsiaTheme="minorEastAsia" w:hAnsi="Cambria Math"/>
+            <w:sz w:val="24"/>
+            <w:szCs w:val="24"/>
+            <w:lang w:val="en-US" w:eastAsia="fr-FR"/>
+          </w:rPr>
+          <m:t xml:space="preserve"> f</m:t>
+        </m:r>
+      </m:oMath>
+      <w:r>
+        <w:rPr>
+          <w:rFonts w:eastAsiaTheme="minorEastAsia"/>
+          <w:sz w:val="24"/>
+          <w:szCs w:val="24"/>
+          <w:lang w:val="en-US" w:eastAsia="fr-FR"/>
+        </w:rPr>
+        <w:t xml:space="preserve"> </w:t>
+      </w:r>
+      <w:proofErr w:type="gramStart"/>
+      <w:r>
+        <w:rPr>
+          <w:rFonts w:eastAsiaTheme="minorEastAsia"/>
+          <w:sz w:val="24"/>
+          <w:szCs w:val="24"/>
+          <w:lang w:val="en-US" w:eastAsia="fr-FR"/>
+        </w:rPr>
+        <w:t>can</w:t>
+      </w:r>
+      <w:proofErr w:type="gramEnd"/>
+      <w:r>
+        <w:rPr>
+          <w:rFonts w:eastAsiaTheme="minorEastAsia"/>
+          <w:sz w:val="24"/>
+          <w:szCs w:val="24"/>
+          <w:lang w:val="en-US" w:eastAsia="fr-FR"/>
+        </w:rPr>
+        <w:t xml:space="preserve"> be seen as a threshold delimiting the surface and is called the isovalue. Basically if </w:t>
+      </w:r>
+      <m:oMath>
+        <m:r>
+          <w:rPr>
+            <w:rFonts w:ascii="Cambria Math" w:eastAsiaTheme="minorEastAsia" w:hAnsi="Cambria Math"/>
+            <w:sz w:val="24"/>
+            <w:szCs w:val="24"/>
+            <w:lang w:val="en-US" w:eastAsia="fr-FR"/>
+          </w:rPr>
+          <m:t>F</m:t>
+        </m:r>
+        <m:d>
+          <m:dPr>
+            <m:ctrlPr>
+              <w:rPr>
+                <w:rFonts w:ascii="Cambria Math" w:eastAsiaTheme="minorEastAsia" w:hAnsi="Cambria Math"/>
+                <w:i/>
+                <w:sz w:val="24"/>
+                <w:szCs w:val="24"/>
+                <w:lang w:val="en-US" w:eastAsia="fr-FR"/>
+              </w:rPr>
+            </m:ctrlPr>
+          </m:dPr>
+          <m:e>
+            <m:r>
+              <w:rPr>
+                <w:rFonts w:ascii="Cambria Math" w:eastAsiaTheme="minorEastAsia" w:hAnsi="Cambria Math"/>
+                <w:sz w:val="24"/>
+                <w:szCs w:val="24"/>
+                <w:lang w:val="en-US" w:eastAsia="fr-FR"/>
+              </w:rPr>
+              <m:t>x,y,z</m:t>
+            </m:r>
+          </m:e>
+        </m:d>
+        <m:r>
+          <w:rPr>
+            <w:rFonts w:ascii="Cambria Math" w:eastAsiaTheme="minorEastAsia" w:hAnsi="Cambria Math"/>
+            <w:sz w:val="24"/>
+            <w:szCs w:val="24"/>
+            <w:lang w:val="en-US" w:eastAsia="fr-FR"/>
+          </w:rPr>
+          <m:t xml:space="preserve">&gt;f </m:t>
+        </m:r>
+      </m:oMath>
+      <w:r>
+        <w:rPr>
+          <w:rFonts w:eastAsiaTheme="minorEastAsia"/>
+          <w:sz w:val="24"/>
+          <w:szCs w:val="24"/>
+          <w:lang w:val="en-US" w:eastAsia="fr-FR"/>
+        </w:rPr>
+        <w:t xml:space="preserve">then we are at the exterior of the surface and if </w:t>
+      </w:r>
+      <m:oMath>
+        <m:r>
+          <w:rPr>
+            <w:rFonts w:ascii="Cambria Math" w:eastAsiaTheme="minorEastAsia" w:hAnsi="Cambria Math"/>
+            <w:sz w:val="24"/>
+            <w:szCs w:val="24"/>
+            <w:lang w:val="en-US" w:eastAsia="fr-FR"/>
+          </w:rPr>
+          <m:t>F</m:t>
+        </m:r>
+        <m:d>
+          <m:dPr>
+            <m:ctrlPr>
+              <w:rPr>
+                <w:rFonts w:ascii="Cambria Math" w:eastAsiaTheme="minorEastAsia" w:hAnsi="Cambria Math"/>
+                <w:i/>
+                <w:sz w:val="24"/>
+                <w:szCs w:val="24"/>
+                <w:lang w:val="en-US" w:eastAsia="fr-FR"/>
+              </w:rPr>
+            </m:ctrlPr>
+          </m:dPr>
+          <m:e>
+            <m:r>
+              <w:rPr>
+                <w:rFonts w:ascii="Cambria Math" w:eastAsiaTheme="minorEastAsia" w:hAnsi="Cambria Math"/>
+                <w:sz w:val="24"/>
+                <w:szCs w:val="24"/>
+                <w:lang w:val="en-US" w:eastAsia="fr-FR"/>
+              </w:rPr>
+              <m:t>x,y,z</m:t>
+            </m:r>
+          </m:e>
+        </m:d>
+        <m:r>
+          <w:rPr>
+            <w:rFonts w:ascii="Cambria Math" w:eastAsiaTheme="minorEastAsia" w:hAnsi="Cambria Math"/>
+            <w:sz w:val="24"/>
+            <w:szCs w:val="24"/>
+            <w:lang w:val="en-US" w:eastAsia="fr-FR"/>
+          </w:rPr>
+          <m:t>&lt;f</m:t>
+        </m:r>
+      </m:oMath>
+      <w:r>
+        <w:rPr>
+          <w:rFonts w:eastAsiaTheme="minorEastAsia"/>
+          <w:sz w:val="24"/>
+          <w:szCs w:val="24"/>
+          <w:lang w:val="en-US" w:eastAsia="fr-FR"/>
+        </w:rPr>
+        <w:t xml:space="preserve"> we are inside the surface. Therefore </w:t>
+      </w:r>
+      <m:oMath>
+        <m:r>
+          <w:rPr>
+            <w:rFonts w:ascii="Cambria Math" w:eastAsiaTheme="minorEastAsia" w:hAnsi="Cambria Math"/>
+            <w:sz w:val="24"/>
+            <w:szCs w:val="24"/>
+            <w:lang w:val="en-US" w:eastAsia="fr-FR"/>
+          </w:rPr>
+          <m:t>F</m:t>
+        </m:r>
+      </m:oMath>
+      <w:r>
+        <w:rPr>
+          <w:rFonts w:eastAsiaTheme="minorEastAsia"/>
+          <w:sz w:val="24"/>
+          <w:szCs w:val="24"/>
+          <w:lang w:val="en-US" w:eastAsia="fr-FR"/>
+        </w:rPr>
+        <w:t xml:space="preserve"> here define our isosurface but is also the surface function we are </w:t>
+      </w:r>
+      <w:r>
+        <w:rPr>
+          <w:rFonts w:eastAsiaTheme="minorEastAsia"/>
+          <w:sz w:val="24"/>
+          <w:szCs w:val="24"/>
+          <w:lang w:val="en-US" w:eastAsia="fr-FR"/>
+        </w:rPr>
+        <w:lastRenderedPageBreak/>
+        <w:t>looking for</w:t>
+      </w:r>
+      <w:r>
+        <w:rPr>
+          <w:rFonts w:eastAsiaTheme="minorEastAsia"/>
+          <w:sz w:val="24"/>
+          <w:szCs w:val="24"/>
+          <w:lang w:val="en-US" w:eastAsia="fr-FR"/>
+        </w:rPr>
+        <w:t xml:space="preserve">. </w:t>
+      </w:r>
+      <w:r>
+        <w:rPr>
+          <w:rFonts w:eastAsiaTheme="minorEastAsia"/>
+          <w:sz w:val="24"/>
+          <w:szCs w:val="24"/>
+          <w:lang w:val="en-US" w:eastAsia="fr-FR"/>
+        </w:rPr>
+        <w:t>We will present to you two methods to determine this function in the section below.</w:t>
+      </w:r>
+    </w:p>
+    <w:p>
+      <w:pPr>
+        <w:jc w:val="both"/>
+        <w:rPr>
+          <w:sz w:val="24"/>
+          <w:szCs w:val="24"/>
+          <w:lang w:val="en-US" w:eastAsia="fr-FR"/>
+        </w:rPr>
+      </w:pPr>
+    </w:p>
+    <w:p>
+      <w:pPr>
+        <w:pStyle w:val="Titre2"/>
+        <w:rPr>
+          <w:lang w:val="en-US" w:eastAsia="fr-FR"/>
+        </w:rPr>
+      </w:pPr>
+      <w:bookmarkStart w:id="11" w:name="_Toc444116058"/>
+      <w:r>
+        <w:rPr>
+          <w:lang w:val="en-US" w:eastAsia="fr-FR"/>
+        </w:rPr>
+        <w:t>2.1</w:t>
+      </w:r>
+      <w:r>
+        <w:rPr>
+          <w:lang w:val="en-US" w:eastAsia="fr-FR"/>
+        </w:rPr>
+        <w:t xml:space="preserve"> Signed Distance Function</w:t>
+      </w:r>
+      <w:sdt>
+        <w:sdtPr>
+          <w:rPr>
+            <w:lang w:val="en-US" w:eastAsia="fr-FR"/>
+          </w:rPr>
+          <w:id w:val="-505899528"/>
+          <w:citation/>
+        </w:sdtPr>
+        <w:sdtContent>
+          <w:r>
+            <w:rPr>
+              <w:lang w:val="en-US" w:eastAsia="fr-FR"/>
+            </w:rPr>
+            <w:fldChar w:fldCharType="begin"/>
+          </w:r>
+          <w:r>
+            <w:rPr>
+              <w:lang w:eastAsia="fr-FR"/>
+            </w:rPr>
+            <w:instrText xml:space="preserve"> CITATION Hug \l 1036 </w:instrText>
+          </w:r>
+          <w:r>
+            <w:rPr>
+              <w:lang w:val="en-US" w:eastAsia="fr-FR"/>
+            </w:rPr>
+            <w:fldChar w:fldCharType="separate"/>
+          </w:r>
+          <w:r>
+            <w:rPr>
+              <w:noProof/>
+              <w:lang w:eastAsia="fr-FR"/>
+            </w:rPr>
+            <w:t xml:space="preserve"> (4)</w:t>
+          </w:r>
+          <w:r>
+            <w:rPr>
+              <w:lang w:val="en-US" w:eastAsia="fr-FR"/>
+            </w:rPr>
+            <w:fldChar w:fldCharType="end"/>
+          </w:r>
+        </w:sdtContent>
+      </w:sdt>
+      <w:bookmarkEnd w:id="11"/>
+      <w:r>
+        <w:rPr>
+          <w:lang w:val="en-US" w:eastAsia="fr-FR"/>
+        </w:rPr>
+        <w:t xml:space="preserve"> </w:t>
+      </w:r>
+    </w:p>
+    <w:p>
+      <w:pPr>
+        <w:jc w:val="both"/>
+        <w:rPr>
+          <w:rFonts w:eastAsiaTheme="minorEastAsia"/>
+          <w:lang w:val="en-US" w:eastAsia="fr-FR"/>
+        </w:rPr>
+      </w:pPr>
+      <w:r>
+        <w:rPr>
+          <w:lang w:val="en-US" w:eastAsia="fr-FR"/>
+        </w:rPr>
+        <w:t xml:space="preserve">This part will use the same notation as the part 1.2. However we will here define </w:t>
+      </w:r>
+      <m:oMath>
+        <m:r>
+          <w:rPr>
+            <w:rFonts w:ascii="Cambria Math" w:hAnsi="Cambria Math"/>
+            <w:lang w:val="en-US" w:eastAsia="fr-FR"/>
+          </w:rPr>
+          <m:t>X</m:t>
+        </m:r>
+      </m:oMath>
+      <w:r>
+        <w:rPr>
+          <w:rFonts w:eastAsiaTheme="minorEastAsia"/>
+          <w:lang w:val="en-US" w:eastAsia="fr-FR"/>
+        </w:rPr>
+        <w:t xml:space="preserve"> to be a sampled data point vector approximating the </w:t>
+      </w:r>
+      <w:proofErr w:type="gramStart"/>
+      <w:r>
+        <w:rPr>
+          <w:rFonts w:eastAsiaTheme="minorEastAsia"/>
+          <w:lang w:val="en-US" w:eastAsia="fr-FR"/>
+        </w:rPr>
+        <w:t xml:space="preserve">surface </w:t>
+      </w:r>
+      <w:proofErr w:type="gramEnd"/>
+      <m:oMath>
+        <m:r>
+          <w:rPr>
+            <w:rFonts w:ascii="Cambria Math" w:eastAsiaTheme="minorEastAsia" w:hAnsi="Cambria Math"/>
+            <w:lang w:val="en-US" w:eastAsia="fr-FR"/>
+          </w:rPr>
+          <m:t>M</m:t>
+        </m:r>
+      </m:oMath>
+      <w:r>
+        <w:rPr>
+          <w:rFonts w:eastAsiaTheme="minorEastAsia"/>
+          <w:lang w:val="en-US" w:eastAsia="fr-FR"/>
+        </w:rPr>
+        <w:t xml:space="preserve">. Furthermore each vector of </w:t>
+      </w:r>
+      <m:oMath>
+        <m:r>
+          <w:rPr>
+            <w:rFonts w:ascii="Cambria Math" w:eastAsiaTheme="minorEastAsia" w:hAnsi="Cambria Math"/>
+            <w:lang w:val="en-US" w:eastAsia="fr-FR"/>
+          </w:rPr>
+          <m:t>X</m:t>
+        </m:r>
+      </m:oMath>
+      <w:r>
+        <w:rPr>
+          <w:rFonts w:eastAsiaTheme="minorEastAsia"/>
+          <w:lang w:val="en-US" w:eastAsia="fr-FR"/>
+        </w:rPr>
+        <w:t xml:space="preserve"> can be defined as follow:</w:t>
+      </w:r>
+    </w:p>
+    <w:p>
+      <w:pPr>
+        <w:rPr>
+          <w:rFonts w:eastAsiaTheme="minorEastAsia"/>
+          <w:lang w:val="en-US" w:eastAsia="fr-FR"/>
+        </w:rPr>
+      </w:pPr>
+      <m:oMathPara>
+        <m:oMath>
+          <m:r>
+            <w:rPr>
+              <w:rFonts w:ascii="Cambria Math" w:hAnsi="Cambria Math"/>
+              <w:lang w:val="en-US" w:eastAsia="fr-FR"/>
+            </w:rPr>
+            <m:t xml:space="preserve">∀x∈X, x=y+e , y∈M , </m:t>
+          </m:r>
+          <m:d>
+            <m:dPr>
+              <m:begChr m:val="‖"/>
+              <m:endChr m:val="‖"/>
+              <m:ctrlPr>
+                <w:rPr>
+                  <w:rFonts w:ascii="Cambria Math" w:hAnsi="Cambria Math"/>
+                  <w:i/>
+                  <w:lang w:val="en-US" w:eastAsia="fr-FR"/>
+                </w:rPr>
+              </m:ctrlPr>
+            </m:dPr>
+            <m:e>
+              <m:r>
+                <w:rPr>
+                  <w:rFonts w:ascii="Cambria Math" w:hAnsi="Cambria Math"/>
+                  <w:lang w:val="en-US" w:eastAsia="fr-FR"/>
+                </w:rPr>
+                <m:t>e</m:t>
+              </m:r>
+            </m:e>
+          </m:d>
+          <m:r>
+            <w:rPr>
+              <w:rFonts w:ascii="Cambria Math" w:hAnsi="Cambria Math"/>
+              <w:lang w:val="en-US" w:eastAsia="fr-FR"/>
+            </w:rPr>
+            <m:t>≤δ</m:t>
+          </m:r>
+        </m:oMath>
+      </m:oMathPara>
+    </w:p>
+    <w:p>
+      <w:pPr>
+        <w:rPr>
+          <w:rFonts w:eastAsiaTheme="minorEastAsia"/>
+          <w:lang w:val="en-US" w:eastAsia="fr-FR"/>
+        </w:rPr>
+      </w:pPr>
+      <w:r>
+        <w:rPr>
+          <w:rFonts w:eastAsiaTheme="minorEastAsia"/>
+          <w:lang w:val="en-US" w:eastAsia="fr-FR"/>
+        </w:rPr>
+        <w:t xml:space="preserve">Here </w:t>
+      </w:r>
+      <m:oMath>
+        <m:r>
+          <w:rPr>
+            <w:rFonts w:ascii="Cambria Math" w:eastAsiaTheme="minorEastAsia" w:hAnsi="Cambria Math"/>
+            <w:lang w:val="en-US" w:eastAsia="fr-FR"/>
+          </w:rPr>
+          <m:t>δ</m:t>
+        </m:r>
+      </m:oMath>
+      <w:r>
+        <w:rPr>
+          <w:rFonts w:eastAsiaTheme="minorEastAsia"/>
+          <w:lang w:val="en-US" w:eastAsia="fr-FR"/>
+        </w:rPr>
+        <w:t xml:space="preserve"> represent the inaccuracy of the laser, thus </w:t>
+      </w:r>
+      <m:oMath>
+        <m:r>
+          <w:rPr>
+            <w:rFonts w:ascii="Cambria Math" w:eastAsiaTheme="minorEastAsia" w:hAnsi="Cambria Math"/>
+            <w:lang w:val="en-US" w:eastAsia="fr-FR"/>
+          </w:rPr>
+          <m:t>e</m:t>
+        </m:r>
+      </m:oMath>
+      <w:r>
+        <w:rPr>
+          <w:rFonts w:eastAsiaTheme="minorEastAsia"/>
+          <w:lang w:val="en-US" w:eastAsia="fr-FR"/>
+        </w:rPr>
+        <w:t xml:space="preserve"> will be the error.</w:t>
+      </w:r>
+      <w:r>
+        <w:rPr>
+          <w:rFonts w:eastAsiaTheme="minorEastAsia"/>
+          <w:lang w:val="en-US" w:eastAsia="fr-FR"/>
+        </w:rPr>
+        <w:t xml:space="preserve"> The sample </w:t>
+      </w:r>
+      <m:oMath>
+        <m:r>
+          <w:rPr>
+            <w:rFonts w:ascii="Cambria Math" w:eastAsiaTheme="minorEastAsia" w:hAnsi="Cambria Math"/>
+            <w:lang w:val="en-US" w:eastAsia="fr-FR"/>
+          </w:rPr>
+          <m:t>X</m:t>
+        </m:r>
+      </m:oMath>
+      <w:r>
+        <w:rPr>
+          <w:rFonts w:eastAsiaTheme="minorEastAsia"/>
+          <w:lang w:val="en-US" w:eastAsia="fr-FR"/>
+        </w:rPr>
+        <w:t xml:space="preserve"> is called </w:t>
+      </w:r>
+      <m:oMath>
+        <m:r>
+          <w:rPr>
+            <w:rFonts w:ascii="Cambria Math" w:eastAsiaTheme="minorEastAsia" w:hAnsi="Cambria Math"/>
+            <w:lang w:val="en-US" w:eastAsia="fr-FR"/>
+          </w:rPr>
+          <m:t>δ</m:t>
+        </m:r>
+      </m:oMath>
+      <w:r>
+        <w:rPr>
+          <w:rFonts w:eastAsiaTheme="minorEastAsia"/>
+          <w:lang w:val="en-US" w:eastAsia="fr-FR"/>
+        </w:rPr>
+        <w:t>-noisy.</w:t>
+      </w:r>
+    </w:p>
+    <w:p>
+      <w:pPr>
+        <w:rPr>
+          <w:rFonts w:eastAsiaTheme="minorEastAsia"/>
+          <w:lang w:val="en-US" w:eastAsia="fr-FR"/>
+        </w:rPr>
+      </w:pPr>
+      <m:oMath>
+        <m:r>
+          <w:rPr>
+            <w:rFonts w:ascii="Cambria Math" w:eastAsiaTheme="minorEastAsia" w:hAnsi="Cambria Math"/>
+            <w:lang w:val="en-US" w:eastAsia="fr-FR"/>
+          </w:rPr>
+          <m:t>X</m:t>
+        </m:r>
+      </m:oMath>
+      <w:r>
+        <w:rPr>
+          <w:rFonts w:eastAsiaTheme="minorEastAsia"/>
+          <w:lang w:val="en-US" w:eastAsia="fr-FR"/>
+        </w:rPr>
+        <w:t xml:space="preserve"> </w:t>
+      </w:r>
+      <w:proofErr w:type="gramStart"/>
+      <w:r>
+        <w:rPr>
+          <w:rFonts w:eastAsiaTheme="minorEastAsia"/>
+          <w:lang w:val="en-US" w:eastAsia="fr-FR"/>
+        </w:rPr>
+        <w:t>is</w:t>
+      </w:r>
+      <w:proofErr w:type="gramEnd"/>
+      <w:r>
+        <w:rPr>
+          <w:rFonts w:eastAsiaTheme="minorEastAsia"/>
+          <w:lang w:val="en-US" w:eastAsia="fr-FR"/>
+        </w:rPr>
+        <w:t xml:space="preserve"> also </w:t>
+      </w:r>
+      <m:oMath>
+        <m:r>
+          <w:rPr>
+            <w:rFonts w:ascii="Cambria Math" w:eastAsiaTheme="minorEastAsia" w:hAnsi="Cambria Math"/>
+            <w:lang w:val="en-US" w:eastAsia="fr-FR"/>
+          </w:rPr>
+          <m:t>ρ</m:t>
+        </m:r>
+      </m:oMath>
+      <w:r>
+        <w:rPr>
+          <w:rFonts w:eastAsiaTheme="minorEastAsia"/>
+          <w:lang w:val="en-US" w:eastAsia="fr-FR"/>
+        </w:rPr>
+        <w:t xml:space="preserve">-dense, meaning that any sphere with a radius of </w:t>
+      </w:r>
+      <m:oMath>
+        <m:r>
+          <w:rPr>
+            <w:rFonts w:ascii="Cambria Math" w:eastAsiaTheme="minorEastAsia" w:hAnsi="Cambria Math"/>
+            <w:lang w:val="en-US" w:eastAsia="fr-FR"/>
+          </w:rPr>
+          <m:t>ρ</m:t>
+        </m:r>
+      </m:oMath>
+      <w:r>
+        <w:rPr>
+          <w:rFonts w:eastAsiaTheme="minorEastAsia"/>
+          <w:lang w:val="en-US" w:eastAsia="fr-FR"/>
+        </w:rPr>
+        <w:t xml:space="preserve"> and center in </w:t>
+      </w:r>
+      <m:oMath>
+        <m:r>
+          <w:rPr>
+            <w:rFonts w:ascii="Cambria Math" w:eastAsiaTheme="minorEastAsia" w:hAnsi="Cambria Math"/>
+            <w:lang w:val="en-US" w:eastAsia="fr-FR"/>
+          </w:rPr>
+          <m:t>M</m:t>
+        </m:r>
+      </m:oMath>
+      <w:r>
+        <w:rPr>
+          <w:rFonts w:eastAsiaTheme="minorEastAsia"/>
+          <w:lang w:val="en-US" w:eastAsia="fr-FR"/>
+        </w:rPr>
+        <w:t xml:space="preserve"> contains at least one sample point in </w:t>
+      </w:r>
+      <m:oMath>
+        <m:r>
+          <w:rPr>
+            <w:rFonts w:ascii="Cambria Math" w:eastAsiaTheme="minorEastAsia" w:hAnsi="Cambria Math"/>
+            <w:lang w:val="en-US" w:eastAsia="fr-FR"/>
+          </w:rPr>
+          <m:t>X</m:t>
+        </m:r>
+      </m:oMath>
+      <w:r>
+        <w:rPr>
+          <w:rFonts w:eastAsiaTheme="minorEastAsia"/>
+          <w:lang w:val="en-US" w:eastAsia="fr-FR"/>
+        </w:rPr>
+        <w:t>.</w:t>
+      </w:r>
+    </w:p>
+    <w:p>
+      <w:pPr>
+        <w:rPr>
+          <w:rFonts w:eastAsiaTheme="minorEastAsia"/>
+          <w:lang w:val="en-US" w:eastAsia="fr-FR"/>
+        </w:rPr>
+      </w:pPr>
+      <w:r>
+        <w:rPr>
+          <w:rFonts w:eastAsiaTheme="minorEastAsia"/>
+          <w:lang w:val="en-US" w:eastAsia="fr-FR"/>
+        </w:rPr>
+        <w:t>The signed distance function can be defined as follow:</w:t>
+      </w:r>
+    </w:p>
+    <w:p>
+      <w:pPr>
+        <w:rPr>
+          <w:rFonts w:eastAsiaTheme="minorEastAsia"/>
+          <w:lang w:val="en-US" w:eastAsia="fr-FR"/>
+        </w:rPr>
+      </w:pPr>
+      <m:oMathPara>
+        <m:oMath>
+          <m:r>
+            <w:rPr>
+              <w:rFonts w:ascii="Cambria Math" w:eastAsiaTheme="minorEastAsia" w:hAnsi="Cambria Math"/>
+              <w:lang w:val="en-US" w:eastAsia="fr-FR"/>
+            </w:rPr>
+            <m:t>∀p∈</m:t>
+          </m:r>
+          <m:sSup>
+            <m:sSupPr>
+              <m:ctrlPr>
+                <w:rPr>
+                  <w:rFonts w:ascii="Cambria Math" w:eastAsiaTheme="minorEastAsia" w:hAnsi="Cambria Math"/>
+                  <w:i/>
+                  <w:lang w:val="en-US" w:eastAsia="fr-FR"/>
+                </w:rPr>
+              </m:ctrlPr>
+            </m:sSupPr>
+            <m:e>
+              <m:r>
+                <m:rPr>
+                  <m:scr m:val="double-struck"/>
+                </m:rPr>
+                <w:rPr>
+                  <w:rFonts w:ascii="Cambria Math" w:eastAsiaTheme="minorEastAsia" w:hAnsi="Cambria Math"/>
+                  <w:lang w:val="en-US" w:eastAsia="fr-FR"/>
+                </w:rPr>
+                <m:t>R</m:t>
+              </m:r>
+            </m:e>
+            <m:sup>
+              <m:r>
+                <w:rPr>
+                  <w:rFonts w:ascii="Cambria Math" w:eastAsiaTheme="minorEastAsia" w:hAnsi="Cambria Math"/>
+                  <w:lang w:val="en-US" w:eastAsia="fr-FR"/>
+                </w:rPr>
+                <m:t>3</m:t>
+              </m:r>
+            </m:sup>
+          </m:sSup>
+          <m:r>
+            <w:rPr>
+              <w:rFonts w:ascii="Cambria Math" w:eastAsiaTheme="minorEastAsia" w:hAnsi="Cambria Math"/>
+              <w:lang w:val="en-US" w:eastAsia="fr-FR"/>
+            </w:rPr>
+            <m:t xml:space="preserve"> , f</m:t>
+          </m:r>
+          <m:d>
+            <m:dPr>
+              <m:ctrlPr>
+                <w:rPr>
+                  <w:rFonts w:ascii="Cambria Math" w:eastAsiaTheme="minorEastAsia" w:hAnsi="Cambria Math"/>
+                  <w:i/>
+                  <w:lang w:val="en-US" w:eastAsia="fr-FR"/>
+                </w:rPr>
+              </m:ctrlPr>
+            </m:dPr>
+            <m:e>
+              <m:r>
+                <w:rPr>
+                  <w:rFonts w:ascii="Cambria Math" w:eastAsiaTheme="minorEastAsia" w:hAnsi="Cambria Math"/>
+                  <w:lang w:val="en-US" w:eastAsia="fr-FR"/>
+                </w:rPr>
+                <m:t>p</m:t>
+              </m:r>
+            </m:e>
+          </m:d>
+          <m:r>
+            <w:rPr>
+              <w:rFonts w:ascii="Cambria Math" w:eastAsiaTheme="minorEastAsia" w:hAnsi="Cambria Math"/>
+              <w:lang w:val="en-US" w:eastAsia="fr-FR"/>
+            </w:rPr>
+            <m:t>=dist</m:t>
+          </m:r>
+          <m:d>
+            <m:dPr>
+              <m:ctrlPr>
+                <w:rPr>
+                  <w:rFonts w:ascii="Cambria Math" w:eastAsiaTheme="minorEastAsia" w:hAnsi="Cambria Math"/>
+                  <w:i/>
+                  <w:lang w:val="en-US" w:eastAsia="fr-FR"/>
+                </w:rPr>
+              </m:ctrlPr>
+            </m:dPr>
+            <m:e>
+              <m:r>
+                <w:rPr>
+                  <w:rFonts w:ascii="Cambria Math" w:eastAsiaTheme="minorEastAsia" w:hAnsi="Cambria Math"/>
+                  <w:lang w:val="en-US" w:eastAsia="fr-FR"/>
+                </w:rPr>
+                <m:t>p</m:t>
+              </m:r>
+            </m:e>
+          </m:d>
+          <m:r>
+            <w:rPr>
+              <w:rFonts w:ascii="Cambria Math" w:eastAsiaTheme="minorEastAsia" w:hAnsi="Cambria Math"/>
+              <w:lang w:val="en-US" w:eastAsia="fr-FR"/>
+            </w:rPr>
+            <m:t>=</m:t>
+          </m:r>
+          <m:d>
+            <m:dPr>
+              <m:ctrlPr>
+                <w:rPr>
+                  <w:rFonts w:ascii="Cambria Math" w:eastAsiaTheme="minorEastAsia" w:hAnsi="Cambria Math"/>
+                  <w:i/>
+                  <w:lang w:val="en-US" w:eastAsia="fr-FR"/>
+                </w:rPr>
+              </m:ctrlPr>
+            </m:dPr>
+            <m:e>
+              <m:r>
+                <w:rPr>
+                  <w:rFonts w:ascii="Cambria Math" w:eastAsiaTheme="minorEastAsia" w:hAnsi="Cambria Math"/>
+                  <w:lang w:val="en-US" w:eastAsia="fr-FR"/>
+                </w:rPr>
+                <m:t>p-o</m:t>
+              </m:r>
+            </m:e>
+          </m:d>
+          <m:r>
+            <w:rPr>
+              <w:rFonts w:ascii="Cambria Math" w:eastAsiaTheme="minorEastAsia" w:hAnsi="Cambria Math"/>
+              <w:lang w:val="en-US" w:eastAsia="fr-FR"/>
+            </w:rPr>
+            <m:t>.</m:t>
+          </m:r>
+          <m:acc>
+            <m:accPr>
+              <m:ctrlPr>
+                <w:rPr>
+                  <w:rFonts w:ascii="Cambria Math" w:eastAsiaTheme="minorEastAsia" w:hAnsi="Cambria Math"/>
+                  <w:i/>
+                  <w:lang w:val="en-US" w:eastAsia="fr-FR"/>
+                </w:rPr>
+              </m:ctrlPr>
+            </m:accPr>
+            <m:e>
+              <m:r>
+                <w:rPr>
+                  <w:rFonts w:ascii="Cambria Math" w:eastAsiaTheme="minorEastAsia" w:hAnsi="Cambria Math"/>
+                  <w:lang w:val="en-US" w:eastAsia="fr-FR"/>
+                </w:rPr>
+                <m:t>n</m:t>
+              </m:r>
+            </m:e>
+          </m:acc>
+        </m:oMath>
+      </m:oMathPara>
+    </w:p>
+    <w:p>
+      <w:pPr>
+        <w:rPr>
+          <w:rFonts w:eastAsiaTheme="minorEastAsia"/>
+          <w:lang w:val="en-US" w:eastAsia="fr-FR"/>
+        </w:rPr>
+      </w:pPr>
+      <w:r>
+        <w:rPr>
+          <w:rFonts w:eastAsiaTheme="minorEastAsia"/>
+          <w:lang w:val="en-US" w:eastAsia="fr-FR"/>
+        </w:rPr>
+        <w:t xml:space="preserve">The sign of this function will give us on which side of the surface the point </w:t>
+      </w:r>
+      <m:oMath>
+        <m:r>
+          <w:rPr>
+            <w:rFonts w:ascii="Cambria Math" w:eastAsiaTheme="minorEastAsia" w:hAnsi="Cambria Math"/>
+            <w:lang w:val="en-US" w:eastAsia="fr-FR"/>
+          </w:rPr>
+          <m:t>p</m:t>
+        </m:r>
+      </m:oMath>
+      <w:r>
+        <w:rPr>
+          <w:rFonts w:eastAsiaTheme="minorEastAsia"/>
+          <w:lang w:val="en-US" w:eastAsia="fr-FR"/>
+        </w:rPr>
+        <w:t xml:space="preserve"> is located. However this signed distance is not totally the</w:t>
+      </w:r>
+      <w:r>
+        <w:rPr>
+          <w:rFonts w:eastAsiaTheme="minorEastAsia"/>
+          <w:lang w:val="en-US" w:eastAsia="fr-FR"/>
+        </w:rPr>
+        <w:t xml:space="preserve"> surface function we are searching as it will not give us the belonging or not of the point </w:t>
+      </w:r>
+      <m:oMath>
+        <m:r>
+          <w:rPr>
+            <w:rFonts w:ascii="Cambria Math" w:eastAsiaTheme="minorEastAsia" w:hAnsi="Cambria Math"/>
+            <w:lang w:val="en-US" w:eastAsia="fr-FR"/>
+          </w:rPr>
+          <m:t>p</m:t>
+        </m:r>
+      </m:oMath>
+      <w:r>
+        <w:rPr>
+          <w:rFonts w:eastAsiaTheme="minorEastAsia"/>
+          <w:lang w:val="en-US" w:eastAsia="fr-FR"/>
+        </w:rPr>
+        <w:t xml:space="preserve"> to the </w:t>
+      </w:r>
+      <w:proofErr w:type="gramStart"/>
+      <w:r>
+        <w:rPr>
+          <w:rFonts w:eastAsiaTheme="minorEastAsia"/>
+          <w:lang w:val="en-US" w:eastAsia="fr-FR"/>
+        </w:rPr>
+        <w:t xml:space="preserve">surface </w:t>
+      </w:r>
+      <w:proofErr w:type="gramEnd"/>
+      <m:oMath>
+        <m:r>
+          <w:rPr>
+            <w:rFonts w:ascii="Cambria Math" w:eastAsiaTheme="minorEastAsia" w:hAnsi="Cambria Math"/>
+            <w:lang w:val="en-US" w:eastAsia="fr-FR"/>
+          </w:rPr>
+          <m:t>M</m:t>
+        </m:r>
+      </m:oMath>
+      <w:r>
+        <w:rPr>
+          <w:rFonts w:eastAsiaTheme="minorEastAsia"/>
+          <w:lang w:val="en-US" w:eastAsia="fr-FR"/>
+        </w:rPr>
+        <w:t>.</w:t>
+      </w:r>
+      <w:r>
+        <w:rPr>
+          <w:rFonts w:eastAsiaTheme="minorEastAsia"/>
+          <w:lang w:val="en-US" w:eastAsia="fr-FR"/>
+        </w:rPr>
+        <w:t xml:space="preserve"> To define the surface function, </w:t>
+      </w:r>
+      <w:sdt>
+        <w:sdtPr>
+          <w:rPr>
+            <w:rFonts w:eastAsiaTheme="minorEastAsia"/>
+            <w:lang w:val="en-US" w:eastAsia="fr-FR"/>
+          </w:rPr>
+          <w:id w:val="-877237162"/>
+          <w:citation/>
+        </w:sdtPr>
+        <w:sdtContent>
+          <w:r>
+            <w:rPr>
+              <w:rFonts w:eastAsiaTheme="minorEastAsia"/>
+              <w:lang w:val="en-US" w:eastAsia="fr-FR"/>
+            </w:rPr>
+            <w:fldChar w:fldCharType="begin"/>
+          </w:r>
+          <w:r>
+            <w:rPr>
+              <w:rFonts w:eastAsiaTheme="minorEastAsia"/>
+              <w:lang w:val="en-US" w:eastAsia="fr-FR"/>
+            </w:rPr>
+            <w:instrText xml:space="preserve"> CITATION Hug \l 1036 </w:instrText>
+          </w:r>
+          <w:r>
+            <w:rPr>
+              <w:rFonts w:eastAsiaTheme="minorEastAsia"/>
+              <w:lang w:val="en-US" w:eastAsia="fr-FR"/>
+            </w:rPr>
+            <w:fldChar w:fldCharType="separate"/>
+          </w:r>
+          <w:r>
+            <w:rPr>
+              <w:rFonts w:eastAsiaTheme="minorEastAsia"/>
+              <w:noProof/>
+              <w:lang w:val="en-US" w:eastAsia="fr-FR"/>
+            </w:rPr>
+            <w:t>(4)</w:t>
+          </w:r>
+          <w:r>
+            <w:rPr>
+              <w:rFonts w:eastAsiaTheme="minorEastAsia"/>
+              <w:lang w:val="en-US" w:eastAsia="fr-FR"/>
+            </w:rPr>
+            <w:fldChar w:fldCharType="end"/>
+          </w:r>
+        </w:sdtContent>
+      </w:sdt>
+      <w:r>
+        <w:rPr>
+          <w:rFonts w:eastAsiaTheme="minorEastAsia"/>
+          <w:lang w:val="en-US" w:eastAsia="fr-FR"/>
+        </w:rPr>
+        <w:t xml:space="preserve"> used the</w:t>
+      </w:r>
+      <w:r>
+        <w:rPr>
+          <w:rFonts w:eastAsiaTheme="minorEastAsia"/>
+          <w:lang w:val="en-US" w:eastAsia="fr-FR"/>
+        </w:rPr>
+        <w:t xml:space="preserve"> fact that </w:t>
+      </w:r>
+      <m:oMath>
+        <m:r>
+          <w:rPr>
+            <w:rFonts w:ascii="Cambria Math" w:eastAsiaTheme="minorEastAsia" w:hAnsi="Cambria Math"/>
+            <w:lang w:val="en-US" w:eastAsia="fr-FR"/>
+          </w:rPr>
+          <m:t>X</m:t>
+        </m:r>
+      </m:oMath>
+      <w:r>
+        <w:rPr>
+          <w:rFonts w:eastAsiaTheme="minorEastAsia"/>
+          <w:lang w:val="en-US" w:eastAsia="fr-FR"/>
+        </w:rPr>
+        <w:t xml:space="preserve"> is </w:t>
+      </w:r>
+      <m:oMath>
+        <m:r>
+          <w:rPr>
+            <w:rFonts w:ascii="Cambria Math" w:eastAsiaTheme="minorEastAsia" w:hAnsi="Cambria Math"/>
+            <w:lang w:val="en-US" w:eastAsia="fr-FR"/>
+          </w:rPr>
+          <m:t>ρ</m:t>
+        </m:r>
+      </m:oMath>
+      <w:r>
+        <w:rPr>
+          <w:rFonts w:eastAsiaTheme="minorEastAsia"/>
+          <w:lang w:val="en-US" w:eastAsia="fr-FR"/>
+        </w:rPr>
+        <w:t>-dense</w:t>
+      </w:r>
+      <w:r>
+        <w:rPr>
+          <w:rFonts w:eastAsiaTheme="minorEastAsia"/>
+          <w:lang w:val="en-US" w:eastAsia="fr-FR"/>
+        </w:rPr>
+        <w:t xml:space="preserve"> and </w:t>
+      </w:r>
+      <m:oMath>
+        <m:r>
+          <w:rPr>
+            <w:rFonts w:ascii="Cambria Math" w:eastAsiaTheme="minorEastAsia" w:hAnsi="Cambria Math"/>
+            <w:lang w:val="en-US" w:eastAsia="fr-FR"/>
+          </w:rPr>
+          <m:t>δ</m:t>
+        </m:r>
+      </m:oMath>
+      <w:r>
+        <w:rPr>
+          <w:rFonts w:eastAsiaTheme="minorEastAsia"/>
+          <w:lang w:val="en-US" w:eastAsia="fr-FR"/>
+        </w:rPr>
+        <w:t>-noisy</w:t>
+      </w:r>
+      <w:r>
+        <w:rPr>
+          <w:rFonts w:eastAsiaTheme="minorEastAsia"/>
+          <w:lang w:val="en-US" w:eastAsia="fr-FR"/>
+        </w:rPr>
+        <w:t xml:space="preserve">. Therefore the projection </w:t>
+      </w:r>
+      <m:oMath>
+        <m:r>
+          <w:rPr>
+            <w:rFonts w:ascii="Cambria Math" w:eastAsiaTheme="minorEastAsia" w:hAnsi="Cambria Math"/>
+            <w:lang w:val="en-US" w:eastAsia="fr-FR"/>
+          </w:rPr>
+          <m:t>z</m:t>
+        </m:r>
+      </m:oMath>
+      <w:r>
+        <w:rPr>
+          <w:rFonts w:eastAsiaTheme="minorEastAsia"/>
+          <w:lang w:val="en-US" w:eastAsia="fr-FR"/>
+        </w:rPr>
+        <w:t xml:space="preserve"> of a point </w:t>
+      </w:r>
+      <m:oMath>
+        <m:r>
+          <w:rPr>
+            <w:rFonts w:ascii="Cambria Math" w:eastAsiaTheme="minorEastAsia" w:hAnsi="Cambria Math"/>
+            <w:lang w:val="en-US" w:eastAsia="fr-FR"/>
+          </w:rPr>
+          <m:t xml:space="preserve">p∈ </m:t>
+        </m:r>
+        <m:sSup>
+          <m:sSupPr>
+            <m:ctrlPr>
+              <w:rPr>
+                <w:rFonts w:ascii="Cambria Math" w:eastAsiaTheme="minorEastAsia" w:hAnsi="Cambria Math"/>
+                <w:i/>
+                <w:lang w:val="en-US" w:eastAsia="fr-FR"/>
+              </w:rPr>
+            </m:ctrlPr>
+          </m:sSupPr>
+          <m:e>
+            <m:r>
+              <m:rPr>
+                <m:scr m:val="double-struck"/>
+              </m:rPr>
+              <w:rPr>
+                <w:rFonts w:ascii="Cambria Math" w:eastAsiaTheme="minorEastAsia" w:hAnsi="Cambria Math"/>
+                <w:lang w:val="en-US" w:eastAsia="fr-FR"/>
+              </w:rPr>
+              <m:t>R</m:t>
+            </m:r>
+          </m:e>
+          <m:sup>
+            <m:r>
+              <w:rPr>
+                <w:rFonts w:ascii="Cambria Math" w:eastAsiaTheme="minorEastAsia" w:hAnsi="Cambria Math"/>
+                <w:lang w:val="en-US" w:eastAsia="fr-FR"/>
+              </w:rPr>
+              <m:t>3</m:t>
+            </m:r>
+          </m:sup>
+        </m:sSup>
+      </m:oMath>
+      <w:r>
+        <w:rPr>
+          <w:rFonts w:eastAsiaTheme="minorEastAsia"/>
+          <w:lang w:val="en-US" w:eastAsia="fr-FR"/>
+        </w:rPr>
+        <w:t xml:space="preserve">on </w:t>
+      </w:r>
+      <m:oMath>
+        <m:r>
+          <w:rPr>
+            <w:rFonts w:ascii="Cambria Math" w:eastAsiaTheme="minorEastAsia" w:hAnsi="Cambria Math"/>
+            <w:lang w:val="en-US" w:eastAsia="fr-FR"/>
+          </w:rPr>
+          <m:t>M</m:t>
+        </m:r>
+      </m:oMath>
+      <w:r>
+        <w:rPr>
+          <w:rFonts w:eastAsiaTheme="minorEastAsia"/>
+          <w:lang w:val="en-US" w:eastAsia="fr-FR"/>
+        </w:rPr>
+        <w:t xml:space="preserve"> will always be at a distance inferior </w:t>
+      </w:r>
+      <w:proofErr w:type="gramStart"/>
+      <w:r>
+        <w:rPr>
+          <w:rFonts w:eastAsiaTheme="minorEastAsia"/>
+          <w:lang w:val="en-US" w:eastAsia="fr-FR"/>
+        </w:rPr>
+        <w:t xml:space="preserve">to </w:t>
+      </w:r>
+      <w:proofErr w:type="gramEnd"/>
+      <m:oMath>
+        <m:r>
+          <w:rPr>
+            <w:rFonts w:ascii="Cambria Math" w:eastAsiaTheme="minorEastAsia" w:hAnsi="Cambria Math"/>
+            <w:lang w:val="en-US" w:eastAsia="fr-FR"/>
+          </w:rPr>
+          <m:t>δ+ρ</m:t>
+        </m:r>
+      </m:oMath>
+      <w:r>
+        <w:rPr>
+          <w:rFonts w:eastAsiaTheme="minorEastAsia"/>
+          <w:lang w:val="en-US" w:eastAsia="fr-FR"/>
+        </w:rPr>
+        <w:t>. Thus, the surface function can be defined using the algorithm:</w:t>
+      </w:r>
+    </w:p>
+    <w:p>
+      <w:pPr>
+        <w:rPr>
+          <w:rFonts w:eastAsiaTheme="minorEastAsia"/>
+          <w:lang w:val="en-US" w:eastAsia="fr-FR"/>
+        </w:rPr>
+      </w:pPr>
+      <m:oMathPara>
+        <m:oMathParaPr>
+          <m:jc m:val="center"/>
+        </m:oMathParaPr>
+        <m:oMath>
+          <m:f>
+            <m:fPr>
+              <m:type m:val="noBar"/>
+              <m:ctrlPr>
+                <w:rPr>
+                  <w:rFonts w:ascii="Cambria Math" w:eastAsiaTheme="minorEastAsia" w:hAnsi="Cambria Math"/>
+                  <w:i/>
+                  <w:lang w:val="en-US" w:eastAsia="fr-FR"/>
+                </w:rPr>
+              </m:ctrlPr>
+            </m:fPr>
+            <m:num>
+              <m:r>
+                <w:rPr>
+                  <w:rFonts w:ascii="Cambria Math" w:eastAsiaTheme="minorEastAsia" w:hAnsi="Cambria Math"/>
+                  <w:lang w:val="en-US" w:eastAsia="fr-FR"/>
+                </w:rPr>
+                <m:t>z=o-</m:t>
+              </m:r>
+              <m:d>
+                <m:dPr>
+                  <m:ctrlPr>
+                    <w:rPr>
+                      <w:rFonts w:ascii="Cambria Math" w:eastAsiaTheme="minorEastAsia" w:hAnsi="Cambria Math"/>
+                      <w:i/>
+                      <w:lang w:val="en-US" w:eastAsia="fr-FR"/>
+                    </w:rPr>
+                  </m:ctrlPr>
+                </m:dPr>
+                <m:e>
+                  <m:d>
+                    <m:dPr>
+                      <m:ctrlPr>
+                        <w:rPr>
+                          <w:rFonts w:ascii="Cambria Math" w:eastAsiaTheme="minorEastAsia" w:hAnsi="Cambria Math"/>
+                          <w:i/>
+                          <w:lang w:val="en-US" w:eastAsia="fr-FR"/>
+                        </w:rPr>
+                      </m:ctrlPr>
+                    </m:dPr>
+                    <m:e>
+                      <m:r>
+                        <w:rPr>
+                          <w:rFonts w:ascii="Cambria Math" w:eastAsiaTheme="minorEastAsia" w:hAnsi="Cambria Math"/>
+                          <w:lang w:val="en-US" w:eastAsia="fr-FR"/>
+                        </w:rPr>
+                        <m:t>p-o</m:t>
+                      </m:r>
+                    </m:e>
+                  </m:d>
+                  <m:r>
+                    <w:rPr>
+                      <w:rFonts w:ascii="Cambria Math" w:eastAsiaTheme="minorEastAsia" w:hAnsi="Cambria Math"/>
+                      <w:lang w:val="en-US" w:eastAsia="fr-FR"/>
+                    </w:rPr>
+                    <m:t>.</m:t>
+                  </m:r>
+                  <m:acc>
+                    <m:accPr>
+                      <m:ctrlPr>
+                        <w:rPr>
+                          <w:rFonts w:ascii="Cambria Math" w:eastAsiaTheme="minorEastAsia" w:hAnsi="Cambria Math"/>
+                          <w:i/>
+                          <w:lang w:val="en-US" w:eastAsia="fr-FR"/>
+                        </w:rPr>
+                      </m:ctrlPr>
+                    </m:accPr>
+                    <m:e>
+                      <m:r>
+                        <w:rPr>
+                          <w:rFonts w:ascii="Cambria Math" w:eastAsiaTheme="minorEastAsia" w:hAnsi="Cambria Math"/>
+                          <w:lang w:val="en-US" w:eastAsia="fr-FR"/>
+                        </w:rPr>
+                        <m:t>n</m:t>
+                      </m:r>
+                    </m:e>
+                  </m:acc>
+                </m:e>
+              </m:d>
+              <m:r>
+                <w:rPr>
+                  <w:rFonts w:ascii="Cambria Math" w:eastAsiaTheme="minorEastAsia" w:hAnsi="Cambria Math"/>
+                  <w:lang w:val="en-US" w:eastAsia="fr-FR"/>
+                </w:rPr>
+                <m:t>.</m:t>
+              </m:r>
+              <m:acc>
+                <m:accPr>
+                  <m:ctrlPr>
+                    <w:rPr>
+                      <w:rFonts w:ascii="Cambria Math" w:eastAsiaTheme="minorEastAsia" w:hAnsi="Cambria Math"/>
+                      <w:i/>
+                      <w:lang w:val="en-US" w:eastAsia="fr-FR"/>
+                    </w:rPr>
+                  </m:ctrlPr>
+                </m:accPr>
+                <m:e>
+                  <m:r>
+                    <w:rPr>
+                      <w:rFonts w:ascii="Cambria Math" w:eastAsiaTheme="minorEastAsia" w:hAnsi="Cambria Math"/>
+                      <w:lang w:val="en-US" w:eastAsia="fr-FR"/>
+                    </w:rPr>
+                    <m:t xml:space="preserve">n </m:t>
+                  </m:r>
+                </m:e>
+              </m:acc>
+              <m:r>
+                <w:rPr>
+                  <w:rFonts w:ascii="Cambria Math" w:eastAsiaTheme="minorEastAsia" w:hAnsi="Cambria Math"/>
+                  <w:lang w:val="en-US" w:eastAsia="fr-FR"/>
+                </w:rPr>
+                <m:t>where z is the projection of p onto T(x)</m:t>
+              </m:r>
+            </m:num>
+            <m:den>
+              <m:eqArr>
+                <m:eqArrPr>
+                  <m:ctrlPr>
+                    <w:rPr>
+                      <w:rFonts w:ascii="Cambria Math" w:eastAsiaTheme="minorEastAsia" w:hAnsi="Cambria Math"/>
+                      <w:i/>
+                      <w:lang w:val="en-US" w:eastAsia="fr-FR"/>
+                    </w:rPr>
+                  </m:ctrlPr>
+                </m:eqArrPr>
+                <m:e>
+                  <m:eqArr>
+                    <m:eqArrPr>
+                      <m:ctrlPr>
+                        <w:rPr>
+                          <w:rFonts w:ascii="Cambria Math" w:eastAsiaTheme="minorEastAsia" w:hAnsi="Cambria Math"/>
+                          <w:i/>
+                          <w:lang w:val="en-US" w:eastAsia="fr-FR"/>
+                        </w:rPr>
+                      </m:ctrlPr>
+                    </m:eqArrPr>
+                    <m:e>
+                      <m:r>
+                        <m:rPr>
+                          <m:sty m:val="bi"/>
+                        </m:rPr>
+                        <w:rPr>
+                          <w:rFonts w:ascii="Cambria Math" w:eastAsiaTheme="minorEastAsia" w:hAnsi="Cambria Math"/>
+                          <w:lang w:val="en-US" w:eastAsia="fr-FR"/>
+                        </w:rPr>
+                        <m:t>if d</m:t>
+                      </m:r>
+                      <m:d>
+                        <m:dPr>
+                          <m:ctrlPr>
+                            <w:rPr>
+                              <w:rFonts w:ascii="Cambria Math" w:eastAsiaTheme="minorEastAsia" w:hAnsi="Cambria Math"/>
+                              <w:b/>
+                              <w:i/>
+                              <w:lang w:val="en-US" w:eastAsia="fr-FR"/>
+                            </w:rPr>
+                          </m:ctrlPr>
+                        </m:dPr>
+                        <m:e>
+                          <m:r>
+                            <m:rPr>
+                              <m:sty m:val="bi"/>
+                            </m:rPr>
+                            <w:rPr>
+                              <w:rFonts w:ascii="Cambria Math" w:eastAsiaTheme="minorEastAsia" w:hAnsi="Cambria Math"/>
+                              <w:lang w:val="en-US" w:eastAsia="fr-FR"/>
+                            </w:rPr>
+                            <m:t>z,X</m:t>
+                          </m:r>
+                        </m:e>
+                      </m:d>
+                      <m:r>
+                        <m:rPr>
+                          <m:sty m:val="bi"/>
+                        </m:rPr>
+                        <w:rPr>
+                          <w:rFonts w:ascii="Cambria Math" w:eastAsiaTheme="minorEastAsia" w:hAnsi="Cambria Math"/>
+                          <w:lang w:val="en-US" w:eastAsia="fr-FR"/>
+                        </w:rPr>
+                        <m:t>&lt;ρ+δ</m:t>
+                      </m:r>
+                    </m:e>
+                    <m:e>
+                      <m:r>
+                        <w:rPr>
+                          <w:rFonts w:ascii="Cambria Math" w:eastAsiaTheme="minorEastAsia" w:hAnsi="Cambria Math"/>
+                          <w:lang w:val="en-US" w:eastAsia="fr-FR"/>
+                        </w:rPr>
+                        <m:t xml:space="preserve"> f</m:t>
+                      </m:r>
+                      <m:d>
+                        <m:dPr>
+                          <m:ctrlPr>
+                            <w:rPr>
+                              <w:rFonts w:ascii="Cambria Math" w:eastAsiaTheme="minorEastAsia" w:hAnsi="Cambria Math"/>
+                              <w:i/>
+                              <w:lang w:val="en-US" w:eastAsia="fr-FR"/>
+                            </w:rPr>
+                          </m:ctrlPr>
+                        </m:dPr>
+                        <m:e>
+                          <m:r>
+                            <w:rPr>
+                              <w:rFonts w:ascii="Cambria Math" w:eastAsiaTheme="minorEastAsia" w:hAnsi="Cambria Math"/>
+                              <w:lang w:val="en-US" w:eastAsia="fr-FR"/>
+                            </w:rPr>
+                            <m:t>p</m:t>
+                          </m:r>
+                        </m:e>
+                      </m:d>
+                      <m:r>
+                        <w:rPr>
+                          <w:rFonts w:ascii="Cambria Math" w:eastAsiaTheme="minorEastAsia" w:hAnsi="Cambria Math"/>
+                          <w:lang w:val="en-US" w:eastAsia="fr-FR"/>
+                        </w:rPr>
+                        <m:t>=dist</m:t>
+                      </m:r>
+                      <m:d>
+                        <m:dPr>
+                          <m:ctrlPr>
+                            <w:rPr>
+                              <w:rFonts w:ascii="Cambria Math" w:eastAsiaTheme="minorEastAsia" w:hAnsi="Cambria Math"/>
+                              <w:i/>
+                              <w:lang w:val="en-US" w:eastAsia="fr-FR"/>
+                            </w:rPr>
+                          </m:ctrlPr>
+                        </m:dPr>
+                        <m:e>
+                          <m:r>
+                            <w:rPr>
+                              <w:rFonts w:ascii="Cambria Math" w:eastAsiaTheme="minorEastAsia" w:hAnsi="Cambria Math"/>
+                              <w:lang w:val="en-US" w:eastAsia="fr-FR"/>
+                            </w:rPr>
+                            <m:t>p</m:t>
+                          </m:r>
+                        </m:e>
+                      </m:d>
+                      <m:r>
+                        <w:rPr>
+                          <w:rFonts w:ascii="Cambria Math" w:eastAsiaTheme="minorEastAsia" w:hAnsi="Cambria Math"/>
+                          <w:lang w:val="en-US" w:eastAsia="fr-FR"/>
+                        </w:rPr>
+                        <m:t>=</m:t>
+                      </m:r>
+                      <m:d>
+                        <m:dPr>
+                          <m:ctrlPr>
+                            <w:rPr>
+                              <w:rFonts w:ascii="Cambria Math" w:eastAsiaTheme="minorEastAsia" w:hAnsi="Cambria Math"/>
+                              <w:i/>
+                              <w:lang w:val="en-US" w:eastAsia="fr-FR"/>
+                            </w:rPr>
+                          </m:ctrlPr>
+                        </m:dPr>
+                        <m:e>
+                          <m:r>
+                            <w:rPr>
+                              <w:rFonts w:ascii="Cambria Math" w:eastAsiaTheme="minorEastAsia" w:hAnsi="Cambria Math"/>
+                              <w:lang w:val="en-US" w:eastAsia="fr-FR"/>
+                            </w:rPr>
+                            <m:t>p-o</m:t>
+                          </m:r>
+                        </m:e>
+                      </m:d>
+                      <m:r>
+                        <w:rPr>
+                          <w:rFonts w:ascii="Cambria Math" w:eastAsiaTheme="minorEastAsia" w:hAnsi="Cambria Math"/>
+                          <w:lang w:val="en-US" w:eastAsia="fr-FR"/>
+                        </w:rPr>
+                        <m:t>.</m:t>
+                      </m:r>
+                      <m:acc>
+                        <m:accPr>
+                          <m:ctrlPr>
+                            <w:rPr>
+                              <w:rFonts w:ascii="Cambria Math" w:eastAsiaTheme="minorEastAsia" w:hAnsi="Cambria Math"/>
+                              <w:i/>
+                              <w:lang w:val="en-US" w:eastAsia="fr-FR"/>
+                            </w:rPr>
+                          </m:ctrlPr>
+                        </m:accPr>
+                        <m:e>
+                          <m:r>
+                            <w:rPr>
+                              <w:rFonts w:ascii="Cambria Math" w:eastAsiaTheme="minorEastAsia" w:hAnsi="Cambria Math"/>
+                              <w:lang w:val="en-US" w:eastAsia="fr-FR"/>
+                            </w:rPr>
+                            <m:t>n</m:t>
+                          </m:r>
+                        </m:e>
+                      </m:acc>
+                    </m:e>
+                  </m:eqArr>
+                </m:e>
+                <m:e>
+                  <m:r>
+                    <m:rPr>
+                      <m:sty m:val="bi"/>
+                    </m:rPr>
+                    <w:rPr>
+                      <w:rFonts w:ascii="Cambria Math" w:eastAsiaTheme="minorEastAsia" w:hAnsi="Cambria Math"/>
+                      <w:lang w:val="en-US" w:eastAsia="fr-FR"/>
+                    </w:rPr>
+                    <m:t>else</m:t>
+                  </m:r>
+                  <m:ctrlPr>
+                    <w:rPr>
+                      <w:rFonts w:ascii="Cambria Math" w:eastAsia="Cambria Math" w:hAnsi="Cambria Math" w:cs="Cambria Math"/>
+                      <w:i/>
+                      <w:lang w:val="en-US"/>
+                    </w:rPr>
+                  </m:ctrlPr>
+                </m:e>
+                <m:e>
+                  <m:r>
+                    <w:rPr>
+                      <w:rFonts w:ascii="Cambria Math" w:eastAsia="Cambria Math" w:hAnsi="Cambria Math" w:cs="Cambria Math"/>
+                      <w:lang w:val="en-US"/>
+                    </w:rPr>
+                    <m:t>f</m:t>
+                  </m:r>
+                  <m:d>
+                    <m:dPr>
+                      <m:ctrlPr>
+                        <w:rPr>
+                          <w:rFonts w:ascii="Cambria Math" w:eastAsia="Cambria Math" w:hAnsi="Cambria Math" w:cs="Cambria Math"/>
+                          <w:i/>
+                          <w:lang w:val="en-US"/>
+                        </w:rPr>
+                      </m:ctrlPr>
+                    </m:dPr>
+                    <m:e>
+                      <m:r>
+                        <w:rPr>
+                          <w:rFonts w:ascii="Cambria Math" w:eastAsia="Cambria Math" w:hAnsi="Cambria Math" w:cs="Cambria Math"/>
+                          <w:lang w:val="en-US"/>
+                        </w:rPr>
+                        <m:t>p</m:t>
+                      </m:r>
+                    </m:e>
+                  </m:d>
+                  <m:r>
+                    <w:rPr>
+                      <w:rFonts w:ascii="Cambria Math" w:eastAsia="Cambria Math" w:hAnsi="Cambria Math" w:cs="Cambria Math"/>
+                      <w:lang w:val="en-US"/>
+                    </w:rPr>
+                    <m:t>=undefined</m:t>
+                  </m:r>
+                </m:e>
+              </m:eqArr>
+            </m:den>
+          </m:f>
+        </m:oMath>
+      </m:oMathPara>
+    </w:p>
+    <w:p>
+      <w:pPr>
+        <w:rPr>
+          <w:rFonts w:eastAsiaTheme="minorEastAsia"/>
+          <w:lang w:val="en-US" w:eastAsia="fr-FR"/>
+        </w:rPr>
+      </w:pPr>
+    </w:p>
+    <w:p>
+      <w:pPr>
+        <w:jc w:val="both"/>
+        <w:rPr>
+          <w:rFonts w:eastAsiaTheme="minorEastAsia"/>
+          <w:lang w:val="en-US" w:eastAsia="fr-FR"/>
+        </w:rPr>
+      </w:pPr>
+      <w:r>
+        <w:rPr>
+          <w:rFonts w:eastAsiaTheme="minorEastAsia"/>
+          <w:lang w:val="en-US" w:eastAsia="fr-FR"/>
+        </w:rPr>
+        <w:t xml:space="preserve">This structure function allow to easily recreate a surface, however it is not really robust to the noise especially for small value of </w:t>
+      </w:r>
+      <m:oMath>
+        <m:r>
+          <w:rPr>
+            <w:rFonts w:ascii="Cambria Math" w:eastAsiaTheme="minorEastAsia" w:hAnsi="Cambria Math"/>
+            <w:lang w:val="en-US" w:eastAsia="fr-FR"/>
+          </w:rPr>
+          <m:t>k</m:t>
+        </m:r>
+      </m:oMath>
+      <w:r>
+        <w:rPr>
+          <w:rFonts w:eastAsiaTheme="minorEastAsia"/>
+          <w:lang w:val="en-US" w:eastAsia="fr-FR"/>
+        </w:rPr>
+        <w:t xml:space="preserve"> </w:t>
+      </w:r>
+      <w:r>
+        <w:rPr>
+          <w:rFonts w:eastAsiaTheme="minorEastAsia"/>
+          <w:lang w:val="en-US" w:eastAsia="fr-FR"/>
+        </w:rPr>
+        <w:t>were the noise hide the true nature of surface by not giving the right centroid for the tangent plane</w:t>
+      </w:r>
+      <w:r>
+        <w:rPr>
+          <w:rFonts w:eastAsiaTheme="minorEastAsia"/>
+          <w:lang w:val="en-US" w:eastAsia="fr-FR"/>
+        </w:rPr>
+        <w:t xml:space="preserve">. On the opposite taking bigger value for </w:t>
+      </w:r>
+      <m:oMath>
+        <m:r>
+          <w:rPr>
+            <w:rFonts w:ascii="Cambria Math" w:eastAsiaTheme="minorEastAsia" w:hAnsi="Cambria Math"/>
+            <w:lang w:val="en-US" w:eastAsia="fr-FR"/>
+          </w:rPr>
+          <m:t>k</m:t>
+        </m:r>
+      </m:oMath>
+      <w:r>
+        <w:rPr>
+          <w:rFonts w:eastAsiaTheme="minorEastAsia"/>
+          <w:lang w:val="en-US" w:eastAsia="fr-FR"/>
+        </w:rPr>
+        <w:t xml:space="preserve"> will result in a less precise mesh. </w:t>
+      </w:r>
+      <w:r>
+        <w:rPr>
+          <w:rFonts w:eastAsiaTheme="minorEastAsia"/>
+          <w:lang w:val="en-US" w:eastAsia="fr-FR"/>
+        </w:rPr>
+        <w:t xml:space="preserve">The key factor is to correctly </w:t>
+      </w:r>
+      <w:r>
+        <w:rPr>
+          <w:rFonts w:eastAsiaTheme="minorEastAsia"/>
+          <w:lang w:val="en-US" w:eastAsia="fr-FR"/>
+        </w:rPr>
+        <w:t>determine</w:t>
+      </w:r>
+      <w:r>
+        <w:rPr>
+          <w:rFonts w:eastAsiaTheme="minorEastAsia"/>
+          <w:lang w:val="en-US" w:eastAsia="fr-FR"/>
+        </w:rPr>
+        <w:t xml:space="preserve"> </w:t>
+      </w:r>
+      <m:oMath>
+        <m:r>
+          <w:rPr>
+            <w:rFonts w:ascii="Cambria Math" w:eastAsiaTheme="minorEastAsia" w:hAnsi="Cambria Math"/>
+            <w:lang w:val="en-US" w:eastAsia="fr-FR"/>
+          </w:rPr>
+          <m:t>k</m:t>
+        </m:r>
+      </m:oMath>
+      <w:r>
+        <w:rPr>
+          <w:rFonts w:eastAsiaTheme="minorEastAsia"/>
+          <w:lang w:val="en-US" w:eastAsia="fr-FR"/>
+        </w:rPr>
+        <w:t xml:space="preserve"> to obtain the best representation possible.</w:t>
+      </w:r>
+      <w:r>
+        <w:rPr>
+          <w:rFonts w:eastAsiaTheme="minorEastAsia"/>
+          <w:lang w:val="en-US" w:eastAsia="fr-FR"/>
+        </w:rPr>
+        <w:t xml:space="preserve"> </w:t>
+      </w:r>
+      <w:r>
+        <w:rPr>
+          <w:rFonts w:eastAsiaTheme="minorEastAsia"/>
+          <w:lang w:val="en-US" w:eastAsia="fr-FR"/>
+        </w:rPr>
+        <w:t>The next part will present a more robust surface fun</w:t>
+      </w:r>
+      <w:r>
+        <w:rPr>
+          <w:rFonts w:eastAsiaTheme="minorEastAsia"/>
+          <w:lang w:val="en-US" w:eastAsia="fr-FR"/>
+        </w:rPr>
+        <w:t>ction using the Poisson problem to be computed.</w:t>
+      </w:r>
+    </w:p>
+    <w:p>
+      <w:pPr>
+        <w:pStyle w:val="Titre2"/>
+        <w:rPr>
+          <w:rFonts w:eastAsiaTheme="minorEastAsia"/>
+          <w:lang w:val="en-US" w:eastAsia="fr-FR"/>
+        </w:rPr>
+      </w:pPr>
+      <w:r>
+        <w:rPr>
+          <w:rFonts w:eastAsiaTheme="minorEastAsia"/>
+          <w:lang w:val="en-US" w:eastAsia="fr-FR"/>
+        </w:rPr>
+        <w:t>2.2 Indicator function</w:t>
+      </w:r>
+    </w:p>
+    <w:p>
+      <w:pPr>
+        <w:jc w:val="both"/>
+        <w:rPr>
+          <w:rFonts w:eastAsiaTheme="minorEastAsia"/>
+          <w:lang w:val="en-US" w:eastAsia="fr-FR"/>
+        </w:rPr>
+      </w:pPr>
+      <w:r>
+        <w:rPr>
+          <w:lang w:val="en-US" w:eastAsia="fr-FR"/>
+        </w:rPr>
+        <w:t>The indicator function is</w:t>
+      </w:r>
+      <w:r>
+        <w:rPr>
+          <w:lang w:val="en-US" w:eastAsia="fr-FR"/>
+        </w:rPr>
+        <w:t xml:space="preserve"> used to compute</w:t>
+      </w:r>
+      <w:r>
+        <w:rPr>
+          <w:lang w:val="en-US" w:eastAsia="fr-FR"/>
+        </w:rPr>
+        <w:t xml:space="preserve"> the surface function used in the </w:t>
+      </w:r>
+      <w:r>
+        <w:rPr>
+          <w:lang w:val="en-US" w:eastAsia="fr-FR"/>
+        </w:rPr>
+        <w:t>Poisson</w:t>
+      </w:r>
+      <w:r>
+        <w:rPr>
+          <w:lang w:val="en-US" w:eastAsia="fr-FR"/>
+        </w:rPr>
+        <w:t xml:space="preserve"> surface reconstruction </w:t>
+      </w:r>
+      <w:sdt>
+        <w:sdtPr>
+          <w:rPr>
+            <w:lang w:val="en-US" w:eastAsia="fr-FR"/>
+          </w:rPr>
+          <w:id w:val="-492110577"/>
+          <w:citation/>
+        </w:sdtPr>
+        <w:sdtContent>
+          <w:r>
+            <w:rPr>
+              <w:lang w:val="en-US" w:eastAsia="fr-FR"/>
+            </w:rPr>
+            <w:fldChar w:fldCharType="begin"/>
+          </w:r>
+          <w:r>
+            <w:rPr>
+              <w:lang w:val="en-US" w:eastAsia="fr-FR"/>
+            </w:rPr>
+            <w:instrText xml:space="preserve"> CITATION Kaz06 \l 1036 </w:instrText>
+          </w:r>
+          <w:r>
+            <w:rPr>
+              <w:lang w:val="en-US" w:eastAsia="fr-FR"/>
+            </w:rPr>
+            <w:fldChar w:fldCharType="separate"/>
+          </w:r>
+          <w:r>
+            <w:rPr>
+              <w:noProof/>
+              <w:lang w:val="en-US" w:eastAsia="fr-FR"/>
+            </w:rPr>
+            <w:t>(5)</w:t>
+          </w:r>
+          <w:r>
+            <w:rPr>
+              <w:lang w:val="en-US" w:eastAsia="fr-FR"/>
+            </w:rPr>
+            <w:fldChar w:fldCharType="end"/>
+          </w:r>
+        </w:sdtContent>
+      </w:sdt>
+      <w:r>
+        <w:rPr>
+          <w:lang w:val="en-US" w:eastAsia="fr-FR"/>
+        </w:rPr>
+        <w:t xml:space="preserve"> one of the </w:t>
+      </w:r>
+      <w:r>
+        <w:rPr>
+          <w:lang w:val="en-US" w:eastAsia="fr-FR"/>
+        </w:rPr>
+        <w:t>easiest</w:t>
+      </w:r>
+      <w:r>
+        <w:rPr>
+          <w:lang w:val="en-US" w:eastAsia="fr-FR"/>
+        </w:rPr>
+        <w:t xml:space="preserve"> and</w:t>
+      </w:r>
+      <w:r>
+        <w:rPr>
+          <w:lang w:val="en-US" w:eastAsia="fr-FR"/>
+        </w:rPr>
+        <w:t xml:space="preserve"> most </w:t>
+      </w:r>
+      <w:r>
+        <w:rPr>
+          <w:lang w:val="en-US" w:eastAsia="fr-FR"/>
+        </w:rPr>
+        <w:t xml:space="preserve">efficient method to do surface reconstruction. </w:t>
+      </w:r>
+      <w:r>
+        <w:rPr>
+          <w:lang w:val="en-US" w:eastAsia="fr-FR"/>
+        </w:rPr>
+        <w:t xml:space="preserve">The indicator function </w:t>
+      </w:r>
+      <m:oMath>
+        <m:r>
+          <w:rPr>
+            <w:rFonts w:ascii="Cambria Math" w:hAnsi="Cambria Math"/>
+            <w:lang w:val="en-US" w:eastAsia="fr-FR"/>
+          </w:rPr>
+          <m:t>χ</m:t>
+        </m:r>
+      </m:oMath>
+      <w:r>
+        <w:rPr>
+          <w:rFonts w:eastAsiaTheme="minorEastAsia"/>
+          <w:lang w:val="en-US" w:eastAsia="fr-FR"/>
+        </w:rPr>
+        <w:t xml:space="preserve"> is defined as follow:</w:t>
+      </w:r>
+    </w:p>
+    <w:p>
+      <w:pPr>
+        <w:jc w:val="both"/>
+        <w:rPr>
+          <w:rFonts w:eastAsiaTheme="minorEastAsia"/>
+          <w:lang w:val="en-US" w:eastAsia="fr-FR"/>
+        </w:rPr>
+      </w:pPr>
+      <m:oMathPara>
+        <m:oMath>
+          <m:d>
+            <m:dPr>
+              <m:begChr m:val="{"/>
+              <m:endChr m:val=""/>
+              <m:ctrlPr>
+                <w:rPr>
+                  <w:rFonts w:ascii="Cambria Math" w:eastAsiaTheme="minorEastAsia" w:hAnsi="Cambria Math"/>
+                  <w:i/>
+                  <w:lang w:val="en-US" w:eastAsia="fr-FR"/>
+                </w:rPr>
+              </m:ctrlPr>
+            </m:dPr>
+            <m:e>
+              <m:eqArr>
+                <m:eqArrPr>
+                  <m:ctrlPr>
+                    <w:rPr>
+                      <w:rFonts w:ascii="Cambria Math" w:eastAsiaTheme="minorEastAsia" w:hAnsi="Cambria Math"/>
+                      <w:i/>
+                      <w:lang w:val="en-US" w:eastAsia="fr-FR"/>
+                    </w:rPr>
+                  </m:ctrlPr>
+                </m:eqArrPr>
+                <m:e>
+                  <m:r>
+                    <w:rPr>
+                      <w:rFonts w:ascii="Cambria Math" w:eastAsiaTheme="minorEastAsia" w:hAnsi="Cambria Math"/>
+                      <w:lang w:val="en-US" w:eastAsia="fr-FR"/>
+                    </w:rPr>
+                    <m:t>∀p∈</m:t>
+                  </m:r>
+                  <m:sSup>
+                    <m:sSupPr>
+                      <m:ctrlPr>
+                        <w:rPr>
+                          <w:rFonts w:ascii="Cambria Math" w:eastAsiaTheme="minorEastAsia" w:hAnsi="Cambria Math"/>
+                          <w:i/>
+                          <w:lang w:val="en-US" w:eastAsia="fr-FR"/>
+                        </w:rPr>
+                      </m:ctrlPr>
+                    </m:sSupPr>
+                    <m:e>
+                      <m:r>
+                        <m:rPr>
+                          <m:scr m:val="double-struck"/>
+                        </m:rPr>
+                        <w:rPr>
+                          <w:rFonts w:ascii="Cambria Math" w:eastAsiaTheme="minorEastAsia" w:hAnsi="Cambria Math"/>
+                          <w:lang w:val="en-US" w:eastAsia="fr-FR"/>
+                        </w:rPr>
+                        <m:t>R</m:t>
+                      </m:r>
+                    </m:e>
+                    <m:sup>
+                      <m:r>
+                        <w:rPr>
+                          <w:rFonts w:ascii="Cambria Math" w:eastAsiaTheme="minorEastAsia" w:hAnsi="Cambria Math"/>
+                          <w:lang w:val="en-US" w:eastAsia="fr-FR"/>
+                        </w:rPr>
+                        <m:t>3</m:t>
+                      </m:r>
+                    </m:sup>
+                  </m:sSup>
+                  <m:r>
+                    <w:rPr>
+                      <w:rFonts w:ascii="Cambria Math" w:eastAsiaTheme="minorEastAsia" w:hAnsi="Cambria Math"/>
+                      <w:lang w:val="en-US" w:eastAsia="fr-FR"/>
+                    </w:rPr>
+                    <m:t>, χ</m:t>
+                  </m:r>
+                  <m:d>
+                    <m:dPr>
+                      <m:ctrlPr>
+                        <w:rPr>
+                          <w:rFonts w:ascii="Cambria Math" w:eastAsiaTheme="minorEastAsia" w:hAnsi="Cambria Math"/>
+                          <w:i/>
+                          <w:lang w:val="en-US" w:eastAsia="fr-FR"/>
+                        </w:rPr>
+                      </m:ctrlPr>
+                    </m:dPr>
+                    <m:e>
+                      <m:r>
+                        <w:rPr>
+                          <w:rFonts w:ascii="Cambria Math" w:eastAsiaTheme="minorEastAsia" w:hAnsi="Cambria Math"/>
+                          <w:lang w:val="en-US" w:eastAsia="fr-FR"/>
+                        </w:rPr>
+                        <m:t>p</m:t>
+                      </m:r>
+                    </m:e>
+                  </m:d>
+                  <m:r>
+                    <w:rPr>
+                      <w:rFonts w:ascii="Cambria Math" w:eastAsiaTheme="minorEastAsia" w:hAnsi="Cambria Math"/>
+                      <w:lang w:val="en-US" w:eastAsia="fr-FR"/>
+                    </w:rPr>
+                    <m:t>=1 if p</m:t>
+                  </m:r>
+                  <m:r>
+                    <w:rPr>
+                      <w:rFonts w:ascii="Cambria Math" w:eastAsiaTheme="minorEastAsia" w:hAnsi="Cambria Math"/>
+                      <w:lang w:val="en-US" w:eastAsia="fr-FR"/>
+                    </w:rPr>
+                    <m:t xml:space="preserve"> is inside </m:t>
+                  </m:r>
+                  <m:r>
+                    <w:rPr>
+                      <w:rFonts w:ascii="Cambria Math" w:eastAsiaTheme="minorEastAsia" w:hAnsi="Cambria Math"/>
+                      <w:lang w:val="en-US" w:eastAsia="fr-FR"/>
+                    </w:rPr>
+                    <m:t>M</m:t>
+                  </m:r>
+                </m:e>
+                <m:e>
+                  <m:r>
+                    <w:rPr>
+                      <w:rFonts w:ascii="Cambria Math" w:eastAsiaTheme="minorEastAsia" w:hAnsi="Cambria Math"/>
+                      <w:lang w:val="en-US" w:eastAsia="fr-FR"/>
+                    </w:rPr>
+                    <m:t>χ</m:t>
+                  </m:r>
+                  <m:d>
+                    <m:dPr>
+                      <m:ctrlPr>
+                        <w:rPr>
+                          <w:rFonts w:ascii="Cambria Math" w:eastAsiaTheme="minorEastAsia" w:hAnsi="Cambria Math"/>
+                          <w:i/>
+                          <w:lang w:val="en-US" w:eastAsia="fr-FR"/>
+                        </w:rPr>
+                      </m:ctrlPr>
+                    </m:dPr>
+                    <m:e>
+                      <m:r>
+                        <w:rPr>
+                          <w:rFonts w:ascii="Cambria Math" w:eastAsiaTheme="minorEastAsia" w:hAnsi="Cambria Math"/>
+                          <w:lang w:val="en-US" w:eastAsia="fr-FR"/>
+                        </w:rPr>
+                        <m:t>p</m:t>
+                      </m:r>
+                    </m:e>
+                  </m:d>
+                  <m:r>
+                    <w:rPr>
+                      <w:rFonts w:ascii="Cambria Math" w:eastAsiaTheme="minorEastAsia" w:hAnsi="Cambria Math"/>
+                      <w:lang w:val="en-US" w:eastAsia="fr-FR"/>
+                    </w:rPr>
+                    <m:t xml:space="preserve">=0 </m:t>
+                  </m:r>
+                  <m:r>
+                    <w:rPr>
+                      <w:rFonts w:ascii="Cambria Math" w:eastAsiaTheme="minorEastAsia" w:hAnsi="Cambria Math"/>
+                      <w:lang w:val="en-US" w:eastAsia="fr-FR"/>
+                    </w:rPr>
+                    <m:t>if p is outside M</m:t>
+                  </m:r>
+                </m:e>
+              </m:eqArr>
+            </m:e>
+          </m:d>
+        </m:oMath>
+      </m:oMathPara>
+    </w:p>
+    <w:p>
+      <w:pPr>
+        <w:jc w:val="both"/>
+        <w:rPr>
+          <w:rFonts w:eastAsiaTheme="minorEastAsia"/>
+          <w:lang w:val="en-US" w:eastAsia="fr-FR"/>
+        </w:rPr>
+      </w:pPr>
+      <w:r>
+        <w:rPr>
+          <w:rFonts w:eastAsiaTheme="minorEastAsia"/>
+          <w:lang w:val="en-US" w:eastAsia="fr-FR"/>
+        </w:rPr>
+        <w:t xml:space="preserve">The indicator function, is therefore really useful to describe a surface. However finding it is not trivial. To do so we’re going to use the oriented vectors we learnt to compute in the </w:t>
+      </w:r>
+      <w:r>
+        <w:rPr>
+          <w:rFonts w:eastAsiaTheme="minorEastAsia"/>
+          <w:lang w:val="en-US" w:eastAsia="fr-FR"/>
+        </w:rPr>
+        <w:t xml:space="preserve">1.2 </w:t>
+      </w:r>
+      <w:r>
+        <w:rPr>
+          <w:rFonts w:eastAsiaTheme="minorEastAsia"/>
+          <w:lang w:val="en-US" w:eastAsia="fr-FR"/>
+        </w:rPr>
+        <w:t>section.</w:t>
+      </w:r>
+    </w:p>
+    <w:p>
+      <w:pPr>
+        <w:jc w:val="both"/>
+        <w:rPr>
+          <w:rFonts w:eastAsiaTheme="minorEastAsia"/>
+          <w:lang w:val="en-US" w:eastAsia="fr-FR"/>
+        </w:rPr>
+      </w:pPr>
+      <w:r>
+        <w:rPr>
+          <w:rFonts w:eastAsiaTheme="minorEastAsia"/>
+          <w:lang w:val="en-US" w:eastAsia="fr-FR"/>
+        </w:rPr>
+        <w:t xml:space="preserve">As a matter of fact, the gradient of </w:t>
+      </w:r>
+      <m:oMath>
+        <m:r>
+          <w:rPr>
+            <w:rFonts w:ascii="Cambria Math" w:eastAsiaTheme="minorEastAsia" w:hAnsi="Cambria Math"/>
+            <w:lang w:val="en-US" w:eastAsia="fr-FR"/>
+          </w:rPr>
+          <m:t>χ</m:t>
+        </m:r>
+      </m:oMath>
+      <w:r>
+        <w:rPr>
+          <w:rFonts w:eastAsiaTheme="minorEastAsia"/>
+          <w:lang w:val="en-US" w:eastAsia="fr-FR"/>
+        </w:rPr>
+        <w:t xml:space="preserve"> </w:t>
+      </w:r>
+      <w:r>
+        <w:rPr>
+          <w:rFonts w:eastAsiaTheme="minorEastAsia"/>
+          <w:lang w:val="en-US" w:eastAsia="fr-FR"/>
+        </w:rPr>
+        <w:t xml:space="preserve">will be equal to 0 everywhere, except on the surface of the model we are studying by definition of the indicator function (indeed </w:t>
+      </w:r>
+      <m:oMath>
+        <m:r>
+          <w:rPr>
+            <w:rFonts w:ascii="Cambria Math" w:eastAsiaTheme="minorEastAsia" w:hAnsi="Cambria Math"/>
+            <w:lang w:val="en-US" w:eastAsia="fr-FR"/>
+          </w:rPr>
+          <m:t>χ</m:t>
+        </m:r>
+      </m:oMath>
+      <w:r>
+        <w:rPr>
+          <w:rFonts w:eastAsiaTheme="minorEastAsia"/>
+          <w:lang w:val="en-US" w:eastAsia="fr-FR"/>
+        </w:rPr>
+        <w:t xml:space="preserve"> is nearly constant everywhere). Thus we can say that </w:t>
+      </w:r>
+      <m:oMath>
+        <m:r>
+          <m:rPr>
+            <m:sty m:val="p"/>
+          </m:rPr>
+          <w:rPr>
+            <w:rFonts w:ascii="Cambria Math" w:eastAsiaTheme="minorEastAsia" w:hAnsi="Cambria Math"/>
+            <w:lang w:val="en-US" w:eastAsia="fr-FR"/>
+          </w:rPr>
+          <m:t>∇</m:t>
+        </m:r>
+        <m:r>
+          <w:rPr>
+            <w:rFonts w:ascii="Cambria Math" w:eastAsiaTheme="minorEastAsia" w:hAnsi="Cambria Math"/>
+            <w:lang w:val="en-US" w:eastAsia="fr-FR"/>
+          </w:rPr>
+          <m:t xml:space="preserve">χ= </m:t>
+        </m:r>
+        <m:acc>
+          <m:accPr>
+            <m:chr m:val="⃗"/>
+            <m:ctrlPr>
+              <w:rPr>
+                <w:rFonts w:ascii="Cambria Math" w:eastAsiaTheme="minorEastAsia" w:hAnsi="Cambria Math"/>
+                <w:i/>
+                <w:lang w:val="en-US" w:eastAsia="fr-FR"/>
+              </w:rPr>
+            </m:ctrlPr>
+          </m:accPr>
+          <m:e>
+            <m:r>
+              <w:rPr>
+                <w:rFonts w:ascii="Cambria Math" w:eastAsiaTheme="minorEastAsia" w:hAnsi="Cambria Math"/>
+                <w:lang w:val="en-US" w:eastAsia="fr-FR"/>
+              </w:rPr>
+              <m:t>V</m:t>
+            </m:r>
+          </m:e>
+        </m:acc>
+      </m:oMath>
+      <w:r>
+        <w:rPr>
+          <w:rFonts w:eastAsiaTheme="minorEastAsia"/>
+          <w:lang w:val="en-US" w:eastAsia="fr-FR"/>
+        </w:rPr>
+        <w:t xml:space="preserve">  where </w:t>
+      </w:r>
+      <m:oMath>
+        <m:acc>
+          <m:accPr>
+            <m:chr m:val="⃗"/>
+            <m:ctrlPr>
+              <w:rPr>
+                <w:rFonts w:ascii="Cambria Math" w:eastAsiaTheme="minorEastAsia" w:hAnsi="Cambria Math"/>
+                <w:i/>
+                <w:lang w:val="en-US" w:eastAsia="fr-FR"/>
+              </w:rPr>
+            </m:ctrlPr>
+          </m:accPr>
+          <m:e>
+            <m:r>
+              <w:rPr>
+                <w:rFonts w:ascii="Cambria Math" w:eastAsiaTheme="minorEastAsia" w:hAnsi="Cambria Math"/>
+                <w:lang w:val="en-US" w:eastAsia="fr-FR"/>
+              </w:rPr>
+              <m:t>V</m:t>
+            </m:r>
+          </m:e>
+        </m:acc>
+      </m:oMath>
+      <w:r>
+        <w:rPr>
+          <w:rFonts w:eastAsiaTheme="minorEastAsia"/>
+          <w:lang w:val="en-US" w:eastAsia="fr-FR"/>
+        </w:rPr>
+        <w:t xml:space="preserve"> represent the inward surface normals. Then we can change this </w:t>
+      </w:r>
+      <w:r>
+        <w:rPr>
+          <w:rFonts w:eastAsiaTheme="minorEastAsia"/>
+          <w:lang w:val="en-US" w:eastAsia="fr-FR"/>
+        </w:rPr>
+        <w:lastRenderedPageBreak/>
+        <w:t>problem in a Poisson problem by applying the divergence operator. Thus, finding the indicator function will be possible by solving this equation:</w:t>
+      </w:r>
+    </w:p>
+    <w:p>
+      <w:pPr>
+        <w:jc w:val="both"/>
+        <w:rPr>
+          <w:rFonts w:eastAsiaTheme="minorEastAsia"/>
+          <w:lang w:val="en-US" w:eastAsia="fr-FR"/>
+        </w:rPr>
+      </w:pPr>
+      <m:oMathPara>
+        <m:oMath>
+          <m:r>
+            <m:rPr>
+              <m:sty m:val="p"/>
+            </m:rPr>
+            <w:rPr>
+              <w:rFonts w:ascii="Cambria Math" w:eastAsiaTheme="minorEastAsia" w:hAnsi="Cambria Math"/>
+              <w:lang w:val="en-US" w:eastAsia="fr-FR"/>
+            </w:rPr>
+            <m:t>Δ</m:t>
+          </m:r>
+          <m:r>
+            <w:rPr>
+              <w:rFonts w:ascii="Cambria Math" w:eastAsiaTheme="minorEastAsia" w:hAnsi="Cambria Math"/>
+              <w:lang w:val="en-US" w:eastAsia="fr-FR"/>
+            </w:rPr>
+            <m:t>χ=</m:t>
+          </m:r>
+          <m:r>
+            <m:rPr>
+              <m:sty m:val="p"/>
+            </m:rPr>
+            <w:rPr>
+              <w:rFonts w:ascii="Cambria Math" w:eastAsiaTheme="minorEastAsia" w:hAnsi="Cambria Math"/>
+              <w:lang w:val="en-US" w:eastAsia="fr-FR"/>
+            </w:rPr>
+            <m:t>∇</m:t>
+          </m:r>
+          <m:acc>
+            <m:accPr>
+              <m:chr m:val="⃗"/>
+              <m:ctrlPr>
+                <w:rPr>
+                  <w:rFonts w:ascii="Cambria Math" w:eastAsiaTheme="minorEastAsia" w:hAnsi="Cambria Math"/>
+                  <w:i/>
+                  <w:lang w:val="en-US" w:eastAsia="fr-FR"/>
+                </w:rPr>
+              </m:ctrlPr>
+            </m:accPr>
+            <m:e>
+              <m:r>
+                <w:rPr>
+                  <w:rFonts w:ascii="Cambria Math" w:eastAsiaTheme="minorEastAsia" w:hAnsi="Cambria Math"/>
+                  <w:lang w:val="en-US" w:eastAsia="fr-FR"/>
+                </w:rPr>
+                <m:t>V</m:t>
+              </m:r>
+            </m:e>
+          </m:acc>
+        </m:oMath>
+      </m:oMathPara>
+    </w:p>
+    <w:p>
+      <w:pPr>
+        <w:pStyle w:val="Titre2"/>
+        <w:rPr>
+          <w:lang w:val="en-US"/>
+        </w:rPr>
+      </w:pPr>
+    </w:p>
+    <w:p>
+      <w:pPr>
+        <w:jc w:val="both"/>
+        <w:rPr>
+          <w:rFonts w:eastAsiaTheme="minorEastAsia"/>
+          <w:lang w:val="en-US" w:eastAsia="fr-FR"/>
+        </w:rPr>
+      </w:pPr>
+      <w:r>
+        <w:rPr>
+          <w:rFonts w:eastAsiaTheme="minorEastAsia"/>
+          <w:lang w:val="en-US" w:eastAsia="fr-FR"/>
+        </w:rPr>
+        <w:t>Solving this Poisson problem offer some advantages one being that it takes into account all the points at the same time. This advantage allow a really robust 3D reconstruction of the surface to the noise.</w:t>
+      </w:r>
+      <w:r>
+        <w:rPr>
+          <w:rFonts w:eastAsiaTheme="minorEastAsia"/>
+          <w:lang w:val="en-US" w:eastAsia="fr-FR"/>
+        </w:rPr>
+        <w:t xml:space="preserve"> This robustness is allowed by the surface function we are using to extract our isosurface.</w:t>
+      </w:r>
+    </w:p>
+    <w:p>
+      <w:pPr>
+        <w:jc w:val="both"/>
+        <w:rPr>
+          <w:rFonts w:eastAsiaTheme="minorEastAsia"/>
+          <w:lang w:val="en-US" w:eastAsia="fr-FR"/>
+        </w:rPr>
+      </w:pPr>
+      <w:r>
+        <w:rPr>
+          <w:rFonts w:eastAsiaTheme="minorEastAsia"/>
+          <w:lang w:val="en-US" w:eastAsia="fr-FR"/>
+        </w:rPr>
+        <w:t>The surface function will be defined as follow (using the same notation as before):</w:t>
+      </w:r>
+    </w:p>
+    <w:p>
+      <w:pPr>
+        <w:jc w:val="both"/>
+        <w:rPr>
+          <w:rFonts w:eastAsiaTheme="minorEastAsia"/>
+          <w:lang w:val="en-US" w:eastAsia="fr-FR"/>
+        </w:rPr>
+      </w:pPr>
+      <m:oMathPara>
+        <m:oMath>
+          <m:r>
+            <w:rPr>
+              <w:rFonts w:ascii="Cambria Math" w:eastAsiaTheme="minorEastAsia" w:hAnsi="Cambria Math"/>
+              <w:lang w:val="en-US" w:eastAsia="fr-FR"/>
+            </w:rPr>
+            <m:t>∀p∈</m:t>
+          </m:r>
+          <m:sSup>
+            <m:sSupPr>
+              <m:ctrlPr>
+                <w:rPr>
+                  <w:rFonts w:ascii="Cambria Math" w:eastAsiaTheme="minorEastAsia" w:hAnsi="Cambria Math"/>
+                  <w:i/>
+                  <w:lang w:val="en-US" w:eastAsia="fr-FR"/>
+                </w:rPr>
+              </m:ctrlPr>
+            </m:sSupPr>
+            <m:e>
+              <m:r>
+                <m:rPr>
+                  <m:scr m:val="double-struck"/>
+                </m:rPr>
+                <w:rPr>
+                  <w:rFonts w:ascii="Cambria Math" w:eastAsiaTheme="minorEastAsia" w:hAnsi="Cambria Math"/>
+                  <w:lang w:val="en-US" w:eastAsia="fr-FR"/>
+                </w:rPr>
+                <m:t xml:space="preserve"> R</m:t>
+              </m:r>
+            </m:e>
+            <m:sup>
+              <m:r>
+                <w:rPr>
+                  <w:rFonts w:ascii="Cambria Math" w:eastAsiaTheme="minorEastAsia" w:hAnsi="Cambria Math"/>
+                  <w:lang w:val="en-US" w:eastAsia="fr-FR"/>
+                </w:rPr>
+                <m:t>3</m:t>
+              </m:r>
+            </m:sup>
+          </m:sSup>
+          <m:r>
+            <w:rPr>
+              <w:rFonts w:ascii="Cambria Math" w:eastAsiaTheme="minorEastAsia" w:hAnsi="Cambria Math"/>
+              <w:lang w:val="en-US" w:eastAsia="fr-FR"/>
+            </w:rPr>
+            <m:t>, p∈M ⇔χ</m:t>
+          </m:r>
+          <m:d>
+            <m:dPr>
+              <m:ctrlPr>
+                <w:rPr>
+                  <w:rFonts w:ascii="Cambria Math" w:eastAsiaTheme="minorEastAsia" w:hAnsi="Cambria Math"/>
+                  <w:i/>
+                  <w:lang w:val="en-US" w:eastAsia="fr-FR"/>
+                </w:rPr>
+              </m:ctrlPr>
+            </m:dPr>
+            <m:e>
+              <m:r>
+                <w:rPr>
+                  <w:rFonts w:ascii="Cambria Math" w:eastAsiaTheme="minorEastAsia" w:hAnsi="Cambria Math"/>
+                  <w:lang w:val="en-US" w:eastAsia="fr-FR"/>
+                </w:rPr>
+                <m:t>p</m:t>
+              </m:r>
+            </m:e>
+          </m:d>
+          <m:r>
+            <w:rPr>
+              <w:rFonts w:ascii="Cambria Math" w:eastAsiaTheme="minorEastAsia" w:hAnsi="Cambria Math"/>
+              <w:lang w:val="en-US" w:eastAsia="fr-FR"/>
+            </w:rPr>
+            <m:t>=γ,  with γ=</m:t>
+          </m:r>
+          <m:f>
+            <m:fPr>
+              <m:ctrlPr>
+                <w:rPr>
+                  <w:rFonts w:ascii="Cambria Math" w:eastAsiaTheme="minorEastAsia" w:hAnsi="Cambria Math"/>
+                  <w:i/>
+                  <w:lang w:val="en-US" w:eastAsia="fr-FR"/>
+                </w:rPr>
+              </m:ctrlPr>
+            </m:fPr>
+            <m:num>
+              <m:r>
+                <w:rPr>
+                  <w:rFonts w:ascii="Cambria Math" w:eastAsiaTheme="minorEastAsia" w:hAnsi="Cambria Math"/>
+                  <w:lang w:val="en-US" w:eastAsia="fr-FR"/>
+                </w:rPr>
+                <m:t>1</m:t>
+              </m:r>
+            </m:num>
+            <m:den>
+              <m:r>
+                <w:rPr>
+                  <w:rFonts w:ascii="Cambria Math" w:eastAsiaTheme="minorEastAsia" w:hAnsi="Cambria Math"/>
+                  <w:lang w:val="en-US" w:eastAsia="fr-FR"/>
+                </w:rPr>
+                <m:t>card</m:t>
+              </m:r>
+              <m:d>
+                <m:dPr>
+                  <m:ctrlPr>
+                    <w:rPr>
+                      <w:rFonts w:ascii="Cambria Math" w:eastAsiaTheme="minorEastAsia" w:hAnsi="Cambria Math"/>
+                      <w:i/>
+                      <w:lang w:val="en-US" w:eastAsia="fr-FR"/>
+                    </w:rPr>
+                  </m:ctrlPr>
+                </m:dPr>
+                <m:e>
+                  <m:r>
+                    <w:rPr>
+                      <w:rFonts w:ascii="Cambria Math" w:eastAsiaTheme="minorEastAsia" w:hAnsi="Cambria Math"/>
+                      <w:lang w:val="en-US" w:eastAsia="fr-FR"/>
+                    </w:rPr>
+                    <m:t>X</m:t>
+                  </m:r>
+                </m:e>
+              </m:d>
+            </m:den>
+          </m:f>
+          <m:r>
+            <w:rPr>
+              <w:rFonts w:ascii="Cambria Math" w:eastAsiaTheme="minorEastAsia" w:hAnsi="Cambria Math"/>
+              <w:lang w:val="en-US" w:eastAsia="fr-FR"/>
+            </w:rPr>
+            <m:t>*</m:t>
+          </m:r>
+          <m:nary>
+            <m:naryPr>
+              <m:chr m:val="∑"/>
+              <m:limLoc m:val="undOvr"/>
+              <m:supHide m:val="1"/>
+              <m:ctrlPr>
+                <w:rPr>
+                  <w:rFonts w:ascii="Cambria Math" w:eastAsiaTheme="minorEastAsia" w:hAnsi="Cambria Math"/>
+                  <w:i/>
+                  <w:lang w:val="en-US" w:eastAsia="fr-FR"/>
+                </w:rPr>
+              </m:ctrlPr>
+            </m:naryPr>
+            <m:sub>
+              <m:r>
+                <w:rPr>
+                  <w:rFonts w:ascii="Cambria Math" w:eastAsiaTheme="minorEastAsia" w:hAnsi="Cambria Math"/>
+                  <w:lang w:val="en-US" w:eastAsia="fr-FR"/>
+                </w:rPr>
+                <m:t>x∈X</m:t>
+              </m:r>
+            </m:sub>
+            <m:sup/>
+            <m:e>
+              <m:r>
+                <w:rPr>
+                  <w:rFonts w:ascii="Cambria Math" w:eastAsiaTheme="minorEastAsia" w:hAnsi="Cambria Math"/>
+                  <w:lang w:val="en-US" w:eastAsia="fr-FR"/>
+                </w:rPr>
+                <m:t>χ(x)</m:t>
+              </m:r>
+            </m:e>
+          </m:nary>
+        </m:oMath>
+      </m:oMathPara>
+    </w:p>
+    <w:p>
+      <w:pPr>
+        <w:jc w:val="both"/>
+        <w:rPr>
+          <w:rFonts w:eastAsiaTheme="minorEastAsia"/>
+          <w:lang w:val="en-US" w:eastAsia="fr-FR"/>
+        </w:rPr>
+      </w:pPr>
+      <w:r>
+        <w:rPr>
+          <w:rFonts w:eastAsiaTheme="minorEastAsia"/>
+          <w:lang w:val="en-US" w:eastAsia="fr-FR"/>
+        </w:rPr>
+        <w:t xml:space="preserve">Here the isovalue will </w:t>
+      </w:r>
+      <w:proofErr w:type="gramStart"/>
+      <w:r>
+        <w:rPr>
+          <w:rFonts w:eastAsiaTheme="minorEastAsia"/>
+          <w:lang w:val="en-US" w:eastAsia="fr-FR"/>
+        </w:rPr>
+        <w:t xml:space="preserve">be </w:t>
+      </w:r>
+      <w:proofErr w:type="gramEnd"/>
+      <m:oMath>
+        <m:r>
+          <w:rPr>
+            <w:rFonts w:ascii="Cambria Math" w:eastAsiaTheme="minorEastAsia" w:hAnsi="Cambria Math"/>
+            <w:lang w:val="en-US" w:eastAsia="fr-FR"/>
+          </w:rPr>
+          <m:t>γ</m:t>
+        </m:r>
+      </m:oMath>
+      <w:r>
+        <w:rPr>
+          <w:rFonts w:eastAsiaTheme="minorEastAsia"/>
+          <w:lang w:val="en-US" w:eastAsia="fr-FR"/>
+        </w:rPr>
+        <w:t>.</w:t>
+      </w:r>
+      <w:r>
+        <w:rPr>
+          <w:rFonts w:eastAsiaTheme="minorEastAsia"/>
+          <w:lang w:val="en-US" w:eastAsia="fr-FR"/>
+        </w:rPr>
+        <w:t xml:space="preserve"> The isovalue allow a really robust to the noise reconstruction because it takes into account all the points of the surface, therefore diminishing the impact of the noise on the 3D surface. </w:t>
+      </w:r>
+    </w:p>
+    <w:p>
+      <w:pPr>
+        <w:jc w:val="both"/>
+        <w:rPr>
+          <w:rFonts w:eastAsiaTheme="minorEastAsia"/>
+          <w:lang w:val="en-US" w:eastAsia="fr-FR"/>
+        </w:rPr>
+      </w:pPr>
+      <w:r>
+        <w:rPr>
+          <w:rFonts w:eastAsiaTheme="minorEastAsia"/>
+          <w:lang w:val="en-US" w:eastAsia="fr-FR"/>
+        </w:rPr>
+        <w:t>This surface function is not only reluctant to noise but also offer really good result in term of resolution. Using the Poisson surface reconstruction is really an efficient way to obtain good results, even with non-uniform and non-oriented data.</w:t>
+      </w:r>
+    </w:p>
+    <w:p>
+      <w:pPr>
+        <w:pStyle w:val="Titre2"/>
+        <w:rPr>
+          <w:lang w:val="en-US" w:eastAsia="fr-FR"/>
+        </w:rPr>
+      </w:pPr>
+    </w:p>
+    <w:p>
+      <w:pPr>
+        <w:pStyle w:val="Titre1"/>
+        <w:rPr>
+          <w:lang w:val="en-US" w:eastAsia="fr-FR"/>
+        </w:rPr>
+      </w:pPr>
+      <w:r>
+        <w:rPr>
+          <w:lang w:val="en-US" w:eastAsia="fr-FR"/>
+        </w:rPr>
+        <w:t>3. Surface reconstruction</w:t>
+      </w:r>
+    </w:p>
+    <w:p>
+      <w:pPr>
+        <w:rPr>
+          <w:lang w:val="en-US" w:eastAsia="fr-FR"/>
+        </w:rPr>
+      </w:pPr>
+      <w:r>
+        <w:rPr>
+          <w:lang w:val="en-US" w:eastAsia="fr-FR"/>
+        </w:rPr>
+        <w:t xml:space="preserve">The final step to the creation of our mesh is the surface reconstruction. To do so  we’ll have to create </w:t>
+      </w:r>
+      <w:bookmarkStart w:id="12" w:name="_GoBack"/>
+      <w:bookmarkEnd w:id="12"/>
+    </w:p>
+    <w:p>
+      <w:pPr>
+        <w:pStyle w:val="Titre1"/>
+        <w:rPr>
+          <w:lang w:val="en-US" w:eastAsia="fr-FR"/>
+        </w:rPr>
+      </w:pPr>
+      <w:r>
+        <w:rPr>
           <w:lang w:val="en-US" w:eastAsia="fr-FR"/>
         </w:rPr>
         <w:br w:type="page"/>
       </w:r>
     </w:p>
-    <w:bookmarkStart w:id="10" w:name="_Toc443902011" w:displacedByCustomXml="next"/>
+    <w:p>
+      <w:pPr>
+        <w:rPr>
+          <w:sz w:val="24"/>
+          <w:szCs w:val="24"/>
+          <w:lang w:val="en-US" w:eastAsia="fr-FR"/>
+        </w:rPr>
+      </w:pPr>
+      <w:r>
+        <w:rPr>
+          <w:sz w:val="24"/>
+          <w:szCs w:val="24"/>
+          <w:lang w:val="en-US" w:eastAsia="fr-FR"/>
+        </w:rPr>
+        <w:lastRenderedPageBreak/>
+        <w:br w:type="page"/>
+      </w:r>
+    </w:p>
+    <w:bookmarkStart w:id="13" w:name="_Toc444116059" w:displacedByCustomXml="next"/>
     <w:sdt>
       <w:sdtPr>
         <w:rPr>
@@ -5577,7 +8411,6 @@
           <w:docPartUnique/>
         </w:docPartObj>
       </w:sdtPr>
-      <w:sdtEndPr/>
       <w:sdtContent>
         <w:p>
           <w:pPr>
@@ -5602,14 +8435,13 @@
             </w:rPr>
             <w:t>References</w:t>
           </w:r>
-          <w:bookmarkEnd w:id="10"/>
+          <w:bookmarkEnd w:id="13"/>
         </w:p>
         <w:sdt>
           <w:sdtPr>
             <w:id w:val="-573587230"/>
             <w:bibliography/>
           </w:sdtPr>
-          <w:sdtEndPr/>
           <w:sdtContent>
             <w:p>
               <w:pPr>
@@ -5669,13 +8501,13 @@
                   <w:noProof/>
                   <w:lang w:val="en-US"/>
                 </w:rPr>
-                <w:t>[</w:t>
+                <w:t>[Online] Juin 25, 2012. http://liris.cnrs.fr/~rchaine/EDF_A_B</w:t>
               </w:r>
               <w:r>
                 <w:rPr>
                   <w:noProof/>
                 </w:rPr>
-                <w:t>En ligne] 25 Juin 2012. http://liris.cnrs.fr/~rchaine/EDF_A_BEY/These-Aurelien-Bey.pdf.</w:t>
+                <w:t>EY/These-Aurelien-Bey.pdf.</w:t>
               </w:r>
             </w:p>
             <w:p>
@@ -5683,6 +8515,7 @@
                 <w:pStyle w:val="Bibliographie"/>
                 <w:rPr>
                   <w:noProof/>
+                  <w:lang w:val="en-US"/>
                 </w:rPr>
               </w:pPr>
               <w:r>
@@ -5706,13 +8539,7 @@
                   <w:noProof/>
                   <w:lang w:val="en-US"/>
                 </w:rPr>
-                <w:t xml:space="preserve"> Polygon Mesh. </w:t>
-              </w:r>
-              <w:r>
-                <w:rPr>
-                  <w:noProof/>
-                </w:rPr>
-                <w:t>[En ligne] https://en.wikipedia.org/w/index.php?title=Polygon_mesh&amp;oldid=706022466.</w:t>
+                <w:t xml:space="preserve"> Polygon Mesh. [Online] https://en.wikipedia.org/w/index.php?title=Polygon_mesh&amp;oldid=706022466.</w:t>
               </w:r>
             </w:p>
             <w:p>
@@ -5720,6 +8547,7 @@
                 <w:pStyle w:val="Bibliographie"/>
                 <w:rPr>
                   <w:noProof/>
+                  <w:lang w:val="en-US"/>
                 </w:rPr>
               </w:pPr>
               <w:r>
@@ -5743,13 +8571,7 @@
                   <w:noProof/>
                   <w:lang w:val="en-US"/>
                 </w:rPr>
-                <w:t xml:space="preserve"> State of the Art in Surface Reconstruction from Point Clouds. </w:t>
-              </w:r>
-              <w:r>
-                <w:rPr>
-                  <w:noProof/>
-                </w:rPr>
-                <w:t>[En ligne] 2014. http://lgg.epfl.ch/publications/2014/reconstar/paper.pdf.</w:t>
+                <w:t xml:space="preserve"> State of the Art in Surface Reconstruction from Point Clouds. [Online] 2014. http://lgg.epfl.ch/publications/2014/reconstar/paper.pdf.</w:t>
               </w:r>
             </w:p>
             <w:p>
@@ -5781,7 +8603,7 @@
                   <w:noProof/>
                   <w:lang w:val="en-US"/>
                 </w:rPr>
-                <w:t xml:space="preserve"> Surface Reconstruction from Unorganized Points. [En ligne] http://research.microsoft.com/en-us/um/people/hoppe/recon.pdf.</w:t>
+                <w:t xml:space="preserve"> Surface Reconstruction from Unorganized Points. [Online] http://research.microsoft.com/en-us/um/people/hoppe/recon.pdf.</w:t>
               </w:r>
             </w:p>
             <w:p>
@@ -5818,7 +8640,7 @@
                 <w:rPr>
                   <w:noProof/>
                 </w:rPr>
-                <w:t>Poisson Surface Reconstruction. [En ligne] 2006. http://faculty.cs.tamu.edu/schaefer/teaching/689_Fall2006/poissonrecon.pdf.</w:t>
+                <w:t>Poisson Surface Reconstruction. [Online] 2006. http://faculty.cs.tamu.edu/schaefer/teaching/689_Fall2006/poissonrecon.pdf.</w:t>
               </w:r>
             </w:p>
             <w:p>
@@ -5826,6 +8648,7 @@
                 <w:pStyle w:val="Bibliographie"/>
                 <w:rPr>
                   <w:noProof/>
+                  <w:lang w:val="en-US"/>
                 </w:rPr>
               </w:pPr>
               <w:r>
@@ -5849,13 +8672,7 @@
                   <w:noProof/>
                   <w:lang w:val="en-US"/>
                 </w:rPr>
-                <w:t xml:space="preserve"> Estimating Surface Normals in a PointCloud. </w:t>
-              </w:r>
-              <w:r>
-                <w:rPr>
-                  <w:noProof/>
-                </w:rPr>
-                <w:t>[En ligne] http://pointclouds.org/documentation/tutorials/normal_estimation.php.</w:t>
+                <w:t xml:space="preserve"> Estimating Surface Normals in a PointCloud. [Online] http://pointclouds.org/documentation/tutorials/normal_estimation.php.</w:t>
               </w:r>
             </w:p>
             <w:p>
@@ -5863,6 +8680,7 @@
                 <w:pStyle w:val="Bibliographie"/>
                 <w:rPr>
                   <w:noProof/>
+                  <w:lang w:val="en-US"/>
                 </w:rPr>
               </w:pPr>
               <w:r>
@@ -5886,13 +8704,55 @@
                   <w:noProof/>
                   <w:lang w:val="en-US"/>
                 </w:rPr>
-                <w:t xml:space="preserve"> A tutorial on Principal Component Analysis. </w:t>
+                <w:t xml:space="preserve"> A tutorial on Principal Component Analysis. [Online] February 26, 2002. http://www.cs.otago.ac.nz/cosc453/student_tutorials/principal_components.pdf.</w:t>
+              </w:r>
+            </w:p>
+            <w:p>
+              <w:pPr>
+                <w:pStyle w:val="Bibliographie"/>
+                <w:rPr>
+                  <w:noProof/>
+                  <w:lang w:val="en-US"/>
+                </w:rPr>
+              </w:pPr>
+              <w:r>
+                <w:rPr>
+                  <w:noProof/>
+                  <w:lang w:val="en-US"/>
+                </w:rPr>
+                <w:t xml:space="preserve">8. </w:t>
+              </w:r>
+              <w:r>
+                <w:rPr>
+                  <w:b/>
+                  <w:bCs/>
+                  <w:noProof/>
+                  <w:lang w:val="en-US"/>
+                </w:rPr>
+                <w:t>Wenger, Rephael.</w:t>
               </w:r>
               <w:r>
                 <w:rPr>
                   <w:noProof/>
+                  <w:lang w:val="en-US"/>
                 </w:rPr>
-                <w:t>[En ligne] 26 February 2002. http://www.cs.otago.ac.nz/cosc453/student_tutorials/principal_components.pdf.</w:t>
+                <w:t xml:space="preserve"> </w:t>
+              </w:r>
+              <w:r>
+                <w:rPr>
+                  <w:i/>
+                  <w:iCs/>
+                  <w:noProof/>
+                  <w:lang w:val="en-US"/>
+                </w:rPr>
+                <w:t xml:space="preserve">Isosurfaces: Geometry, Topology, and Algorithms. </w:t>
+              </w:r>
+              <w:r>
+                <w:rPr>
+                  <w:noProof/>
+                  <w:lang w:val="en-US"/>
+                </w:rPr>
+                <w:t>s.l. : A K Peters/CRC Press, 2013. ISBN 9781466570979.</w:t>
               </w:r>
             </w:p>
             <w:p>
@@ -6096,7 +8956,6 @@
                                 <w:dataBinding w:prefixMappings="xmlns:ns0='http://purl.org/dc/elements/1.1/' xmlns:ns1='http://schemas.openxmlformats.org/package/2006/metadata/core-properties' " w:xpath="/ns1:coreProperties[1]/ns0:title[1]" w:storeItemID="{6C3C8BC8-F283-45AE-878A-BAB7291924A1}"/>
                                 <w:text/>
                               </w:sdtPr>
-                              <w:sdtEndPr/>
                               <w:sdtContent>
                                 <w:r>
                                   <w:rPr>
@@ -6131,7 +8990,6 @@
                                 <w:dataBinding w:prefixMappings="xmlns:ns0='http://purl.org/dc/elements/1.1/' xmlns:ns1='http://schemas.openxmlformats.org/package/2006/metadata/core-properties' " w:xpath="/ns1:coreProperties[1]/ns0:subject[1]" w:storeItemID="{6C3C8BC8-F283-45AE-878A-BAB7291924A1}"/>
                                 <w:text/>
                               </w:sdtPr>
-                              <w:sdtEndPr/>
                               <w:sdtContent>
                                 <w:r>
                                   <w:rPr>
@@ -6191,7 +9049,6 @@
                           <w:dataBinding w:prefixMappings="xmlns:ns0='http://purl.org/dc/elements/1.1/' xmlns:ns1='http://schemas.openxmlformats.org/package/2006/metadata/core-properties' " w:xpath="/ns1:coreProperties[1]/ns0:title[1]" w:storeItemID="{6C3C8BC8-F283-45AE-878A-BAB7291924A1}"/>
                           <w:text/>
                         </w:sdtPr>
-                        <w:sdtEndPr/>
                         <w:sdtContent>
                           <w:r>
                             <w:rPr>
@@ -6226,7 +9083,6 @@
                           <w:dataBinding w:prefixMappings="xmlns:ns0='http://purl.org/dc/elements/1.1/' xmlns:ns1='http://schemas.openxmlformats.org/package/2006/metadata/core-properties' " w:xpath="/ns1:coreProperties[1]/ns0:subject[1]" w:storeItemID="{6C3C8BC8-F283-45AE-878A-BAB7291924A1}"/>
                           <w:text/>
                         </w:sdtPr>
-                        <w:sdtEndPr/>
                         <w:sdtContent>
                           <w:r>
                             <w:rPr>
@@ -7853,7 +10709,6 @@
   </w:compat>
   <w:rsids>
     <w:rsidRoot w:val="00961613"/>
-    <w:rsid w:val="00277766"/>
     <w:rsid w:val="002C1589"/>
     <w:rsid w:val="0082341A"/>
     <w:rsid w:val="00961613"/>
@@ -8737,11 +11592,31 @@
     <b:URL>http://www.cs.otago.ac.nz/cosc453/student_tutorials/principal_components.pdf</b:URL>
     <b:RefOrder>7</b:RefOrder>
   </b:Source>
+  <b:Source>
+    <b:Tag>Rep13</b:Tag>
+    <b:SourceType>Book</b:SourceType>
+    <b:Guid>{24675AD3-8BB1-4657-B03B-7BF5A9D44D7C}</b:Guid>
+    <b:Title>Isosurfaces: Geometry, Topology, and Algorithms</b:Title>
+    <b:Year>2013</b:Year>
+    <b:StandardNumber>ISBN 9781466570979</b:StandardNumber>
+    <b:Author>
+      <b:Author>
+        <b:NameList>
+          <b:Person>
+            <b:Last>Wenger</b:Last>
+            <b:First>Rephael</b:First>
+          </b:Person>
+        </b:NameList>
+      </b:Author>
+    </b:Author>
+    <b:Publisher>A K Peters/CRC Press</b:Publisher>
+    <b:RefOrder>8</b:RefOrder>
+  </b:Source>
 </b:Sources>
 </file>
 
 <file path=customXml/itemProps1.xml><?xml version="1.0" encoding="utf-8"?>
-<ds:datastoreItem xmlns:ds="http://schemas.openxmlformats.org/officeDocument/2006/customXml" ds:itemID="{B1D95FF7-BA84-4683-B6CF-2671A2DCC3D7}">
+<ds:datastoreItem xmlns:ds="http://schemas.openxmlformats.org/officeDocument/2006/customXml" ds:itemID="{5C6B50E5-293B-47C8-A3EF-A3B92E9594CB}">
   <ds:schemaRefs>
     <ds:schemaRef ds:uri="http://schemas.openxmlformats.org/officeDocument/2006/bibliography"/>
   </ds:schemaRefs>

</xml_diff>